<commit_message>
Added some documenttion and code
</commit_message>
<xml_diff>
--- a/Developing Android Application Tutorial Cheat sheet.docx
+++ b/Developing Android Application Tutorial Cheat sheet.docx
@@ -4,6 +4,7 @@
   <w:body>
     <w:p>
       <w:pPr>
+        <w:spacing w:after="0"/>
         <w:jc w:val="center"/>
       </w:pPr>
       <w:r>
@@ -11,28 +12,69 @@
       </w:r>
     </w:p>
     <w:p>
+      <w:pPr>
+        <w:spacing w:after="0"/>
+      </w:pPr>
       <w:r>
         <w:t>Understanding the View:</w:t>
       </w:r>
     </w:p>
     <w:p>
-      <w:r>
-        <w:t>TextView, ImageView, Button</w:t>
-      </w:r>
-    </w:p>
-    <w:p/>
-    <w:p>
+      <w:pPr>
+        <w:spacing w:after="0"/>
+      </w:pPr>
+      <w:proofErr w:type="spellStart"/>
+      <w:r>
+        <w:t>TextView</w:t>
+      </w:r>
+      <w:proofErr w:type="spellEnd"/>
+      <w:r>
+        <w:t xml:space="preserve">, </w:t>
+      </w:r>
+      <w:proofErr w:type="spellStart"/>
+      <w:r>
+        <w:t>ImageView</w:t>
+      </w:r>
+      <w:proofErr w:type="spellEnd"/>
+      <w:r>
+        <w:t>, Button</w:t>
+      </w:r>
+    </w:p>
+    <w:p>
+      <w:pPr>
+        <w:spacing w:after="0"/>
+      </w:pPr>
+    </w:p>
+    <w:p>
+      <w:pPr>
+        <w:spacing w:after="0"/>
+      </w:pPr>
       <w:r>
         <w:t>Understanding the XML Syntax:</w:t>
       </w:r>
     </w:p>
-    <w:p/>
-    <w:p>
-      <w:r>
-        <w:t xml:space="preserve">TextView layout can be done at the following website: </w:t>
-      </w:r>
-    </w:p>
-    <w:p>
+    <w:p>
+      <w:pPr>
+        <w:spacing w:after="0"/>
+      </w:pPr>
+    </w:p>
+    <w:p>
+      <w:pPr>
+        <w:spacing w:after="0"/>
+      </w:pPr>
+      <w:proofErr w:type="spellStart"/>
+      <w:r>
+        <w:t>TextView</w:t>
+      </w:r>
+      <w:proofErr w:type="spellEnd"/>
+      <w:r>
+        <w:t xml:space="preserve"> layout can be done at the following website: </w:t>
+      </w:r>
+    </w:p>
+    <w:p>
+      <w:pPr>
+        <w:spacing w:after="0"/>
+      </w:pPr>
       <w:hyperlink r:id="rId5" w:anchor="/android/sandbox" w:history="1">
         <w:r>
           <w:rPr>
@@ -42,43 +84,146 @@
         </w:r>
       </w:hyperlink>
     </w:p>
-    <w:p/>
-    <w:p/>
-    <w:p>
+    <w:p>
+      <w:pPr>
+        <w:spacing w:after="0"/>
+      </w:pPr>
+    </w:p>
+    <w:p>
+      <w:pPr>
+        <w:spacing w:after="0"/>
+      </w:pPr>
+    </w:p>
+    <w:p>
+      <w:pPr>
+        <w:spacing w:after="0"/>
+      </w:pPr>
+      <w:proofErr w:type="spellStart"/>
       <w:r>
         <w:t>TextView</w:t>
       </w:r>
-    </w:p>
-    <w:p>
+      <w:proofErr w:type="spellEnd"/>
+    </w:p>
+    <w:p>
+      <w:pPr>
+        <w:spacing w:after="0"/>
+      </w:pPr>
       <w:r>
         <w:t>Setting Wrap Content</w:t>
       </w:r>
     </w:p>
     <w:p>
-      <w:r>
-        <w:t>android:layout_width=</w:t>
-      </w:r>
-      <w:r>
-        <w:t xml:space="preserve"> “wrap_content”</w:t>
-      </w:r>
-    </w:p>
-    <w:p>
-      <w:r>
-        <w:t>android:layout_height=”wrap_content”</w:t>
-      </w:r>
-    </w:p>
-    <w:p>
+      <w:pPr>
+        <w:spacing w:after="0"/>
+      </w:pPr>
+      <w:proofErr w:type="spellStart"/>
+      <w:proofErr w:type="gramStart"/>
+      <w:r>
+        <w:t>android:layout</w:t>
+      </w:r>
+      <w:proofErr w:type="gramEnd"/>
+      <w:r>
+        <w:t>_width</w:t>
+      </w:r>
+      <w:proofErr w:type="spellEnd"/>
+      <w:r>
+        <w:t>=</w:t>
+      </w:r>
+      <w:r>
+        <w:t xml:space="preserve"> “</w:t>
+      </w:r>
+      <w:proofErr w:type="spellStart"/>
+      <w:r>
+        <w:t>wrap_content</w:t>
+      </w:r>
+      <w:proofErr w:type="spellEnd"/>
+      <w:r>
+        <w:t>”</w:t>
+      </w:r>
+    </w:p>
+    <w:p>
+      <w:pPr>
+        <w:spacing w:after="0"/>
+      </w:pPr>
+      <w:proofErr w:type="spellStart"/>
+      <w:proofErr w:type="gramStart"/>
+      <w:r>
+        <w:t>android:layout</w:t>
+      </w:r>
+      <w:proofErr w:type="gramEnd"/>
+      <w:r>
+        <w:t>_height</w:t>
+      </w:r>
+      <w:proofErr w:type="spellEnd"/>
+      <w:r>
+        <w:t>=”</w:t>
+      </w:r>
+      <w:proofErr w:type="spellStart"/>
+      <w:r>
+        <w:t>wrap_content</w:t>
+      </w:r>
+      <w:proofErr w:type="spellEnd"/>
+      <w:r>
+        <w:t>”</w:t>
+      </w:r>
+    </w:p>
+    <w:p>
+      <w:pPr>
+        <w:spacing w:after="0"/>
+      </w:pPr>
+      <w:proofErr w:type="spellStart"/>
       <w:r>
         <w:t>android:text</w:t>
       </w:r>
-    </w:p>
-    <w:p>
-      <w:r>
-        <w:t>android:background=</w:t>
-      </w:r>
-    </w:p>
-    <w:p/>
-    <w:p>
+      <w:proofErr w:type="spellEnd"/>
+    </w:p>
+    <w:p>
+      <w:pPr>
+        <w:spacing w:after="0"/>
+      </w:pPr>
+      <w:proofErr w:type="spellStart"/>
+      <w:proofErr w:type="gramStart"/>
+      <w:r>
+        <w:t>android:background</w:t>
+      </w:r>
+      <w:proofErr w:type="spellEnd"/>
+      <w:proofErr w:type="gramEnd"/>
+      <w:r>
+        <w:t>=</w:t>
+      </w:r>
+    </w:p>
+    <w:p>
+      <w:pPr>
+        <w:spacing w:after="0"/>
+      </w:pPr>
+      <w:proofErr w:type="spellStart"/>
+      <w:proofErr w:type="gramStart"/>
+      <w:r>
+        <w:t>android:textAppearance</w:t>
+      </w:r>
+      <w:proofErr w:type="spellEnd"/>
+      <w:proofErr w:type="gramEnd"/>
+      <w:r>
+        <w:t>="?</w:t>
+      </w:r>
+      <w:proofErr w:type="spellStart"/>
+      <w:r>
+        <w:t>android:textAppearanceLarge</w:t>
+      </w:r>
+      <w:proofErr w:type="spellEnd"/>
+      <w:r>
+        <w:t>"</w:t>
+      </w:r>
+    </w:p>
+    <w:p>
+      <w:pPr>
+        <w:spacing w:after="0"/>
+      </w:pPr>
+    </w:p>
+    <w:p>
+      <w:pPr>
+        <w:spacing w:after="0"/>
+      </w:pPr>
       <w:r>
         <w:t xml:space="preserve">Learn Material Design to understand the </w:t>
       </w:r>
@@ -86,16 +231,30 @@
         <w:t>best practice for font appearance</w:t>
       </w:r>
       <w:r>
-        <w:t xml:space="preserve">, color, and so on. </w:t>
-      </w:r>
-    </w:p>
-    <w:p>
+        <w:t xml:space="preserve">, </w:t>
+      </w:r>
+      <w:proofErr w:type="spellStart"/>
+      <w:r>
+        <w:t>color</w:t>
+      </w:r>
+      <w:proofErr w:type="spellEnd"/>
+      <w:r>
+        <w:t xml:space="preserve">, and so on. </w:t>
+      </w:r>
+    </w:p>
+    <w:p>
+      <w:pPr>
+        <w:spacing w:after="0"/>
+      </w:pPr>
       <w:r>
         <w:t xml:space="preserve">The website is given as below: </w:t>
       </w:r>
     </w:p>
     <w:p>
-      <w:hyperlink r:id="rId6" w:history="1">
+      <w:pPr>
+        <w:spacing w:after="0"/>
+      </w:pPr>
+      <w:hyperlink r:id="rId6" w:anchor="introduction-principles" w:history="1">
         <w:r>
           <w:rPr>
             <w:rStyle w:val="Hyperlink"/>
@@ -105,28 +264,56 @@
       </w:hyperlink>
     </w:p>
     <w:p>
+      <w:pPr>
+        <w:spacing w:after="0"/>
+      </w:pPr>
       <w:r>
         <w:t xml:space="preserve">Join Google Plus for Android Developer to discuss your doubt. It is one of good community where developer will help. </w:t>
       </w:r>
     </w:p>
-    <w:p/>
-    <w:p>
-      <w:r>
-        <w:t xml:space="preserve">Color code </w:t>
-      </w:r>
-    </w:p>
-    <w:p>
+    <w:p>
+      <w:pPr>
+        <w:spacing w:after="0"/>
+      </w:pPr>
+    </w:p>
+    <w:p>
+      <w:pPr>
+        <w:spacing w:after="0"/>
+      </w:pPr>
+      <w:proofErr w:type="spellStart"/>
+      <w:r>
+        <w:t>Color</w:t>
+      </w:r>
+      <w:proofErr w:type="spellEnd"/>
+      <w:r>
+        <w:t xml:space="preserve"> code </w:t>
+      </w:r>
+    </w:p>
+    <w:p>
+      <w:pPr>
+        <w:spacing w:after="0"/>
+      </w:pPr>
       <w:r>
         <w:t>https://material.io/guidelines/style/color.html#color-color-tool</w:t>
       </w:r>
     </w:p>
-    <w:p/>
-    <w:p>
+    <w:p>
+      <w:pPr>
+        <w:spacing w:after="0"/>
+      </w:pPr>
+    </w:p>
+    <w:p>
+      <w:pPr>
+        <w:spacing w:after="0"/>
+      </w:pPr>
       <w:r>
         <w:t xml:space="preserve">Documentation </w:t>
       </w:r>
     </w:p>
     <w:p>
+      <w:pPr>
+        <w:spacing w:after="0"/>
+      </w:pPr>
       <w:hyperlink r:id="rId7" w:history="1">
         <w:r>
           <w:rPr>
@@ -137,6 +324,9 @@
       </w:hyperlink>
     </w:p>
     <w:p>
+      <w:pPr>
+        <w:spacing w:after="0"/>
+      </w:pPr>
       <w:hyperlink r:id="rId8" w:history="1">
         <w:r>
           <w:rPr>
@@ -146,27 +336,67 @@
         </w:r>
       </w:hyperlink>
     </w:p>
-    <w:p/>
-    <w:p/>
-    <w:p>
-      <w:r>
-        <w:lastRenderedPageBreak/>
-        <w:t>Snackbar and toast</w:t>
-      </w:r>
-    </w:p>
-    <w:p/>
-    <w:p>
+    <w:p>
+      <w:pPr>
+        <w:spacing w:after="0"/>
+      </w:pPr>
+    </w:p>
+    <w:p>
+      <w:pPr>
+        <w:spacing w:after="0"/>
+      </w:pPr>
+    </w:p>
+    <w:p>
+      <w:pPr>
+        <w:spacing w:after="0"/>
+      </w:pPr>
+      <w:proofErr w:type="spellStart"/>
+      <w:r>
+        <w:t>Snackbar</w:t>
+      </w:r>
+      <w:proofErr w:type="spellEnd"/>
+      <w:r>
+        <w:t xml:space="preserve"> and toast</w:t>
+      </w:r>
+    </w:p>
+    <w:p>
+      <w:pPr>
+        <w:spacing w:after="0"/>
+      </w:pPr>
+    </w:p>
+    <w:p>
+      <w:pPr>
+        <w:spacing w:after="0"/>
+      </w:pPr>
       <w:r>
         <w:t>Focus on design of application, which play an important in success of application</w:t>
       </w:r>
     </w:p>
-    <w:p/>
-    <w:p>
-      <w:r>
-        <w:t xml:space="preserve">If you want more than one views, you have to create view group. </w:t>
-      </w:r>
-    </w:p>
-    <w:p>
+    <w:p>
+      <w:pPr>
+        <w:spacing w:after="0"/>
+      </w:pPr>
+    </w:p>
+    <w:p>
+      <w:pPr>
+        <w:spacing w:after="0"/>
+      </w:pPr>
+      <w:r>
+        <w:t xml:space="preserve">If you want more than one views, you </w:t>
+      </w:r>
+      <w:proofErr w:type="gramStart"/>
+      <w:r>
+        <w:t>have to</w:t>
+      </w:r>
+      <w:proofErr w:type="gramEnd"/>
+      <w:r>
+        <w:t xml:space="preserve"> create view group. </w:t>
+      </w:r>
+    </w:p>
+    <w:p>
+      <w:pPr>
+        <w:spacing w:after="0"/>
+      </w:pPr>
       <w:r>
         <w:t>Type of View Group</w:t>
       </w:r>
@@ -178,6 +408,7 @@
           <w:ilvl w:val="0"/>
           <w:numId w:val="1"/>
         </w:numPr>
+        <w:spacing w:after="0"/>
       </w:pPr>
       <w:r>
         <w:t>Linear Layout</w:t>
@@ -186,6 +417,7 @@
     <w:p>
       <w:pPr>
         <w:pStyle w:val="ListParagraph"/>
+        <w:spacing w:after="0"/>
       </w:pPr>
       <w:r>
         <w:t xml:space="preserve">How it is positioned with respect in either vertical or horizonal. </w:t>
@@ -198,6 +430,7 @@
           <w:ilvl w:val="0"/>
           <w:numId w:val="1"/>
         </w:numPr>
+        <w:spacing w:after="0"/>
       </w:pPr>
       <w:r>
         <w:t>Relative Layout</w:t>
@@ -206,13 +439,21 @@
     <w:p>
       <w:pPr>
         <w:pStyle w:val="ListParagraph"/>
+        <w:spacing w:after="0"/>
       </w:pPr>
       <w:r>
         <w:t>How it is positioned with respect to their parent or their sibling.</w:t>
       </w:r>
     </w:p>
-    <w:p/>
-    <w:p>
+    <w:p>
+      <w:pPr>
+        <w:spacing w:after="0"/>
+      </w:pPr>
+    </w:p>
+    <w:p>
+      <w:pPr>
+        <w:spacing w:after="0"/>
+      </w:pPr>
       <w:r>
         <w:t>Width and Height</w:t>
       </w:r>
@@ -224,9 +465,18 @@
           <w:ilvl w:val="0"/>
           <w:numId w:val="2"/>
         </w:numPr>
-      </w:pPr>
-      <w:r>
-        <w:t>Fixed dp values</w:t>
+        <w:spacing w:after="0"/>
+      </w:pPr>
+      <w:r>
+        <w:t xml:space="preserve">Fixed </w:t>
+      </w:r>
+      <w:proofErr w:type="spellStart"/>
+      <w:r>
+        <w:t>dp</w:t>
+      </w:r>
+      <w:proofErr w:type="spellEnd"/>
+      <w:r>
+        <w:t xml:space="preserve"> values</w:t>
       </w:r>
     </w:p>
     <w:p>
@@ -236,9 +486,15 @@
           <w:ilvl w:val="0"/>
           <w:numId w:val="2"/>
         </w:numPr>
-      </w:pPr>
-      <w:r>
-        <w:t xml:space="preserve">Wrap_content </w:t>
+        <w:spacing w:after="0"/>
+      </w:pPr>
+      <w:proofErr w:type="spellStart"/>
+      <w:r>
+        <w:t>Wrap_content</w:t>
+      </w:r>
+      <w:proofErr w:type="spellEnd"/>
+      <w:r>
+        <w:t xml:space="preserve"> </w:t>
       </w:r>
     </w:p>
     <w:p>
@@ -248,38 +504,2459 @@
           <w:ilvl w:val="0"/>
           <w:numId w:val="2"/>
         </w:numPr>
-      </w:pPr>
+        <w:spacing w:after="0"/>
+      </w:pPr>
+      <w:proofErr w:type="spellStart"/>
       <w:r>
         <w:t>Match_parent</w:t>
       </w:r>
-    </w:p>
-    <w:p/>
-    <w:p>
-      <w:r>
+      <w:proofErr w:type="spellEnd"/>
+    </w:p>
+    <w:p>
+      <w:pPr>
+        <w:spacing w:after="0"/>
+      </w:pPr>
+    </w:p>
+    <w:p>
+      <w:pPr>
+        <w:spacing w:after="0"/>
+      </w:pPr>
+      <w:r>
+        <w:lastRenderedPageBreak/>
         <w:t xml:space="preserve">How to make equal height or equal width? </w:t>
       </w:r>
     </w:p>
     <w:p>
-      <w:r>
-        <w:t>There is another parather layout_weight</w:t>
-      </w:r>
+      <w:pPr>
+        <w:spacing w:after="0"/>
+      </w:pPr>
+      <w:r>
+        <w:t xml:space="preserve">There is another </w:t>
+      </w:r>
+      <w:proofErr w:type="spellStart"/>
+      <w:r>
+        <w:t>parather</w:t>
+      </w:r>
+      <w:proofErr w:type="spellEnd"/>
+      <w:r>
+        <w:t xml:space="preserve"> </w:t>
+      </w:r>
+      <w:proofErr w:type="spellStart"/>
+      <w:r>
+        <w:t>layout_weight</w:t>
+      </w:r>
+      <w:proofErr w:type="spellEnd"/>
       <w:r>
         <w:t xml:space="preserve">. </w:t>
       </w:r>
     </w:p>
     <w:p>
+      <w:pPr>
+        <w:spacing w:after="0"/>
+      </w:pPr>
       <w:r>
         <w:t>Equal weight means equal width or height depending on the orientation.</w:t>
       </w:r>
     </w:p>
     <w:p>
+      <w:pPr>
+        <w:spacing w:after="0"/>
+      </w:pPr>
+    </w:p>
+    <w:p>
+      <w:pPr>
+        <w:spacing w:after="0"/>
+      </w:pPr>
+    </w:p>
+    <w:p>
+      <w:pPr>
+        <w:spacing w:after="0"/>
+      </w:pPr>
+      <w:r>
+        <w:t>Relative Layout</w:t>
+      </w:r>
+    </w:p>
+    <w:p>
+      <w:pPr>
+        <w:spacing w:after="0"/>
+        <w:ind w:firstLine="720"/>
+      </w:pPr>
+      <w:proofErr w:type="spellStart"/>
+      <w:proofErr w:type="gramStart"/>
+      <w:r>
+        <w:t>android:layout</w:t>
+      </w:r>
+      <w:proofErr w:type="gramEnd"/>
+      <w:r>
+        <w:t>_alignParentRight</w:t>
+      </w:r>
+      <w:proofErr w:type="spellEnd"/>
+      <w:r>
+        <w:t>="true"</w:t>
+      </w:r>
+    </w:p>
+    <w:p>
+      <w:pPr>
+        <w:spacing w:after="0"/>
+        <w:ind w:firstLine="720"/>
+      </w:pPr>
+      <w:proofErr w:type="spellStart"/>
+      <w:proofErr w:type="gramStart"/>
+      <w:r>
+        <w:t>android:layout</w:t>
+      </w:r>
+      <w:proofErr w:type="gramEnd"/>
+      <w:r>
+        <w:t>_alignParentTop</w:t>
+      </w:r>
+      <w:proofErr w:type="spellEnd"/>
+      <w:r>
+        <w:t>="true"</w:t>
+      </w:r>
+    </w:p>
+    <w:p>
+      <w:pPr>
+        <w:spacing w:after="0"/>
+      </w:pPr>
+      <w:r>
+        <w:t xml:space="preserve">       </w:t>
+      </w:r>
+      <w:r>
+        <w:tab/>
+      </w:r>
+      <w:proofErr w:type="spellStart"/>
+      <w:proofErr w:type="gramStart"/>
+      <w:r>
+        <w:t>android:layout</w:t>
+      </w:r>
+      <w:proofErr w:type="gramEnd"/>
+      <w:r>
+        <w:t>_alignParentBottom</w:t>
+      </w:r>
+      <w:proofErr w:type="spellEnd"/>
+      <w:r>
+        <w:t>="true"</w:t>
+      </w:r>
+    </w:p>
+    <w:p>
+      <w:pPr>
+        <w:spacing w:after="0"/>
+      </w:pPr>
+      <w:r>
+        <w:t xml:space="preserve">        </w:t>
+      </w:r>
+      <w:r>
+        <w:tab/>
+      </w:r>
+      <w:proofErr w:type="spellStart"/>
+      <w:proofErr w:type="gramStart"/>
+      <w:r>
+        <w:t>android:layout</w:t>
+      </w:r>
+      <w:proofErr w:type="gramEnd"/>
+      <w:r>
+        <w:t>_alignParentLeft</w:t>
+      </w:r>
+      <w:proofErr w:type="spellEnd"/>
+      <w:r>
+        <w:t xml:space="preserve">="true"        </w:t>
+      </w:r>
+      <w:r>
+        <w:t xml:space="preserve"> </w:t>
+      </w:r>
+    </w:p>
+    <w:p>
+      <w:pPr>
+        <w:spacing w:after="0"/>
+      </w:pPr>
+      <w:r>
+        <w:tab/>
+      </w:r>
+      <w:proofErr w:type="spellStart"/>
+      <w:proofErr w:type="gramStart"/>
+      <w:r>
+        <w:t>android:layout</w:t>
+      </w:r>
+      <w:proofErr w:type="gramEnd"/>
+      <w:r>
+        <w:t>_centerVertical</w:t>
+      </w:r>
+      <w:proofErr w:type="spellEnd"/>
+      <w:r>
+        <w:t>=”true”</w:t>
+      </w:r>
+    </w:p>
+    <w:p>
+      <w:pPr>
+        <w:spacing w:after="0"/>
+      </w:pPr>
+    </w:p>
+    <w:p>
+      <w:pPr>
+        <w:spacing w:after="0"/>
+      </w:pPr>
+    </w:p>
+    <w:p>
+      <w:pPr>
+        <w:spacing w:after="0"/>
+      </w:pPr>
+      <w:r>
+        <w:t xml:space="preserve">Margin vs Padding </w:t>
+      </w:r>
+    </w:p>
+    <w:p>
+      <w:pPr>
+        <w:spacing w:after="0"/>
+      </w:pPr>
+    </w:p>
+    <w:p>
+      <w:pPr>
+        <w:spacing w:after="0"/>
+      </w:pPr>
+      <w:r>
+        <w:t xml:space="preserve">Vocabulary for Android </w:t>
+      </w:r>
+    </w:p>
+    <w:p>
+      <w:pPr>
+        <w:spacing w:after="0"/>
+      </w:pPr>
+      <w:hyperlink r:id="rId9" w:history="1">
+        <w:r>
+          <w:rPr>
+            <w:rStyle w:val="Hyperlink"/>
+          </w:rPr>
+          <w:t>https://developers.google.com/android/for-all/vocab-words/?utm_source=udacity&amp;utm_medium=course&amp;utm_campaign=android_basics</w:t>
+        </w:r>
+      </w:hyperlink>
+    </w:p>
+    <w:p>
+      <w:pPr>
+        <w:spacing w:after="0"/>
+      </w:pPr>
+    </w:p>
+    <w:p>
+      <w:pPr>
+        <w:spacing w:after="0"/>
+      </w:pPr>
+    </w:p>
+    <w:p>
+      <w:pPr>
+        <w:spacing w:after="0"/>
+      </w:pPr>
+      <w:r>
+        <w:t>OEM Driver used for USB connection</w:t>
+      </w:r>
+    </w:p>
+    <w:p>
+      <w:pPr>
+        <w:spacing w:after="0"/>
+      </w:pPr>
+      <w:hyperlink r:id="rId10" w:anchor="Drivers" w:history="1">
+        <w:r>
+          <w:rPr>
+            <w:rStyle w:val="Hyperlink"/>
+          </w:rPr>
+          <w:t>https://developer.android.com/studio/run/oem-usb.html#Drivers</w:t>
+        </w:r>
+      </w:hyperlink>
+    </w:p>
+    <w:p>
+      <w:pPr>
+        <w:spacing w:after="0"/>
+      </w:pPr>
+    </w:p>
+    <w:p>
+      <w:pPr>
+        <w:spacing w:after="0"/>
+      </w:pPr>
+    </w:p>
+    <w:p>
+      <w:pPr>
+        <w:shd w:val="clear" w:color="auto" w:fill="FFFFFF"/>
+        <w:spacing w:after="0" w:line="480" w:lineRule="atLeast"/>
+        <w:outlineLvl w:val="2"/>
+        <w:rPr>
+          <w:rFonts w:ascii="Arial" w:eastAsia="Times New Roman" w:hAnsi="Arial" w:cs="Arial"/>
+          <w:sz w:val="36"/>
+          <w:szCs w:val="36"/>
+          <w:lang w:eastAsia="en-IN"/>
+        </w:rPr>
+      </w:pPr>
+      <w:r>
+        <w:rPr>
+          <w:rFonts w:ascii="Arial" w:eastAsia="Times New Roman" w:hAnsi="Arial" w:cs="Arial"/>
+          <w:sz w:val="36"/>
+          <w:szCs w:val="36"/>
+          <w:lang w:eastAsia="en-IN"/>
+        </w:rPr>
+        <w:t>Windows 10</w:t>
+      </w:r>
+    </w:p>
+    <w:p>
+      <w:pPr>
+        <w:shd w:val="clear" w:color="auto" w:fill="FFFFFF"/>
+        <w:spacing w:after="180" w:line="240" w:lineRule="auto"/>
+        <w:rPr>
+          <w:rFonts w:ascii="Arial" w:eastAsia="Times New Roman" w:hAnsi="Arial" w:cs="Arial"/>
+          <w:sz w:val="21"/>
+          <w:szCs w:val="21"/>
+          <w:lang w:eastAsia="en-IN"/>
+        </w:rPr>
+      </w:pPr>
+      <w:r>
+        <w:rPr>
+          <w:rFonts w:ascii="Arial" w:eastAsia="Times New Roman" w:hAnsi="Arial" w:cs="Arial"/>
+          <w:sz w:val="21"/>
+          <w:szCs w:val="21"/>
+          <w:lang w:eastAsia="en-IN"/>
+        </w:rPr>
+        <w:t>To install the Android USB driver on Windows 10 for the first time, do the following:</w:t>
+      </w:r>
+    </w:p>
+    <w:p>
+      <w:pPr>
+        <w:numPr>
+          <w:ilvl w:val="0"/>
+          <w:numId w:val="3"/>
+        </w:numPr>
+        <w:shd w:val="clear" w:color="auto" w:fill="FFFFFF"/>
+        <w:spacing w:after="180" w:line="240" w:lineRule="auto"/>
+        <w:ind w:left="300"/>
+        <w:rPr>
+          <w:rFonts w:ascii="Arial" w:eastAsia="Times New Roman" w:hAnsi="Arial" w:cs="Arial"/>
+          <w:sz w:val="21"/>
+          <w:szCs w:val="21"/>
+          <w:lang w:eastAsia="en-IN"/>
+        </w:rPr>
+      </w:pPr>
+      <w:r>
+        <w:rPr>
+          <w:rFonts w:ascii="Arial" w:eastAsia="Times New Roman" w:hAnsi="Arial" w:cs="Arial"/>
+          <w:sz w:val="21"/>
+          <w:szCs w:val="21"/>
+          <w:lang w:eastAsia="en-IN"/>
+        </w:rPr>
+        <w:t>Connect your Android device to your computer's USB port.</w:t>
+      </w:r>
+    </w:p>
+    <w:p>
+      <w:pPr>
+        <w:numPr>
+          <w:ilvl w:val="0"/>
+          <w:numId w:val="3"/>
+        </w:numPr>
+        <w:shd w:val="clear" w:color="auto" w:fill="FFFFFF"/>
+        <w:spacing w:after="180" w:line="240" w:lineRule="auto"/>
+        <w:ind w:left="300"/>
+        <w:rPr>
+          <w:rFonts w:ascii="Arial" w:eastAsia="Times New Roman" w:hAnsi="Arial" w:cs="Arial"/>
+          <w:sz w:val="21"/>
+          <w:szCs w:val="21"/>
+          <w:lang w:eastAsia="en-IN"/>
+        </w:rPr>
+      </w:pPr>
+      <w:r>
+        <w:rPr>
+          <w:rFonts w:ascii="Arial" w:eastAsia="Times New Roman" w:hAnsi="Arial" w:cs="Arial"/>
+          <w:sz w:val="21"/>
+          <w:szCs w:val="21"/>
+          <w:lang w:eastAsia="en-IN"/>
+        </w:rPr>
+        <w:t>From Windows Explorer, open </w:t>
+      </w:r>
+      <w:r>
+        <w:rPr>
+          <w:rFonts w:ascii="Arial" w:eastAsia="Times New Roman" w:hAnsi="Arial" w:cs="Arial"/>
+          <w:b/>
+          <w:bCs/>
+          <w:sz w:val="21"/>
+          <w:szCs w:val="21"/>
+          <w:lang w:eastAsia="en-IN"/>
+        </w:rPr>
+        <w:t>Computer Management</w:t>
+      </w:r>
+      <w:r>
+        <w:rPr>
+          <w:rFonts w:ascii="Arial" w:eastAsia="Times New Roman" w:hAnsi="Arial" w:cs="Arial"/>
+          <w:sz w:val="21"/>
+          <w:szCs w:val="21"/>
+          <w:lang w:eastAsia="en-IN"/>
+        </w:rPr>
+        <w:t>.</w:t>
+      </w:r>
+    </w:p>
+    <w:p>
+      <w:pPr>
+        <w:numPr>
+          <w:ilvl w:val="0"/>
+          <w:numId w:val="3"/>
+        </w:numPr>
+        <w:shd w:val="clear" w:color="auto" w:fill="FFFFFF"/>
+        <w:spacing w:after="180" w:line="240" w:lineRule="auto"/>
+        <w:ind w:left="300"/>
+        <w:rPr>
+          <w:rFonts w:ascii="Arial" w:eastAsia="Times New Roman" w:hAnsi="Arial" w:cs="Arial"/>
+          <w:sz w:val="21"/>
+          <w:szCs w:val="21"/>
+          <w:lang w:eastAsia="en-IN"/>
+        </w:rPr>
+      </w:pPr>
+      <w:r>
+        <w:rPr>
+          <w:rFonts w:ascii="Arial" w:eastAsia="Times New Roman" w:hAnsi="Arial" w:cs="Arial"/>
+          <w:sz w:val="21"/>
+          <w:szCs w:val="21"/>
+          <w:lang w:eastAsia="en-IN"/>
+        </w:rPr>
+        <w:t>In the </w:t>
+      </w:r>
+      <w:r>
+        <w:rPr>
+          <w:rFonts w:ascii="Arial" w:eastAsia="Times New Roman" w:hAnsi="Arial" w:cs="Arial"/>
+          <w:b/>
+          <w:bCs/>
+          <w:sz w:val="21"/>
+          <w:szCs w:val="21"/>
+          <w:lang w:eastAsia="en-IN"/>
+        </w:rPr>
+        <w:t>Computer Management</w:t>
+      </w:r>
+      <w:r>
+        <w:rPr>
+          <w:rFonts w:ascii="Arial" w:eastAsia="Times New Roman" w:hAnsi="Arial" w:cs="Arial"/>
+          <w:sz w:val="21"/>
+          <w:szCs w:val="21"/>
+          <w:lang w:eastAsia="en-IN"/>
+        </w:rPr>
+        <w:t> left pane, select </w:t>
+      </w:r>
+      <w:r>
+        <w:rPr>
+          <w:rFonts w:ascii="Arial" w:eastAsia="Times New Roman" w:hAnsi="Arial" w:cs="Arial"/>
+          <w:b/>
+          <w:bCs/>
+          <w:sz w:val="21"/>
+          <w:szCs w:val="21"/>
+          <w:lang w:eastAsia="en-IN"/>
+        </w:rPr>
+        <w:t>Device Manager</w:t>
+      </w:r>
+      <w:r>
+        <w:rPr>
+          <w:rFonts w:ascii="Arial" w:eastAsia="Times New Roman" w:hAnsi="Arial" w:cs="Arial"/>
+          <w:sz w:val="21"/>
+          <w:szCs w:val="21"/>
+          <w:lang w:eastAsia="en-IN"/>
+        </w:rPr>
+        <w:t>.</w:t>
+      </w:r>
+    </w:p>
+    <w:p>
+      <w:pPr>
+        <w:numPr>
+          <w:ilvl w:val="0"/>
+          <w:numId w:val="3"/>
+        </w:numPr>
+        <w:shd w:val="clear" w:color="auto" w:fill="FFFFFF"/>
+        <w:spacing w:after="180" w:line="240" w:lineRule="auto"/>
+        <w:ind w:left="300"/>
+        <w:rPr>
+          <w:rFonts w:ascii="Arial" w:eastAsia="Times New Roman" w:hAnsi="Arial" w:cs="Arial"/>
+          <w:sz w:val="21"/>
+          <w:szCs w:val="21"/>
+          <w:lang w:eastAsia="en-IN"/>
+        </w:rPr>
+      </w:pPr>
+      <w:r>
+        <w:rPr>
+          <w:rFonts w:ascii="Arial" w:eastAsia="Times New Roman" w:hAnsi="Arial" w:cs="Arial"/>
+          <w:sz w:val="21"/>
+          <w:szCs w:val="21"/>
+          <w:lang w:eastAsia="en-IN"/>
+        </w:rPr>
+        <w:t>In the </w:t>
+      </w:r>
+      <w:r>
+        <w:rPr>
+          <w:rFonts w:ascii="Arial" w:eastAsia="Times New Roman" w:hAnsi="Arial" w:cs="Arial"/>
+          <w:b/>
+          <w:bCs/>
+          <w:sz w:val="21"/>
+          <w:szCs w:val="21"/>
+          <w:lang w:eastAsia="en-IN"/>
+        </w:rPr>
+        <w:t>Device Manager</w:t>
+      </w:r>
+      <w:r>
+        <w:rPr>
+          <w:rFonts w:ascii="Arial" w:eastAsia="Times New Roman" w:hAnsi="Arial" w:cs="Arial"/>
+          <w:sz w:val="21"/>
+          <w:szCs w:val="21"/>
+          <w:lang w:eastAsia="en-IN"/>
+        </w:rPr>
+        <w:t> right pane, locate and expand </w:t>
+      </w:r>
+      <w:r>
+        <w:rPr>
+          <w:rFonts w:ascii="Arial" w:eastAsia="Times New Roman" w:hAnsi="Arial" w:cs="Arial"/>
+          <w:b/>
+          <w:bCs/>
+          <w:sz w:val="21"/>
+          <w:szCs w:val="21"/>
+          <w:lang w:eastAsia="en-IN"/>
+        </w:rPr>
+        <w:t>Portable Devices</w:t>
+      </w:r>
+      <w:r>
+        <w:rPr>
+          <w:rFonts w:ascii="Arial" w:eastAsia="Times New Roman" w:hAnsi="Arial" w:cs="Arial"/>
+          <w:sz w:val="21"/>
+          <w:szCs w:val="21"/>
+          <w:lang w:eastAsia="en-IN"/>
+        </w:rPr>
+        <w:t>.</w:t>
+      </w:r>
+    </w:p>
+    <w:p>
+      <w:pPr>
+        <w:numPr>
+          <w:ilvl w:val="0"/>
+          <w:numId w:val="3"/>
+        </w:numPr>
+        <w:shd w:val="clear" w:color="auto" w:fill="FFFFFF"/>
+        <w:spacing w:after="180" w:line="240" w:lineRule="auto"/>
+        <w:ind w:left="300"/>
+        <w:rPr>
+          <w:rFonts w:ascii="Arial" w:eastAsia="Times New Roman" w:hAnsi="Arial" w:cs="Arial"/>
+          <w:sz w:val="21"/>
+          <w:szCs w:val="21"/>
+          <w:lang w:eastAsia="en-IN"/>
+        </w:rPr>
+      </w:pPr>
+      <w:r>
+        <w:rPr>
+          <w:rFonts w:ascii="Arial" w:eastAsia="Times New Roman" w:hAnsi="Arial" w:cs="Arial"/>
+          <w:sz w:val="21"/>
+          <w:szCs w:val="21"/>
+          <w:lang w:eastAsia="en-IN"/>
+        </w:rPr>
+        <w:t>In </w:t>
+      </w:r>
+      <w:r>
+        <w:rPr>
+          <w:rFonts w:ascii="Arial" w:eastAsia="Times New Roman" w:hAnsi="Arial" w:cs="Arial"/>
+          <w:b/>
+          <w:bCs/>
+          <w:sz w:val="21"/>
+          <w:szCs w:val="21"/>
+          <w:lang w:eastAsia="en-IN"/>
+        </w:rPr>
+        <w:t>Portable Devices</w:t>
+      </w:r>
+      <w:r>
+        <w:rPr>
+          <w:rFonts w:ascii="Arial" w:eastAsia="Times New Roman" w:hAnsi="Arial" w:cs="Arial"/>
+          <w:sz w:val="21"/>
+          <w:szCs w:val="21"/>
+          <w:lang w:eastAsia="en-IN"/>
+        </w:rPr>
+        <w:t>, right-click the name of the device you connected, and then select </w:t>
+      </w:r>
+      <w:r>
+        <w:rPr>
+          <w:rFonts w:ascii="Arial" w:eastAsia="Times New Roman" w:hAnsi="Arial" w:cs="Arial"/>
+          <w:b/>
+          <w:bCs/>
+          <w:sz w:val="21"/>
+          <w:szCs w:val="21"/>
+          <w:lang w:eastAsia="en-IN"/>
+        </w:rPr>
+        <w:t>Update Driver Software</w:t>
+      </w:r>
+      <w:r>
+        <w:rPr>
+          <w:rFonts w:ascii="Arial" w:eastAsia="Times New Roman" w:hAnsi="Arial" w:cs="Arial"/>
+          <w:sz w:val="21"/>
+          <w:szCs w:val="21"/>
+          <w:lang w:eastAsia="en-IN"/>
+        </w:rPr>
+        <w:t>.</w:t>
+      </w:r>
+    </w:p>
+    <w:p>
+      <w:pPr>
+        <w:numPr>
+          <w:ilvl w:val="0"/>
+          <w:numId w:val="3"/>
+        </w:numPr>
+        <w:shd w:val="clear" w:color="auto" w:fill="FFFFFF"/>
+        <w:spacing w:after="180" w:line="240" w:lineRule="auto"/>
+        <w:ind w:left="300"/>
+        <w:rPr>
+          <w:rFonts w:ascii="Arial" w:eastAsia="Times New Roman" w:hAnsi="Arial" w:cs="Arial"/>
+          <w:sz w:val="21"/>
+          <w:szCs w:val="21"/>
+          <w:lang w:eastAsia="en-IN"/>
+        </w:rPr>
+      </w:pPr>
+      <w:r>
+        <w:rPr>
+          <w:rFonts w:ascii="Arial" w:eastAsia="Times New Roman" w:hAnsi="Arial" w:cs="Arial"/>
+          <w:sz w:val="21"/>
+          <w:szCs w:val="21"/>
+          <w:lang w:eastAsia="en-IN"/>
+        </w:rPr>
+        <w:t>In the </w:t>
+      </w:r>
+      <w:r>
+        <w:rPr>
+          <w:rFonts w:ascii="Arial" w:eastAsia="Times New Roman" w:hAnsi="Arial" w:cs="Arial"/>
+          <w:b/>
+          <w:bCs/>
+          <w:sz w:val="21"/>
+          <w:szCs w:val="21"/>
+          <w:lang w:eastAsia="en-IN"/>
+        </w:rPr>
+        <w:t>Hardware Update wizard</w:t>
+      </w:r>
+      <w:r>
+        <w:rPr>
+          <w:rFonts w:ascii="Arial" w:eastAsia="Times New Roman" w:hAnsi="Arial" w:cs="Arial"/>
+          <w:sz w:val="21"/>
+          <w:szCs w:val="21"/>
+          <w:lang w:eastAsia="en-IN"/>
+        </w:rPr>
+        <w:t>, select </w:t>
+      </w:r>
+      <w:r>
+        <w:rPr>
+          <w:rFonts w:ascii="Arial" w:eastAsia="Times New Roman" w:hAnsi="Arial" w:cs="Arial"/>
+          <w:b/>
+          <w:bCs/>
+          <w:sz w:val="21"/>
+          <w:szCs w:val="21"/>
+          <w:lang w:eastAsia="en-IN"/>
+        </w:rPr>
+        <w:t>Browse my computer for driver software</w:t>
+      </w:r>
+      <w:r>
+        <w:rPr>
+          <w:rFonts w:ascii="Arial" w:eastAsia="Times New Roman" w:hAnsi="Arial" w:cs="Arial"/>
+          <w:sz w:val="21"/>
+          <w:szCs w:val="21"/>
+          <w:lang w:eastAsia="en-IN"/>
+        </w:rPr>
+        <w:t> and click </w:t>
+      </w:r>
+      <w:r>
+        <w:rPr>
+          <w:rFonts w:ascii="Arial" w:eastAsia="Times New Roman" w:hAnsi="Arial" w:cs="Arial"/>
+          <w:b/>
+          <w:bCs/>
+          <w:sz w:val="21"/>
+          <w:szCs w:val="21"/>
+          <w:lang w:eastAsia="en-IN"/>
+        </w:rPr>
+        <w:t>Next</w:t>
+      </w:r>
+      <w:r>
+        <w:rPr>
+          <w:rFonts w:ascii="Arial" w:eastAsia="Times New Roman" w:hAnsi="Arial" w:cs="Arial"/>
+          <w:sz w:val="21"/>
+          <w:szCs w:val="21"/>
+          <w:lang w:eastAsia="en-IN"/>
+        </w:rPr>
+        <w:t>.</w:t>
+      </w:r>
+    </w:p>
+    <w:p>
+      <w:pPr>
+        <w:numPr>
+          <w:ilvl w:val="0"/>
+          <w:numId w:val="3"/>
+        </w:numPr>
+        <w:shd w:val="clear" w:color="auto" w:fill="FFFFFF"/>
+        <w:spacing w:after="180" w:line="240" w:lineRule="auto"/>
+        <w:ind w:left="300"/>
+        <w:rPr>
+          <w:rFonts w:ascii="Arial" w:eastAsia="Times New Roman" w:hAnsi="Arial" w:cs="Arial"/>
+          <w:sz w:val="21"/>
+          <w:szCs w:val="21"/>
+          <w:lang w:eastAsia="en-IN"/>
+        </w:rPr>
+      </w:pPr>
+      <w:r>
+        <w:rPr>
+          <w:rFonts w:ascii="Arial" w:eastAsia="Times New Roman" w:hAnsi="Arial" w:cs="Arial"/>
+          <w:sz w:val="21"/>
+          <w:szCs w:val="21"/>
+          <w:lang w:eastAsia="en-IN"/>
+        </w:rPr>
+        <w:t>Click </w:t>
+      </w:r>
+      <w:r>
+        <w:rPr>
+          <w:rFonts w:ascii="Arial" w:eastAsia="Times New Roman" w:hAnsi="Arial" w:cs="Arial"/>
+          <w:b/>
+          <w:bCs/>
+          <w:sz w:val="21"/>
+          <w:szCs w:val="21"/>
+          <w:lang w:eastAsia="en-IN"/>
+        </w:rPr>
+        <w:t>Browse</w:t>
+      </w:r>
+      <w:r>
+        <w:rPr>
+          <w:rFonts w:ascii="Arial" w:eastAsia="Times New Roman" w:hAnsi="Arial" w:cs="Arial"/>
+          <w:sz w:val="21"/>
+          <w:szCs w:val="21"/>
+          <w:lang w:eastAsia="en-IN"/>
+        </w:rPr>
+        <w:t xml:space="preserve"> and then locate the USB driver folder. For example, the Google USB Driver </w:t>
+      </w:r>
+      <w:proofErr w:type="gramStart"/>
+      <w:r>
+        <w:rPr>
+          <w:rFonts w:ascii="Arial" w:eastAsia="Times New Roman" w:hAnsi="Arial" w:cs="Arial"/>
+          <w:sz w:val="21"/>
+          <w:szCs w:val="21"/>
+          <w:lang w:eastAsia="en-IN"/>
+        </w:rPr>
+        <w:t>is located in</w:t>
+      </w:r>
+      <w:proofErr w:type="gramEnd"/>
+      <w:r>
+        <w:rPr>
+          <w:rFonts w:ascii="Arial" w:eastAsia="Times New Roman" w:hAnsi="Arial" w:cs="Arial"/>
+          <w:sz w:val="21"/>
+          <w:szCs w:val="21"/>
+          <w:lang w:eastAsia="en-IN"/>
+        </w:rPr>
+        <w:t> </w:t>
+      </w:r>
+      <w:proofErr w:type="spellStart"/>
+      <w:r>
+        <w:rPr>
+          <w:rFonts w:ascii="Consolas" w:eastAsia="Times New Roman" w:hAnsi="Consolas" w:cs="Courier New"/>
+          <w:b/>
+          <w:bCs/>
+          <w:i/>
+          <w:iCs/>
+          <w:color w:val="7B1FA2"/>
+          <w:sz w:val="20"/>
+          <w:szCs w:val="20"/>
+          <w:lang w:eastAsia="en-IN"/>
+        </w:rPr>
+        <w:t>android_sdk</w:t>
+      </w:r>
+      <w:proofErr w:type="spellEnd"/>
+      <w:r>
+        <w:rPr>
+          <w:rFonts w:ascii="Consolas" w:eastAsia="Times New Roman" w:hAnsi="Consolas" w:cs="Courier New"/>
+          <w:color w:val="006600"/>
+          <w:sz w:val="20"/>
+          <w:szCs w:val="20"/>
+          <w:lang w:eastAsia="en-IN"/>
+        </w:rPr>
+        <w:t>\extras\google\</w:t>
+      </w:r>
+      <w:proofErr w:type="spellStart"/>
+      <w:r>
+        <w:rPr>
+          <w:rFonts w:ascii="Consolas" w:eastAsia="Times New Roman" w:hAnsi="Consolas" w:cs="Courier New"/>
+          <w:color w:val="006600"/>
+          <w:sz w:val="20"/>
+          <w:szCs w:val="20"/>
+          <w:lang w:eastAsia="en-IN"/>
+        </w:rPr>
+        <w:t>usb_driver</w:t>
+      </w:r>
+      <w:proofErr w:type="spellEnd"/>
+      <w:r>
+        <w:rPr>
+          <w:rFonts w:ascii="Consolas" w:eastAsia="Times New Roman" w:hAnsi="Consolas" w:cs="Courier New"/>
+          <w:color w:val="006600"/>
+          <w:sz w:val="20"/>
+          <w:szCs w:val="20"/>
+          <w:lang w:eastAsia="en-IN"/>
+        </w:rPr>
+        <w:t>\</w:t>
+      </w:r>
+      <w:r>
+        <w:rPr>
+          <w:rFonts w:ascii="Arial" w:eastAsia="Times New Roman" w:hAnsi="Arial" w:cs="Arial"/>
+          <w:sz w:val="21"/>
+          <w:szCs w:val="21"/>
+          <w:lang w:eastAsia="en-IN"/>
+        </w:rPr>
+        <w:t>.</w:t>
+      </w:r>
+    </w:p>
+    <w:p>
+      <w:pPr>
+        <w:numPr>
+          <w:ilvl w:val="0"/>
+          <w:numId w:val="3"/>
+        </w:numPr>
+        <w:shd w:val="clear" w:color="auto" w:fill="FFFFFF"/>
+        <w:spacing w:after="180" w:line="240" w:lineRule="auto"/>
+        <w:ind w:left="300"/>
+        <w:rPr>
+          <w:rFonts w:ascii="Arial" w:eastAsia="Times New Roman" w:hAnsi="Arial" w:cs="Arial"/>
+          <w:sz w:val="21"/>
+          <w:szCs w:val="21"/>
+          <w:lang w:eastAsia="en-IN"/>
+        </w:rPr>
+      </w:pPr>
+      <w:r>
+        <w:rPr>
+          <w:rFonts w:ascii="Arial" w:eastAsia="Times New Roman" w:hAnsi="Arial" w:cs="Arial"/>
+          <w:sz w:val="21"/>
+          <w:szCs w:val="21"/>
+          <w:lang w:eastAsia="en-IN"/>
+        </w:rPr>
+        <w:t>Click </w:t>
+      </w:r>
+      <w:r>
+        <w:rPr>
+          <w:rFonts w:ascii="Arial" w:eastAsia="Times New Roman" w:hAnsi="Arial" w:cs="Arial"/>
+          <w:b/>
+          <w:bCs/>
+          <w:sz w:val="21"/>
+          <w:szCs w:val="21"/>
+          <w:lang w:eastAsia="en-IN"/>
+        </w:rPr>
+        <w:t>Next</w:t>
+      </w:r>
+      <w:r>
+        <w:rPr>
+          <w:rFonts w:ascii="Arial" w:eastAsia="Times New Roman" w:hAnsi="Arial" w:cs="Arial"/>
+          <w:sz w:val="21"/>
+          <w:szCs w:val="21"/>
+          <w:lang w:eastAsia="en-IN"/>
+        </w:rPr>
+        <w:t> to install the driver</w:t>
+      </w:r>
+    </w:p>
+    <w:p>
+      <w:pPr>
+        <w:spacing w:after="0"/>
+      </w:pPr>
+    </w:p>
+    <w:p>
+      <w:pPr>
+        <w:spacing w:after="0"/>
+      </w:pPr>
+    </w:p>
+    <w:p>
+      <w:pPr>
+        <w:spacing w:after="0"/>
+      </w:pPr>
+      <w:r>
+        <w:t xml:space="preserve">All image should be </w:t>
+      </w:r>
+      <w:r>
+        <w:t>in drawable folder</w:t>
+      </w:r>
+    </w:p>
+    <w:p>
+      <w:pPr>
+        <w:spacing w:after="0"/>
+      </w:pPr>
+      <w:proofErr w:type="spellStart"/>
+      <w:r>
+        <w:t>Android:scr</w:t>
+      </w:r>
+      <w:proofErr w:type="spellEnd"/>
+      <w:r>
+        <w:t xml:space="preserve"> = “@drawable/</w:t>
+      </w:r>
+      <w:proofErr w:type="spellStart"/>
+      <w:r>
+        <w:t>androidparty</w:t>
+      </w:r>
+      <w:proofErr w:type="spellEnd"/>
+      <w:r>
+        <w:t>”</w:t>
+      </w:r>
+    </w:p>
+    <w:p>
+      <w:pPr>
+        <w:spacing w:after="0"/>
+      </w:pPr>
+    </w:p>
+    <w:p>
+      <w:pPr>
+        <w:spacing w:after="0"/>
+      </w:pPr>
+    </w:p>
+    <w:p>
+      <w:pPr>
+        <w:spacing w:after="0"/>
+      </w:pPr>
+      <w:r>
+        <w:lastRenderedPageBreak/>
+        <w:t xml:space="preserve">Course available </w:t>
+      </w:r>
+      <w:r>
+        <w:t>in U</w:t>
+      </w:r>
+      <w:r>
+        <w:t>dacity</w:t>
+      </w:r>
+    </w:p>
+    <w:p>
+      <w:pPr>
+        <w:spacing w:after="0"/>
+        <w:rPr>
+          <w:rFonts w:ascii="inherit" w:hAnsi="inherit" w:cs="Helvetica"/>
+          <w:color w:val="4F4F4F"/>
+          <w:sz w:val="23"/>
+          <w:szCs w:val="23"/>
+        </w:rPr>
+      </w:pPr>
+      <w:hyperlink r:id="rId11" w:tgtFrame="_blank" w:history="1">
+        <w:r>
+          <w:rPr>
+            <w:rStyle w:val="Hyperlink"/>
+            <w:rFonts w:ascii="inherit" w:hAnsi="inherit" w:cs="Helvetica"/>
+            <w:b/>
+            <w:bCs/>
+            <w:color w:val="02B3E4"/>
+            <w:sz w:val="23"/>
+            <w:szCs w:val="23"/>
+            <w:bdr w:val="none" w:sz="0" w:space="0" w:color="auto" w:frame="1"/>
+          </w:rPr>
+          <w:t>Android Basics: User Interface (this course)</w:t>
+        </w:r>
+      </w:hyperlink>
+    </w:p>
+    <w:p>
+      <w:pPr>
+        <w:numPr>
+          <w:ilvl w:val="0"/>
+          <w:numId w:val="4"/>
+        </w:numPr>
+        <w:shd w:val="clear" w:color="auto" w:fill="FFFFFF"/>
+        <w:spacing w:after="0" w:line="240" w:lineRule="auto"/>
+        <w:ind w:left="0"/>
+        <w:textAlignment w:val="baseline"/>
+        <w:rPr>
+          <w:rFonts w:ascii="inherit" w:hAnsi="inherit" w:cs="Helvetica"/>
+          <w:color w:val="4F4F4F"/>
+          <w:sz w:val="23"/>
+          <w:szCs w:val="23"/>
+        </w:rPr>
+      </w:pPr>
+      <w:hyperlink r:id="rId12" w:tgtFrame="_blank" w:history="1">
+        <w:r>
+          <w:rPr>
+            <w:rStyle w:val="Hyperlink"/>
+            <w:rFonts w:ascii="inherit" w:hAnsi="inherit" w:cs="Helvetica"/>
+            <w:b/>
+            <w:bCs/>
+            <w:color w:val="02B3E4"/>
+            <w:sz w:val="23"/>
+            <w:szCs w:val="23"/>
+            <w:bdr w:val="none" w:sz="0" w:space="0" w:color="auto" w:frame="1"/>
+          </w:rPr>
+          <w:t>Android Basics: User Input</w:t>
+        </w:r>
+      </w:hyperlink>
+    </w:p>
+    <w:p>
+      <w:pPr>
+        <w:numPr>
+          <w:ilvl w:val="0"/>
+          <w:numId w:val="4"/>
+        </w:numPr>
+        <w:shd w:val="clear" w:color="auto" w:fill="FFFFFF"/>
+        <w:spacing w:after="0" w:line="240" w:lineRule="auto"/>
+        <w:ind w:left="0"/>
+        <w:textAlignment w:val="baseline"/>
+        <w:rPr>
+          <w:rFonts w:ascii="inherit" w:hAnsi="inherit" w:cs="Helvetica"/>
+          <w:color w:val="4F4F4F"/>
+          <w:sz w:val="23"/>
+          <w:szCs w:val="23"/>
+        </w:rPr>
+      </w:pPr>
+      <w:hyperlink r:id="rId13" w:tgtFrame="_blank" w:history="1">
+        <w:r>
+          <w:rPr>
+            <w:rStyle w:val="Hyperlink"/>
+            <w:rFonts w:ascii="inherit" w:hAnsi="inherit" w:cs="Helvetica"/>
+            <w:b/>
+            <w:bCs/>
+            <w:color w:val="02B3E4"/>
+            <w:sz w:val="23"/>
+            <w:szCs w:val="23"/>
+            <w:bdr w:val="none" w:sz="0" w:space="0" w:color="auto" w:frame="1"/>
+          </w:rPr>
+          <w:t>Android Basics: Multiple App Screens</w:t>
+        </w:r>
+      </w:hyperlink>
+    </w:p>
+    <w:p>
+      <w:pPr>
+        <w:numPr>
+          <w:ilvl w:val="0"/>
+          <w:numId w:val="4"/>
+        </w:numPr>
+        <w:shd w:val="clear" w:color="auto" w:fill="FFFFFF"/>
+        <w:spacing w:after="0" w:line="240" w:lineRule="auto"/>
+        <w:ind w:left="0"/>
+        <w:textAlignment w:val="baseline"/>
+        <w:rPr>
+          <w:rFonts w:ascii="inherit" w:hAnsi="inherit" w:cs="Helvetica"/>
+          <w:color w:val="4F4F4F"/>
+          <w:sz w:val="23"/>
+          <w:szCs w:val="23"/>
+        </w:rPr>
+      </w:pPr>
+      <w:hyperlink r:id="rId14" w:tgtFrame="_blank" w:history="1">
+        <w:r>
+          <w:rPr>
+            <w:rStyle w:val="Hyperlink"/>
+            <w:rFonts w:ascii="inherit" w:hAnsi="inherit" w:cs="Helvetica"/>
+            <w:b/>
+            <w:bCs/>
+            <w:color w:val="02B3E4"/>
+            <w:sz w:val="23"/>
+            <w:szCs w:val="23"/>
+            <w:bdr w:val="none" w:sz="0" w:space="0" w:color="auto" w:frame="1"/>
+          </w:rPr>
+          <w:t>Android Basics: Networking</w:t>
+        </w:r>
+      </w:hyperlink>
+    </w:p>
+    <w:p>
+      <w:pPr>
+        <w:numPr>
+          <w:ilvl w:val="0"/>
+          <w:numId w:val="4"/>
+        </w:numPr>
+        <w:shd w:val="clear" w:color="auto" w:fill="FFFFFF"/>
+        <w:spacing w:after="0" w:line="240" w:lineRule="auto"/>
+        <w:ind w:left="0"/>
+        <w:textAlignment w:val="baseline"/>
+        <w:rPr>
+          <w:rFonts w:ascii="inherit" w:hAnsi="inherit" w:cs="Helvetica"/>
+          <w:color w:val="4F4F4F"/>
+          <w:sz w:val="23"/>
+          <w:szCs w:val="23"/>
+        </w:rPr>
+      </w:pPr>
+      <w:hyperlink r:id="rId15" w:tgtFrame="_blank" w:history="1">
+        <w:r>
+          <w:rPr>
+            <w:rStyle w:val="Hyperlink"/>
+            <w:rFonts w:ascii="inherit" w:hAnsi="inherit" w:cs="Helvetica"/>
+            <w:b/>
+            <w:bCs/>
+            <w:color w:val="02B3E4"/>
+            <w:sz w:val="23"/>
+            <w:szCs w:val="23"/>
+            <w:bdr w:val="none" w:sz="0" w:space="0" w:color="auto" w:frame="1"/>
+          </w:rPr>
+          <w:t>Android Basics: Data Storage</w:t>
+        </w:r>
+      </w:hyperlink>
+    </w:p>
+    <w:p>
+      <w:pPr>
+        <w:spacing w:after="0"/>
+      </w:pPr>
+    </w:p>
+    <w:p>
+      <w:pPr>
+        <w:spacing w:after="0"/>
+      </w:pPr>
+    </w:p>
+    <w:p>
+      <w:pPr>
+        <w:pStyle w:val="Heading2"/>
+        <w:shd w:val="clear" w:color="auto" w:fill="FFFFFF"/>
+        <w:spacing w:before="540" w:after="75" w:line="320" w:lineRule="atLeast"/>
+        <w:textAlignment w:val="baseline"/>
+        <w:rPr>
+          <w:rFonts w:ascii="Helvetica" w:hAnsi="Helvetica" w:cs="Helvetica"/>
+          <w:color w:val="2E3D49"/>
+          <w:sz w:val="30"/>
+          <w:szCs w:val="30"/>
+        </w:rPr>
+      </w:pPr>
+      <w:r>
+        <w:rPr>
+          <w:rFonts w:ascii="Helvetica" w:hAnsi="Helvetica" w:cs="Helvetica"/>
+          <w:color w:val="2E3D49"/>
+          <w:sz w:val="30"/>
+          <w:szCs w:val="30"/>
+        </w:rPr>
+        <w:t>How to Learn More on Your Own</w:t>
+      </w:r>
+    </w:p>
+    <w:p>
+      <w:pPr>
+        <w:pStyle w:val="NormalWeb"/>
+        <w:shd w:val="clear" w:color="auto" w:fill="FFFFFF"/>
+        <w:spacing w:before="0" w:beforeAutospacing="0" w:after="225" w:afterAutospacing="0"/>
+        <w:textAlignment w:val="baseline"/>
+        <w:rPr>
+          <w:rFonts w:ascii="Helvetica" w:hAnsi="Helvetica" w:cs="Helvetica"/>
+          <w:color w:val="4F4F4F"/>
+        </w:rPr>
+      </w:pPr>
+      <w:r>
+        <w:rPr>
+          <w:rFonts w:ascii="Helvetica" w:hAnsi="Helvetica" w:cs="Helvetica"/>
+          <w:color w:val="4F4F4F"/>
+        </w:rPr>
+        <w:t>As you continue learning Android, an important skill to have is the ability to learn on your own. You might find resources out there that feel too advanced for where you are on your journey, but we want you to become accustomed to how developers speak and share their ideas. You don’t have to understand every word, but you can skim for important ideas. Or you can google search for terms that you aren’t familiar with.</w:t>
+      </w:r>
+    </w:p>
+    <w:p>
+      <w:pPr>
+        <w:pStyle w:val="Heading2"/>
+        <w:shd w:val="clear" w:color="auto" w:fill="FFFFFF"/>
+        <w:spacing w:before="540" w:after="75" w:line="320" w:lineRule="atLeast"/>
+        <w:textAlignment w:val="baseline"/>
+        <w:rPr>
+          <w:rFonts w:ascii="Helvetica" w:hAnsi="Helvetica" w:cs="Helvetica"/>
+          <w:color w:val="2E3D49"/>
+          <w:sz w:val="30"/>
+          <w:szCs w:val="30"/>
+        </w:rPr>
+      </w:pPr>
+      <w:r>
+        <w:rPr>
+          <w:rFonts w:ascii="Helvetica" w:hAnsi="Helvetica" w:cs="Helvetica"/>
+          <w:color w:val="2E3D49"/>
+          <w:sz w:val="30"/>
+          <w:szCs w:val="30"/>
+        </w:rPr>
+        <w:t>Read your first Android blogpost article</w:t>
+      </w:r>
+    </w:p>
+    <w:p>
+      <w:pPr>
+        <w:pStyle w:val="NormalWeb"/>
+        <w:shd w:val="clear" w:color="auto" w:fill="FFFFFF"/>
+        <w:spacing w:before="0" w:beforeAutospacing="0" w:after="0" w:afterAutospacing="0"/>
+        <w:textAlignment w:val="baseline"/>
+        <w:rPr>
+          <w:rFonts w:ascii="Helvetica" w:hAnsi="Helvetica" w:cs="Helvetica"/>
+          <w:color w:val="4F4F4F"/>
+        </w:rPr>
+      </w:pPr>
+      <w:r>
+        <w:rPr>
+          <w:rFonts w:ascii="Helvetica" w:hAnsi="Helvetica" w:cs="Helvetica"/>
+          <w:color w:val="4F4F4F"/>
+        </w:rPr>
+        <w:t>Start by reading </w:t>
+      </w:r>
+      <w:hyperlink r:id="rId16" w:tgtFrame="_blank" w:history="1">
+        <w:r>
+          <w:rPr>
+            <w:rStyle w:val="Hyperlink"/>
+            <w:rFonts w:ascii="inherit" w:hAnsi="inherit" w:cs="Helvetica"/>
+            <w:b/>
+            <w:bCs/>
+            <w:color w:val="02B3E4"/>
+            <w:bdr w:val="none" w:sz="0" w:space="0" w:color="auto" w:frame="1"/>
+          </w:rPr>
+          <w:t>this post on the Android Developers blog</w:t>
+        </w:r>
+      </w:hyperlink>
+      <w:r>
+        <w:rPr>
+          <w:rFonts w:ascii="Helvetica" w:hAnsi="Helvetica" w:cs="Helvetica"/>
+          <w:color w:val="4F4F4F"/>
+        </w:rPr>
+        <w:t xml:space="preserve">. It's written by Google Design Advocate, Roman </w:t>
+      </w:r>
+      <w:proofErr w:type="spellStart"/>
+      <w:r>
+        <w:rPr>
+          <w:rFonts w:ascii="Helvetica" w:hAnsi="Helvetica" w:cs="Helvetica"/>
+          <w:color w:val="4F4F4F"/>
+        </w:rPr>
+        <w:t>Nurik</w:t>
+      </w:r>
+      <w:proofErr w:type="spellEnd"/>
+      <w:r>
+        <w:rPr>
+          <w:rFonts w:ascii="Helvetica" w:hAnsi="Helvetica" w:cs="Helvetica"/>
+          <w:color w:val="4F4F4F"/>
+        </w:rPr>
+        <w:t>, who was the lead designer on the </w:t>
+      </w:r>
+      <w:hyperlink r:id="rId17" w:tgtFrame="_blank" w:history="1">
+        <w:r>
+          <w:rPr>
+            <w:rStyle w:val="Hyperlink"/>
+            <w:rFonts w:ascii="inherit" w:hAnsi="inherit" w:cs="Helvetica"/>
+            <w:b/>
+            <w:bCs/>
+            <w:color w:val="02B3E4"/>
+            <w:bdr w:val="none" w:sz="0" w:space="0" w:color="auto" w:frame="1"/>
+          </w:rPr>
+          <w:t>Google I/O 2014 app</w:t>
+        </w:r>
+      </w:hyperlink>
+      <w:r>
+        <w:rPr>
+          <w:rFonts w:ascii="Helvetica" w:hAnsi="Helvetica" w:cs="Helvetica"/>
+          <w:color w:val="4F4F4F"/>
+        </w:rPr>
+        <w:t xml:space="preserve">. </w:t>
+      </w:r>
+      <w:proofErr w:type="gramStart"/>
+      <w:r>
+        <w:rPr>
+          <w:rFonts w:ascii="Helvetica" w:hAnsi="Helvetica" w:cs="Helvetica"/>
+          <w:color w:val="4F4F4F"/>
+        </w:rPr>
+        <w:t>Google</w:t>
+      </w:r>
+      <w:proofErr w:type="gramEnd"/>
+      <w:r>
+        <w:rPr>
+          <w:rFonts w:ascii="Helvetica" w:hAnsi="Helvetica" w:cs="Helvetica"/>
+          <w:color w:val="4F4F4F"/>
+        </w:rPr>
+        <w:t xml:space="preserve"> I/O is an annual conference that Google holds for developers.</w:t>
+      </w:r>
+    </w:p>
+    <w:p>
+      <w:pPr>
+        <w:pStyle w:val="Heading2"/>
+        <w:shd w:val="clear" w:color="auto" w:fill="FFFFFF"/>
+        <w:spacing w:before="540" w:after="75" w:line="320" w:lineRule="atLeast"/>
+        <w:textAlignment w:val="baseline"/>
+        <w:rPr>
+          <w:rFonts w:ascii="Helvetica" w:hAnsi="Helvetica" w:cs="Helvetica"/>
+          <w:color w:val="2E3D49"/>
+          <w:sz w:val="30"/>
+          <w:szCs w:val="30"/>
+        </w:rPr>
+      </w:pPr>
+      <w:r>
+        <w:rPr>
+          <w:rFonts w:ascii="Helvetica" w:hAnsi="Helvetica" w:cs="Helvetica"/>
+          <w:color w:val="2E3D49"/>
+          <w:sz w:val="30"/>
+          <w:szCs w:val="30"/>
+        </w:rPr>
+        <w:t>Follow official Android Development channels on social media</w:t>
+      </w:r>
+    </w:p>
+    <w:p>
+      <w:pPr>
+        <w:pStyle w:val="NormalWeb"/>
+        <w:shd w:val="clear" w:color="auto" w:fill="FFFFFF"/>
+        <w:spacing w:before="0" w:beforeAutospacing="0" w:after="225" w:afterAutospacing="0"/>
+        <w:textAlignment w:val="baseline"/>
+        <w:rPr>
+          <w:rFonts w:ascii="Helvetica" w:hAnsi="Helvetica" w:cs="Helvetica"/>
+          <w:color w:val="4F4F4F"/>
+        </w:rPr>
+      </w:pPr>
+      <w:r>
+        <w:rPr>
+          <w:rFonts w:ascii="Helvetica" w:hAnsi="Helvetica" w:cs="Helvetica"/>
+          <w:color w:val="4F4F4F"/>
+        </w:rPr>
+        <w:t>Aside from the blog, you can get the latest news about Android development via:</w:t>
+      </w:r>
+    </w:p>
+    <w:p>
+      <w:pPr>
+        <w:numPr>
+          <w:ilvl w:val="0"/>
+          <w:numId w:val="5"/>
+        </w:numPr>
+        <w:shd w:val="clear" w:color="auto" w:fill="FFFFFF"/>
+        <w:spacing w:after="0" w:line="240" w:lineRule="auto"/>
+        <w:ind w:left="0"/>
+        <w:textAlignment w:val="baseline"/>
+        <w:rPr>
+          <w:rFonts w:ascii="inherit" w:hAnsi="inherit" w:cs="Helvetica"/>
+          <w:color w:val="4F4F4F"/>
+          <w:sz w:val="23"/>
+          <w:szCs w:val="23"/>
+        </w:rPr>
+      </w:pPr>
+      <w:hyperlink r:id="rId18" w:tgtFrame="_blank" w:history="1">
+        <w:r>
+          <w:rPr>
+            <w:rStyle w:val="Hyperlink"/>
+            <w:rFonts w:ascii="inherit" w:hAnsi="inherit" w:cs="Helvetica"/>
+            <w:b/>
+            <w:bCs/>
+            <w:color w:val="02B3E4"/>
+            <w:sz w:val="23"/>
+            <w:szCs w:val="23"/>
+            <w:bdr w:val="none" w:sz="0" w:space="0" w:color="auto" w:frame="1"/>
+          </w:rPr>
+          <w:t>Android Developers G+ page</w:t>
+        </w:r>
+      </w:hyperlink>
+    </w:p>
+    <w:p>
+      <w:pPr>
+        <w:numPr>
+          <w:ilvl w:val="0"/>
+          <w:numId w:val="5"/>
+        </w:numPr>
+        <w:shd w:val="clear" w:color="auto" w:fill="FFFFFF"/>
+        <w:spacing w:after="0" w:line="240" w:lineRule="auto"/>
+        <w:ind w:left="0"/>
+        <w:textAlignment w:val="baseline"/>
+        <w:rPr>
+          <w:rFonts w:ascii="inherit" w:hAnsi="inherit" w:cs="Helvetica"/>
+          <w:color w:val="4F4F4F"/>
+          <w:sz w:val="23"/>
+          <w:szCs w:val="23"/>
+        </w:rPr>
+      </w:pPr>
+      <w:hyperlink r:id="rId19" w:tgtFrame="_blank" w:history="1">
+        <w:r>
+          <w:rPr>
+            <w:rStyle w:val="Hyperlink"/>
+            <w:rFonts w:ascii="inherit" w:hAnsi="inherit" w:cs="Helvetica"/>
+            <w:b/>
+            <w:bCs/>
+            <w:color w:val="02B3E4"/>
+            <w:sz w:val="23"/>
+            <w:szCs w:val="23"/>
+            <w:bdr w:val="none" w:sz="0" w:space="0" w:color="auto" w:frame="1"/>
+          </w:rPr>
+          <w:t>Android Developers Twitter page</w:t>
+        </w:r>
+      </w:hyperlink>
+    </w:p>
+    <w:p>
+      <w:pPr>
+        <w:numPr>
+          <w:ilvl w:val="0"/>
+          <w:numId w:val="5"/>
+        </w:numPr>
+        <w:shd w:val="clear" w:color="auto" w:fill="FFFFFF"/>
+        <w:spacing w:after="0" w:line="240" w:lineRule="auto"/>
+        <w:ind w:left="0"/>
+        <w:textAlignment w:val="baseline"/>
+        <w:rPr>
+          <w:rFonts w:ascii="inherit" w:hAnsi="inherit" w:cs="Helvetica"/>
+          <w:color w:val="4F4F4F"/>
+          <w:sz w:val="23"/>
+          <w:szCs w:val="23"/>
+        </w:rPr>
+      </w:pPr>
+      <w:hyperlink r:id="rId20" w:tgtFrame="_blank" w:history="1">
+        <w:r>
+          <w:rPr>
+            <w:rStyle w:val="Hyperlink"/>
+            <w:rFonts w:ascii="inherit" w:hAnsi="inherit" w:cs="Helvetica"/>
+            <w:b/>
+            <w:bCs/>
+            <w:color w:val="02B3E4"/>
+            <w:sz w:val="23"/>
+            <w:szCs w:val="23"/>
+            <w:bdr w:val="none" w:sz="0" w:space="0" w:color="auto" w:frame="1"/>
+          </w:rPr>
+          <w:t>Google Developers YouTube channel</w:t>
+        </w:r>
+      </w:hyperlink>
+    </w:p>
+    <w:p>
+      <w:pPr>
+        <w:pStyle w:val="Heading2"/>
+        <w:shd w:val="clear" w:color="auto" w:fill="FFFFFF"/>
+        <w:spacing w:before="540" w:after="75" w:line="320" w:lineRule="atLeast"/>
+        <w:textAlignment w:val="baseline"/>
+        <w:rPr>
+          <w:rFonts w:ascii="Helvetica" w:hAnsi="Helvetica" w:cs="Helvetica"/>
+          <w:color w:val="2E3D49"/>
+          <w:sz w:val="30"/>
+          <w:szCs w:val="30"/>
+        </w:rPr>
+      </w:pPr>
+      <w:r>
+        <w:rPr>
+          <w:rFonts w:ascii="Helvetica" w:hAnsi="Helvetica" w:cs="Helvetica"/>
+          <w:color w:val="2E3D49"/>
+          <w:sz w:val="30"/>
+          <w:szCs w:val="30"/>
+        </w:rPr>
+        <w:t xml:space="preserve">Kirill's </w:t>
+      </w:r>
+      <w:proofErr w:type="spellStart"/>
+      <w:r>
+        <w:rPr>
+          <w:rFonts w:ascii="Helvetica" w:hAnsi="Helvetica" w:cs="Helvetica"/>
+          <w:color w:val="2E3D49"/>
+          <w:sz w:val="30"/>
+          <w:szCs w:val="30"/>
+        </w:rPr>
+        <w:t>Favorite</w:t>
+      </w:r>
+      <w:proofErr w:type="spellEnd"/>
+      <w:r>
+        <w:rPr>
+          <w:rFonts w:ascii="Helvetica" w:hAnsi="Helvetica" w:cs="Helvetica"/>
+          <w:color w:val="2E3D49"/>
+          <w:sz w:val="30"/>
+          <w:szCs w:val="30"/>
+        </w:rPr>
+        <w:t xml:space="preserve"> Resources</w:t>
+      </w:r>
+    </w:p>
+    <w:p>
+      <w:pPr>
+        <w:pStyle w:val="NormalWeb"/>
+        <w:shd w:val="clear" w:color="auto" w:fill="FFFFFF"/>
+        <w:spacing w:before="0" w:beforeAutospacing="0" w:after="225" w:afterAutospacing="0"/>
+        <w:textAlignment w:val="baseline"/>
+        <w:rPr>
+          <w:rFonts w:ascii="Helvetica" w:hAnsi="Helvetica" w:cs="Helvetica"/>
+          <w:color w:val="4F4F4F"/>
+        </w:rPr>
+      </w:pPr>
+      <w:r>
+        <w:rPr>
+          <w:rFonts w:ascii="Helvetica" w:hAnsi="Helvetica" w:cs="Helvetica"/>
+          <w:color w:val="4F4F4F"/>
+        </w:rPr>
+        <w:t>In addition to the official channels for Android development news, there’s a ton of content online, and a vibrant ecosystem of Android developers who are happy to share their knowledge through blog post articles, social media tips, and conference talks.</w:t>
+      </w:r>
+    </w:p>
+    <w:p>
+      <w:pPr>
+        <w:pStyle w:val="NormalWeb"/>
+        <w:shd w:val="clear" w:color="auto" w:fill="FFFFFF"/>
+        <w:spacing w:before="0" w:beforeAutospacing="0" w:after="225" w:afterAutospacing="0"/>
+        <w:textAlignment w:val="baseline"/>
+        <w:rPr>
+          <w:rFonts w:ascii="Helvetica" w:hAnsi="Helvetica" w:cs="Helvetica"/>
+          <w:color w:val="4F4F4F"/>
+        </w:rPr>
+      </w:pPr>
+      <w:r>
+        <w:rPr>
+          <w:rFonts w:ascii="Helvetica" w:hAnsi="Helvetica" w:cs="Helvetica"/>
+          <w:color w:val="4F4F4F"/>
+        </w:rPr>
+        <w:t xml:space="preserve">Here are some of Kirill’s </w:t>
+      </w:r>
+      <w:proofErr w:type="spellStart"/>
+      <w:r>
+        <w:rPr>
+          <w:rFonts w:ascii="Helvetica" w:hAnsi="Helvetica" w:cs="Helvetica"/>
+          <w:color w:val="4F4F4F"/>
+        </w:rPr>
+        <w:t>favorite</w:t>
+      </w:r>
+      <w:proofErr w:type="spellEnd"/>
+      <w:r>
+        <w:rPr>
+          <w:rFonts w:ascii="Helvetica" w:hAnsi="Helvetica" w:cs="Helvetica"/>
+          <w:color w:val="4F4F4F"/>
+        </w:rPr>
+        <w:t xml:space="preserve"> Android resources:</w:t>
+      </w:r>
+    </w:p>
+    <w:p>
+      <w:pPr>
+        <w:numPr>
+          <w:ilvl w:val="0"/>
+          <w:numId w:val="6"/>
+        </w:numPr>
+        <w:shd w:val="clear" w:color="auto" w:fill="FFFFFF"/>
+        <w:spacing w:after="0" w:line="240" w:lineRule="auto"/>
+        <w:ind w:left="0"/>
+        <w:textAlignment w:val="baseline"/>
+        <w:rPr>
+          <w:rFonts w:ascii="inherit" w:hAnsi="inherit" w:cs="Helvetica"/>
+          <w:color w:val="4F4F4F"/>
+          <w:sz w:val="23"/>
+          <w:szCs w:val="23"/>
+        </w:rPr>
+      </w:pPr>
+      <w:hyperlink r:id="rId21" w:tgtFrame="_blank" w:history="1">
+        <w:r>
+          <w:rPr>
+            <w:rStyle w:val="Hyperlink"/>
+            <w:rFonts w:ascii="inherit" w:hAnsi="inherit" w:cs="Helvetica"/>
+            <w:b/>
+            <w:bCs/>
+            <w:color w:val="02B3E4"/>
+            <w:sz w:val="23"/>
+            <w:szCs w:val="23"/>
+            <w:bdr w:val="none" w:sz="0" w:space="0" w:color="auto" w:frame="1"/>
+          </w:rPr>
+          <w:t>Styling Android blog</w:t>
+        </w:r>
+      </w:hyperlink>
+      <w:r>
+        <w:rPr>
+          <w:rFonts w:ascii="inherit" w:hAnsi="inherit" w:cs="Helvetica"/>
+          <w:color w:val="4F4F4F"/>
+          <w:sz w:val="23"/>
+          <w:szCs w:val="23"/>
+        </w:rPr>
+        <w:t>: A blog that shows off various technical aspects of building design elements of Android apps.</w:t>
+      </w:r>
+    </w:p>
+    <w:p>
+      <w:pPr>
+        <w:numPr>
+          <w:ilvl w:val="0"/>
+          <w:numId w:val="6"/>
+        </w:numPr>
+        <w:shd w:val="clear" w:color="auto" w:fill="FFFFFF"/>
+        <w:spacing w:after="0" w:line="240" w:lineRule="auto"/>
+        <w:ind w:left="0"/>
+        <w:textAlignment w:val="baseline"/>
+        <w:rPr>
+          <w:rFonts w:ascii="inherit" w:hAnsi="inherit" w:cs="Helvetica"/>
+          <w:color w:val="4F4F4F"/>
+          <w:sz w:val="23"/>
+          <w:szCs w:val="23"/>
+        </w:rPr>
+      </w:pPr>
+      <w:hyperlink r:id="rId22" w:tgtFrame="_blank" w:history="1">
+        <w:r>
+          <w:rPr>
+            <w:rStyle w:val="Hyperlink"/>
+            <w:rFonts w:ascii="inherit" w:hAnsi="inherit" w:cs="Helvetica"/>
+            <w:b/>
+            <w:bCs/>
+            <w:color w:val="02B3E4"/>
+            <w:sz w:val="23"/>
+            <w:szCs w:val="23"/>
+            <w:bdr w:val="none" w:sz="0" w:space="0" w:color="auto" w:frame="1"/>
+          </w:rPr>
+          <w:t>Chris Banes' blog</w:t>
+        </w:r>
+      </w:hyperlink>
+      <w:r>
+        <w:rPr>
+          <w:rFonts w:ascii="inherit" w:hAnsi="inherit" w:cs="Helvetica"/>
+          <w:color w:val="4F4F4F"/>
+          <w:sz w:val="23"/>
+          <w:szCs w:val="23"/>
+        </w:rPr>
+        <w:t xml:space="preserve">: A blog that gives you a deeper </w:t>
+      </w:r>
+      <w:proofErr w:type="gramStart"/>
+      <w:r>
+        <w:rPr>
+          <w:rFonts w:ascii="inherit" w:hAnsi="inherit" w:cs="Helvetica"/>
+          <w:color w:val="4F4F4F"/>
+          <w:sz w:val="23"/>
+          <w:szCs w:val="23"/>
+        </w:rPr>
+        <w:t>look into</w:t>
+      </w:r>
+      <w:proofErr w:type="gramEnd"/>
+      <w:r>
+        <w:rPr>
+          <w:rFonts w:ascii="inherit" w:hAnsi="inherit" w:cs="Helvetica"/>
+          <w:color w:val="4F4F4F"/>
+          <w:sz w:val="23"/>
+          <w:szCs w:val="23"/>
+        </w:rPr>
+        <w:t xml:space="preserve"> Android support libraries.</w:t>
+      </w:r>
+    </w:p>
+    <w:p>
+      <w:pPr>
+        <w:numPr>
+          <w:ilvl w:val="0"/>
+          <w:numId w:val="6"/>
+        </w:numPr>
+        <w:shd w:val="clear" w:color="auto" w:fill="FFFFFF"/>
+        <w:spacing w:after="0" w:line="240" w:lineRule="auto"/>
+        <w:ind w:left="0"/>
+        <w:textAlignment w:val="baseline"/>
+        <w:rPr>
+          <w:rFonts w:ascii="inherit" w:hAnsi="inherit" w:cs="Helvetica"/>
+          <w:color w:val="4F4F4F"/>
+          <w:sz w:val="23"/>
+          <w:szCs w:val="23"/>
+        </w:rPr>
+      </w:pPr>
+      <w:hyperlink r:id="rId23" w:tgtFrame="_blank" w:history="1">
+        <w:r>
+          <w:rPr>
+            <w:rStyle w:val="Hyperlink"/>
+            <w:rFonts w:ascii="inherit" w:hAnsi="inherit" w:cs="Helvetica"/>
+            <w:b/>
+            <w:bCs/>
+            <w:color w:val="02B3E4"/>
+            <w:sz w:val="23"/>
+            <w:szCs w:val="23"/>
+            <w:bdr w:val="none" w:sz="0" w:space="0" w:color="auto" w:frame="1"/>
+          </w:rPr>
+          <w:t>Fragmented Podcast</w:t>
+        </w:r>
+      </w:hyperlink>
+      <w:r>
+        <w:rPr>
+          <w:rFonts w:ascii="inherit" w:hAnsi="inherit" w:cs="Helvetica"/>
+          <w:color w:val="4F4F4F"/>
+          <w:sz w:val="23"/>
+          <w:szCs w:val="23"/>
+        </w:rPr>
+        <w:t>: A weekly podcast filled with Android development discussion.</w:t>
+      </w:r>
+    </w:p>
+    <w:p>
+      <w:pPr>
+        <w:pStyle w:val="NormalWeb"/>
+        <w:shd w:val="clear" w:color="auto" w:fill="FFFFFF"/>
+        <w:spacing w:before="0" w:beforeAutospacing="0" w:after="0" w:afterAutospacing="0"/>
+        <w:textAlignment w:val="baseline"/>
+        <w:rPr>
+          <w:rFonts w:ascii="Helvetica" w:hAnsi="Helvetica" w:cs="Helvetica"/>
+          <w:color w:val="4F4F4F"/>
+        </w:rPr>
+      </w:pPr>
+      <w:r>
+        <w:rPr>
+          <w:rFonts w:ascii="Helvetica" w:hAnsi="Helvetica" w:cs="Helvetica"/>
+          <w:color w:val="4F4F4F"/>
+        </w:rPr>
+        <w:t>You can </w:t>
+      </w:r>
+      <w:hyperlink r:id="rId24" w:tgtFrame="_blank" w:history="1">
+        <w:r>
+          <w:rPr>
+            <w:rStyle w:val="Hyperlink"/>
+            <w:rFonts w:ascii="inherit" w:hAnsi="inherit" w:cs="Helvetica"/>
+            <w:b/>
+            <w:bCs/>
+            <w:color w:val="02B3E4"/>
+            <w:bdr w:val="none" w:sz="0" w:space="0" w:color="auto" w:frame="1"/>
+          </w:rPr>
+          <w:t>find Kirill on G+</w:t>
+        </w:r>
+      </w:hyperlink>
+      <w:r>
+        <w:rPr>
+          <w:rFonts w:ascii="Helvetica" w:hAnsi="Helvetica" w:cs="Helvetica"/>
+          <w:color w:val="4F4F4F"/>
+        </w:rPr>
+        <w:t>, and check out his #</w:t>
+      </w:r>
+      <w:proofErr w:type="spellStart"/>
+      <w:r>
+        <w:rPr>
+          <w:rFonts w:ascii="Helvetica" w:hAnsi="Helvetica" w:cs="Helvetica"/>
+          <w:color w:val="4F4F4F"/>
+        </w:rPr>
+        <w:t>pixelpushing</w:t>
+      </w:r>
+      <w:proofErr w:type="spellEnd"/>
+      <w:r>
+        <w:rPr>
+          <w:rFonts w:ascii="Helvetica" w:hAnsi="Helvetica" w:cs="Helvetica"/>
+          <w:color w:val="4F4F4F"/>
+        </w:rPr>
+        <w:t xml:space="preserve"> series.</w:t>
+      </w:r>
+    </w:p>
+    <w:p>
+      <w:pPr>
+        <w:spacing w:after="0"/>
+      </w:pPr>
+    </w:p>
+    <w:p>
+      <w:pPr>
+        <w:spacing w:after="0"/>
+      </w:pPr>
+    </w:p>
+    <w:p>
+      <w:pPr>
+        <w:spacing w:after="0"/>
+      </w:pPr>
+      <w:r>
+        <w:t xml:space="preserve">Please check out </w:t>
+      </w:r>
+      <w:hyperlink r:id="rId25" w:history="1">
+        <w:r>
+          <w:rPr>
+            <w:rStyle w:val="Hyperlink"/>
+          </w:rPr>
+          <w:t>https://in.udacity.com/courses/all/</w:t>
+        </w:r>
+      </w:hyperlink>
+      <w:r>
+        <w:t xml:space="preserve"> for more course</w:t>
+      </w:r>
+    </w:p>
+    <w:p>
+      <w:pPr>
+        <w:pStyle w:val="Heading2"/>
+        <w:shd w:val="clear" w:color="auto" w:fill="FFFFFF"/>
+        <w:spacing w:before="540" w:after="75" w:line="320" w:lineRule="atLeast"/>
+        <w:textAlignment w:val="baseline"/>
+        <w:rPr>
+          <w:rFonts w:ascii="Helvetica" w:hAnsi="Helvetica" w:cs="Helvetica"/>
+          <w:color w:val="2E3D49"/>
+          <w:sz w:val="30"/>
+          <w:szCs w:val="30"/>
+        </w:rPr>
+      </w:pPr>
+      <w:r>
+        <w:rPr>
+          <w:rFonts w:ascii="Helvetica" w:hAnsi="Helvetica" w:cs="Helvetica"/>
+          <w:color w:val="2E3D49"/>
+          <w:sz w:val="30"/>
+          <w:szCs w:val="30"/>
+        </w:rPr>
+        <w:lastRenderedPageBreak/>
+        <w:t>How to Learn More on Your Own</w:t>
+      </w:r>
+    </w:p>
+    <w:p>
+      <w:pPr>
+        <w:pStyle w:val="Heading3"/>
+        <w:shd w:val="clear" w:color="auto" w:fill="FFFFFF"/>
+        <w:spacing w:before="420" w:beforeAutospacing="0" w:after="75" w:afterAutospacing="0" w:line="320" w:lineRule="atLeast"/>
+        <w:textAlignment w:val="baseline"/>
+        <w:rPr>
+          <w:rFonts w:ascii="Helvetica" w:hAnsi="Helvetica" w:cs="Helvetica"/>
+          <w:color w:val="2E3D49"/>
+        </w:rPr>
+      </w:pPr>
+      <w:r>
+        <w:rPr>
+          <w:rFonts w:ascii="Helvetica" w:hAnsi="Helvetica" w:cs="Helvetica"/>
+          <w:color w:val="2E3D49"/>
+        </w:rPr>
+        <w:t>Find an interesting Android article</w:t>
+      </w:r>
+    </w:p>
+    <w:p>
+      <w:pPr>
+        <w:pStyle w:val="NormalWeb"/>
+        <w:shd w:val="clear" w:color="auto" w:fill="FFFFFF"/>
+        <w:spacing w:before="0" w:beforeAutospacing="0" w:after="225" w:afterAutospacing="0"/>
+        <w:textAlignment w:val="baseline"/>
+        <w:rPr>
+          <w:rFonts w:ascii="Helvetica" w:hAnsi="Helvetica" w:cs="Helvetica"/>
+          <w:color w:val="4F4F4F"/>
+        </w:rPr>
+      </w:pPr>
+      <w:r>
+        <w:rPr>
+          <w:rFonts w:ascii="Helvetica" w:hAnsi="Helvetica" w:cs="Helvetica"/>
+          <w:color w:val="4F4F4F"/>
+        </w:rPr>
+        <w:t>Have you ever had a class where the instructions are to browse the internet for whatever interests you? Well, here it is. Search online to find another Android development article that you're interested in and read it (or it can be a video or podcast). Figure out what the key ideas of the piece are and share those ideas with others. You can start by checking out these sites.</w:t>
+      </w:r>
+    </w:p>
+    <w:p>
+      <w:pPr>
+        <w:numPr>
+          <w:ilvl w:val="0"/>
+          <w:numId w:val="7"/>
+        </w:numPr>
+        <w:shd w:val="clear" w:color="auto" w:fill="FFFFFF"/>
+        <w:spacing w:after="0" w:line="240" w:lineRule="auto"/>
+        <w:ind w:left="0"/>
+        <w:textAlignment w:val="baseline"/>
+        <w:rPr>
+          <w:rFonts w:ascii="inherit" w:hAnsi="inherit" w:cs="Helvetica"/>
+          <w:color w:val="4F4F4F"/>
+          <w:sz w:val="23"/>
+          <w:szCs w:val="23"/>
+        </w:rPr>
+      </w:pPr>
+      <w:hyperlink r:id="rId26" w:tgtFrame="_blank" w:history="1">
+        <w:r>
+          <w:rPr>
+            <w:rStyle w:val="Hyperlink"/>
+            <w:rFonts w:ascii="inherit" w:hAnsi="inherit" w:cs="Helvetica"/>
+            <w:b/>
+            <w:bCs/>
+            <w:color w:val="02B3E4"/>
+            <w:sz w:val="23"/>
+            <w:szCs w:val="23"/>
+            <w:bdr w:val="none" w:sz="0" w:space="0" w:color="auto" w:frame="1"/>
+          </w:rPr>
+          <w:t>Android Weekly</w:t>
+        </w:r>
+      </w:hyperlink>
+      <w:r>
+        <w:rPr>
+          <w:rFonts w:ascii="inherit" w:hAnsi="inherit" w:cs="Helvetica"/>
+          <w:color w:val="4F4F4F"/>
+          <w:sz w:val="23"/>
+          <w:szCs w:val="23"/>
+        </w:rPr>
+        <w:t> is a weekly newsletter about the latest news in Android development.</w:t>
+      </w:r>
+    </w:p>
+    <w:p>
+      <w:pPr>
+        <w:numPr>
+          <w:ilvl w:val="0"/>
+          <w:numId w:val="7"/>
+        </w:numPr>
+        <w:shd w:val="clear" w:color="auto" w:fill="FFFFFF"/>
+        <w:spacing w:after="0" w:line="240" w:lineRule="auto"/>
+        <w:ind w:left="0"/>
+        <w:textAlignment w:val="baseline"/>
+        <w:rPr>
+          <w:rFonts w:ascii="inherit" w:hAnsi="inherit" w:cs="Helvetica"/>
+          <w:color w:val="4F4F4F"/>
+          <w:sz w:val="23"/>
+          <w:szCs w:val="23"/>
+        </w:rPr>
+      </w:pPr>
+      <w:hyperlink r:id="rId27" w:tgtFrame="_blank" w:history="1">
+        <w:proofErr w:type="spellStart"/>
+        <w:r>
+          <w:rPr>
+            <w:rStyle w:val="Hyperlink"/>
+            <w:rFonts w:ascii="inherit" w:hAnsi="inherit" w:cs="Helvetica"/>
+            <w:b/>
+            <w:bCs/>
+            <w:color w:val="02B3E4"/>
+            <w:sz w:val="23"/>
+            <w:szCs w:val="23"/>
+            <w:bdr w:val="none" w:sz="0" w:space="0" w:color="auto" w:frame="1"/>
+          </w:rPr>
+          <w:t>MaterialUp</w:t>
+        </w:r>
+        <w:proofErr w:type="spellEnd"/>
+      </w:hyperlink>
+      <w:r>
+        <w:rPr>
+          <w:rFonts w:ascii="inherit" w:hAnsi="inherit" w:cs="Helvetica"/>
+          <w:color w:val="4F4F4F"/>
+          <w:sz w:val="23"/>
+          <w:szCs w:val="23"/>
+        </w:rPr>
+        <w:t> curates the best of Material design inspiration and tools.</w:t>
+      </w:r>
+    </w:p>
+    <w:p>
+      <w:pPr>
+        <w:pStyle w:val="Heading3"/>
+        <w:shd w:val="clear" w:color="auto" w:fill="FFFFFF"/>
+        <w:spacing w:before="420" w:beforeAutospacing="0" w:after="75" w:afterAutospacing="0" w:line="320" w:lineRule="atLeast"/>
+        <w:textAlignment w:val="baseline"/>
+        <w:rPr>
+          <w:rFonts w:ascii="Helvetica" w:hAnsi="Helvetica" w:cs="Helvetica"/>
+          <w:color w:val="2E3D49"/>
+        </w:rPr>
+      </w:pPr>
+      <w:r>
+        <w:rPr>
+          <w:rFonts w:ascii="Helvetica" w:hAnsi="Helvetica" w:cs="Helvetica"/>
+          <w:color w:val="2E3D49"/>
+        </w:rPr>
+        <w:t>Build up your network of Android developers on social media</w:t>
+      </w:r>
+    </w:p>
+    <w:p>
+      <w:pPr>
+        <w:pStyle w:val="NormalWeb"/>
+        <w:shd w:val="clear" w:color="auto" w:fill="FFFFFF"/>
+        <w:spacing w:before="0" w:beforeAutospacing="0" w:after="0" w:afterAutospacing="0"/>
+        <w:textAlignment w:val="baseline"/>
+        <w:rPr>
+          <w:rFonts w:ascii="Helvetica" w:hAnsi="Helvetica" w:cs="Helvetica"/>
+          <w:color w:val="4F4F4F"/>
+        </w:rPr>
+      </w:pPr>
+      <w:r>
+        <w:rPr>
+          <w:rFonts w:ascii="Helvetica" w:hAnsi="Helvetica" w:cs="Helvetica"/>
+          <w:color w:val="4F4F4F"/>
+        </w:rPr>
+        <w:t>Google Developer Experts are a network of professional developers in industry (external to Google). They are recognized as leaders in their communities - speaking at conferences, publishing tutorials, and mentoring developers. You can look at their profiles </w:t>
+      </w:r>
+      <w:hyperlink r:id="rId28" w:tgtFrame="_blank" w:history="1">
+        <w:r>
+          <w:rPr>
+            <w:rStyle w:val="Hyperlink"/>
+            <w:rFonts w:ascii="inherit" w:hAnsi="inherit" w:cs="Helvetica"/>
+            <w:b/>
+            <w:bCs/>
+            <w:color w:val="02B3E4"/>
+            <w:bdr w:val="none" w:sz="0" w:space="0" w:color="auto" w:frame="1"/>
+          </w:rPr>
+          <w:t>here</w:t>
+        </w:r>
+      </w:hyperlink>
+      <w:r>
+        <w:rPr>
+          <w:rFonts w:ascii="Helvetica" w:hAnsi="Helvetica" w:cs="Helvetica"/>
+          <w:color w:val="4F4F4F"/>
+        </w:rPr>
+        <w:t> and follow them on social media.</w:t>
+      </w:r>
+    </w:p>
+    <w:p>
+      <w:pPr>
+        <w:pStyle w:val="NormalWeb"/>
+        <w:shd w:val="clear" w:color="auto" w:fill="FFFFFF"/>
+        <w:spacing w:before="0" w:beforeAutospacing="0" w:after="225" w:afterAutospacing="0"/>
+        <w:textAlignment w:val="baseline"/>
+        <w:rPr>
+          <w:rFonts w:ascii="Helvetica" w:hAnsi="Helvetica" w:cs="Helvetica"/>
+          <w:color w:val="4F4F4F"/>
+        </w:rPr>
+      </w:pPr>
+      <w:r>
+        <w:rPr>
+          <w:rFonts w:ascii="Helvetica" w:hAnsi="Helvetica" w:cs="Helvetica"/>
+          <w:color w:val="4F4F4F"/>
+        </w:rPr>
+        <w:t>There are also multiple communities that you can be involved with. These are great places to ask those burning Android questions.</w:t>
+      </w:r>
+    </w:p>
+    <w:p>
+      <w:pPr>
+        <w:numPr>
+          <w:ilvl w:val="0"/>
+          <w:numId w:val="8"/>
+        </w:numPr>
+        <w:shd w:val="clear" w:color="auto" w:fill="FFFFFF"/>
+        <w:spacing w:after="0" w:line="240" w:lineRule="auto"/>
+        <w:ind w:left="0"/>
+        <w:textAlignment w:val="baseline"/>
+        <w:rPr>
+          <w:rFonts w:ascii="inherit" w:hAnsi="inherit" w:cs="Helvetica"/>
+          <w:color w:val="4F4F4F"/>
+          <w:sz w:val="23"/>
+          <w:szCs w:val="23"/>
+        </w:rPr>
+      </w:pPr>
+      <w:hyperlink r:id="rId29" w:tgtFrame="_blank" w:history="1">
+        <w:r>
+          <w:rPr>
+            <w:rStyle w:val="Hyperlink"/>
+            <w:rFonts w:ascii="inherit" w:hAnsi="inherit" w:cs="Helvetica"/>
+            <w:b/>
+            <w:bCs/>
+            <w:color w:val="02B3E4"/>
+            <w:sz w:val="23"/>
+            <w:szCs w:val="23"/>
+            <w:bdr w:val="none" w:sz="0" w:space="0" w:color="auto" w:frame="1"/>
+          </w:rPr>
+          <w:t>Android Development G+ Community</w:t>
+        </w:r>
+      </w:hyperlink>
+    </w:p>
+    <w:p>
+      <w:pPr>
+        <w:numPr>
+          <w:ilvl w:val="0"/>
+          <w:numId w:val="8"/>
+        </w:numPr>
+        <w:shd w:val="clear" w:color="auto" w:fill="FFFFFF"/>
+        <w:spacing w:after="0" w:line="240" w:lineRule="auto"/>
+        <w:ind w:left="0"/>
+        <w:textAlignment w:val="baseline"/>
+        <w:rPr>
+          <w:rFonts w:ascii="inherit" w:hAnsi="inherit" w:cs="Helvetica"/>
+          <w:color w:val="4F4F4F"/>
+          <w:sz w:val="23"/>
+          <w:szCs w:val="23"/>
+        </w:rPr>
+      </w:pPr>
+      <w:hyperlink r:id="rId30" w:tgtFrame="_blank" w:history="1">
+        <w:r>
+          <w:rPr>
+            <w:rStyle w:val="Hyperlink"/>
+            <w:rFonts w:ascii="inherit" w:hAnsi="inherit" w:cs="Helvetica"/>
+            <w:b/>
+            <w:bCs/>
+            <w:color w:val="02B3E4"/>
+            <w:sz w:val="23"/>
+            <w:szCs w:val="23"/>
+            <w:bdr w:val="none" w:sz="0" w:space="0" w:color="auto" w:frame="1"/>
+          </w:rPr>
+          <w:t>Android App Design Community</w:t>
+        </w:r>
+      </w:hyperlink>
+    </w:p>
+    <w:p>
+      <w:pPr>
+        <w:pStyle w:val="Heading3"/>
+        <w:shd w:val="clear" w:color="auto" w:fill="FFFFFF"/>
+        <w:spacing w:before="420" w:beforeAutospacing="0" w:after="75" w:afterAutospacing="0" w:line="320" w:lineRule="atLeast"/>
+        <w:textAlignment w:val="baseline"/>
+        <w:rPr>
+          <w:rFonts w:ascii="Helvetica" w:hAnsi="Helvetica" w:cs="Helvetica"/>
+          <w:color w:val="2E3D49"/>
+        </w:rPr>
+      </w:pPr>
+      <w:r>
+        <w:rPr>
+          <w:rFonts w:ascii="Helvetica" w:hAnsi="Helvetica" w:cs="Helvetica"/>
+          <w:color w:val="2E3D49"/>
+        </w:rPr>
+        <w:t xml:space="preserve">Alice's </w:t>
+      </w:r>
+      <w:proofErr w:type="spellStart"/>
+      <w:r>
+        <w:rPr>
+          <w:rFonts w:ascii="Helvetica" w:hAnsi="Helvetica" w:cs="Helvetica"/>
+          <w:color w:val="2E3D49"/>
+        </w:rPr>
+        <w:t>Favorite</w:t>
+      </w:r>
+      <w:proofErr w:type="spellEnd"/>
+      <w:r>
+        <w:rPr>
+          <w:rFonts w:ascii="Helvetica" w:hAnsi="Helvetica" w:cs="Helvetica"/>
+          <w:color w:val="2E3D49"/>
+        </w:rPr>
+        <w:t xml:space="preserve"> Resources</w:t>
+      </w:r>
+    </w:p>
+    <w:p>
+      <w:pPr>
+        <w:pStyle w:val="NormalWeb"/>
+        <w:shd w:val="clear" w:color="auto" w:fill="FFFFFF"/>
+        <w:spacing w:before="0" w:beforeAutospacing="0" w:after="225" w:afterAutospacing="0"/>
+        <w:textAlignment w:val="baseline"/>
+        <w:rPr>
+          <w:rFonts w:ascii="Helvetica" w:hAnsi="Helvetica" w:cs="Helvetica"/>
+          <w:color w:val="4F4F4F"/>
+        </w:rPr>
+      </w:pPr>
+      <w:r>
+        <w:rPr>
+          <w:rFonts w:ascii="Helvetica" w:hAnsi="Helvetica" w:cs="Helvetica"/>
+          <w:color w:val="4F4F4F"/>
+        </w:rPr>
+        <w:t>Here are the top three resources that Alice finds most useful:</w:t>
+      </w:r>
+    </w:p>
+    <w:p>
+      <w:pPr>
+        <w:numPr>
+          <w:ilvl w:val="0"/>
+          <w:numId w:val="9"/>
+        </w:numPr>
+        <w:shd w:val="clear" w:color="auto" w:fill="FFFFFF"/>
+        <w:spacing w:after="0" w:line="240" w:lineRule="auto"/>
+        <w:ind w:left="0"/>
+        <w:textAlignment w:val="baseline"/>
+        <w:rPr>
+          <w:rFonts w:ascii="inherit" w:hAnsi="inherit" w:cs="Helvetica"/>
+          <w:color w:val="4F4F4F"/>
+          <w:sz w:val="23"/>
+          <w:szCs w:val="23"/>
+        </w:rPr>
+      </w:pPr>
+      <w:r>
+        <w:rPr>
+          <w:rFonts w:ascii="inherit" w:hAnsi="inherit" w:cs="Helvetica"/>
+          <w:color w:val="4F4F4F"/>
+          <w:sz w:val="23"/>
+          <w:szCs w:val="23"/>
+        </w:rPr>
+        <w:t>Lately she's been using the </w:t>
+      </w:r>
+      <w:hyperlink r:id="rId31" w:tgtFrame="_blank" w:history="1">
+        <w:r>
+          <w:rPr>
+            <w:rStyle w:val="Hyperlink"/>
+            <w:rFonts w:ascii="inherit" w:hAnsi="inherit" w:cs="Helvetica"/>
+            <w:b/>
+            <w:bCs/>
+            <w:color w:val="02B3E4"/>
+            <w:sz w:val="23"/>
+            <w:szCs w:val="23"/>
+            <w:bdr w:val="none" w:sz="0" w:space="0" w:color="auto" w:frame="1"/>
+          </w:rPr>
+          <w:t>material design</w:t>
+        </w:r>
+      </w:hyperlink>
+      <w:r>
+        <w:rPr>
+          <w:rFonts w:ascii="inherit" w:hAnsi="inherit" w:cs="Helvetica"/>
+          <w:color w:val="4F4F4F"/>
+          <w:sz w:val="23"/>
+          <w:szCs w:val="23"/>
+        </w:rPr>
+        <w:t> spec a lot for user interface development.</w:t>
+      </w:r>
+    </w:p>
+    <w:p>
+      <w:pPr>
+        <w:numPr>
+          <w:ilvl w:val="0"/>
+          <w:numId w:val="9"/>
+        </w:numPr>
+        <w:shd w:val="clear" w:color="auto" w:fill="FFFFFF"/>
+        <w:spacing w:after="0" w:line="240" w:lineRule="auto"/>
+        <w:ind w:left="0"/>
+        <w:textAlignment w:val="baseline"/>
+        <w:rPr>
+          <w:rFonts w:ascii="inherit" w:hAnsi="inherit" w:cs="Helvetica"/>
+          <w:color w:val="4F4F4F"/>
+          <w:sz w:val="23"/>
+          <w:szCs w:val="23"/>
+        </w:rPr>
+      </w:pPr>
+      <w:hyperlink r:id="rId32" w:tgtFrame="_blank" w:history="1">
+        <w:r>
+          <w:rPr>
+            <w:rStyle w:val="Hyperlink"/>
+            <w:rFonts w:ascii="inherit" w:hAnsi="inherit" w:cs="Helvetica"/>
+            <w:b/>
+            <w:bCs/>
+            <w:color w:val="02B3E4"/>
+            <w:sz w:val="23"/>
+            <w:szCs w:val="23"/>
+            <w:bdr w:val="none" w:sz="0" w:space="0" w:color="auto" w:frame="1"/>
+          </w:rPr>
+          <w:t>Stack Overflow</w:t>
+        </w:r>
+      </w:hyperlink>
+      <w:r>
+        <w:rPr>
+          <w:rFonts w:ascii="inherit" w:hAnsi="inherit" w:cs="Helvetica"/>
+          <w:color w:val="4F4F4F"/>
+          <w:sz w:val="23"/>
+          <w:szCs w:val="23"/>
+        </w:rPr>
+        <w:t xml:space="preserve"> is </w:t>
+      </w:r>
+      <w:proofErr w:type="gramStart"/>
+      <w:r>
+        <w:rPr>
+          <w:rFonts w:ascii="inherit" w:hAnsi="inherit" w:cs="Helvetica"/>
+          <w:color w:val="4F4F4F"/>
+          <w:sz w:val="23"/>
+          <w:szCs w:val="23"/>
+        </w:rPr>
+        <w:t>definitely used</w:t>
+      </w:r>
+      <w:proofErr w:type="gramEnd"/>
+      <w:r>
+        <w:rPr>
+          <w:rFonts w:ascii="inherit" w:hAnsi="inherit" w:cs="Helvetica"/>
+          <w:color w:val="4F4F4F"/>
+          <w:sz w:val="23"/>
+          <w:szCs w:val="23"/>
+        </w:rPr>
+        <w:t xml:space="preserve"> the most for day-to-day development. She usually does a search in Google and click on any Stack Overflow results first.</w:t>
+      </w:r>
+    </w:p>
+    <w:p>
+      <w:pPr>
+        <w:numPr>
+          <w:ilvl w:val="0"/>
+          <w:numId w:val="9"/>
+        </w:numPr>
+        <w:shd w:val="clear" w:color="auto" w:fill="FFFFFF"/>
+        <w:spacing w:after="0" w:line="240" w:lineRule="auto"/>
+        <w:ind w:left="0"/>
+        <w:textAlignment w:val="baseline"/>
+        <w:rPr>
+          <w:rFonts w:ascii="inherit" w:hAnsi="inherit" w:cs="Helvetica"/>
+          <w:color w:val="4F4F4F"/>
+          <w:sz w:val="23"/>
+          <w:szCs w:val="23"/>
+        </w:rPr>
+      </w:pPr>
+      <w:r>
+        <w:rPr>
+          <w:rFonts w:ascii="inherit" w:hAnsi="inherit" w:cs="Helvetica"/>
+          <w:color w:val="4F4F4F"/>
+          <w:sz w:val="23"/>
+          <w:szCs w:val="23"/>
+        </w:rPr>
+        <w:t>Git is a great tool for working on software projects in teams and keeping track of different version of the code. Here's </w:t>
+      </w:r>
+      <w:hyperlink r:id="rId33" w:tgtFrame="_blank" w:history="1">
+        <w:r>
+          <w:rPr>
+            <w:rStyle w:val="Hyperlink"/>
+            <w:rFonts w:ascii="inherit" w:hAnsi="inherit" w:cs="Helvetica"/>
+            <w:b/>
+            <w:bCs/>
+            <w:color w:val="02B3E4"/>
+            <w:sz w:val="23"/>
+            <w:szCs w:val="23"/>
+            <w:bdr w:val="none" w:sz="0" w:space="0" w:color="auto" w:frame="1"/>
+          </w:rPr>
+          <w:t>one</w:t>
+        </w:r>
+      </w:hyperlink>
+      <w:r>
+        <w:rPr>
+          <w:rFonts w:ascii="inherit" w:hAnsi="inherit" w:cs="Helvetica"/>
+          <w:color w:val="4F4F4F"/>
+          <w:sz w:val="23"/>
+          <w:szCs w:val="23"/>
+        </w:rPr>
+        <w:t> reference guide to Git that she likes to use, but there are lots of other tutorials/references out there too.</w:t>
+      </w:r>
+    </w:p>
+    <w:p>
+      <w:pPr>
+        <w:pStyle w:val="NormalWeb"/>
+        <w:shd w:val="clear" w:color="auto" w:fill="FFFFFF"/>
+        <w:spacing w:before="0" w:beforeAutospacing="0" w:after="0" w:afterAutospacing="0"/>
+        <w:textAlignment w:val="baseline"/>
+        <w:rPr>
+          <w:rFonts w:ascii="Helvetica" w:hAnsi="Helvetica" w:cs="Helvetica"/>
+          <w:color w:val="4F4F4F"/>
+        </w:rPr>
+      </w:pPr>
+      <w:r>
+        <w:rPr>
+          <w:rFonts w:ascii="Helvetica" w:hAnsi="Helvetica" w:cs="Helvetica"/>
+          <w:color w:val="4F4F4F"/>
+        </w:rPr>
+        <w:t>You can follow </w:t>
+      </w:r>
+      <w:hyperlink r:id="rId34" w:tgtFrame="_blank" w:history="1">
+        <w:r>
+          <w:rPr>
+            <w:rStyle w:val="Hyperlink"/>
+            <w:rFonts w:ascii="inherit" w:hAnsi="inherit" w:cs="Helvetica"/>
+            <w:b/>
+            <w:bCs/>
+            <w:color w:val="02B3E4"/>
+            <w:bdr w:val="none" w:sz="0" w:space="0" w:color="auto" w:frame="1"/>
+          </w:rPr>
+          <w:t>Alice on G+</w:t>
+        </w:r>
+      </w:hyperlink>
+      <w:r>
+        <w:rPr>
+          <w:rFonts w:ascii="Helvetica" w:hAnsi="Helvetica" w:cs="Helvetica"/>
+          <w:color w:val="4F4F4F"/>
+        </w:rPr>
+        <w:t>.</w:t>
+      </w:r>
+    </w:p>
+    <w:p>
+      <w:pPr>
+        <w:pStyle w:val="Heading3"/>
+        <w:shd w:val="clear" w:color="auto" w:fill="FFFFFF"/>
+        <w:spacing w:before="420" w:beforeAutospacing="0" w:after="75" w:afterAutospacing="0" w:line="320" w:lineRule="atLeast"/>
+        <w:textAlignment w:val="baseline"/>
+        <w:rPr>
+          <w:rFonts w:ascii="Helvetica" w:hAnsi="Helvetica" w:cs="Helvetica"/>
+          <w:color w:val="2E3D49"/>
+        </w:rPr>
+      </w:pPr>
+      <w:r>
+        <w:rPr>
+          <w:rFonts w:ascii="Helvetica" w:hAnsi="Helvetica" w:cs="Helvetica"/>
+          <w:color w:val="2E3D49"/>
+        </w:rPr>
+        <w:t>The Final Just Java Code for Lesson Two</w:t>
+      </w:r>
+    </w:p>
+    <w:p>
+      <w:pPr>
+        <w:pStyle w:val="NormalWeb"/>
+        <w:shd w:val="clear" w:color="auto" w:fill="FFFFFF"/>
+        <w:spacing w:before="0" w:beforeAutospacing="0" w:after="0" w:afterAutospacing="0"/>
+        <w:textAlignment w:val="baseline"/>
+        <w:rPr>
+          <w:rFonts w:ascii="Helvetica" w:hAnsi="Helvetica" w:cs="Helvetica"/>
+          <w:color w:val="4F4F4F"/>
+        </w:rPr>
+      </w:pPr>
+      <w:r>
+        <w:rPr>
+          <w:rFonts w:ascii="Helvetica" w:hAnsi="Helvetica" w:cs="Helvetica"/>
+          <w:color w:val="4F4F4F"/>
+        </w:rPr>
+        <w:t>Speaking of Git, you can find the final code for </w:t>
+      </w:r>
+      <w:hyperlink r:id="rId35" w:tgtFrame="_blank" w:history="1">
+        <w:r>
+          <w:rPr>
+            <w:rStyle w:val="Hyperlink"/>
+            <w:rFonts w:ascii="inherit" w:hAnsi="inherit" w:cs="Helvetica"/>
+            <w:b/>
+            <w:bCs/>
+            <w:color w:val="02B3E4"/>
+            <w:bdr w:val="none" w:sz="0" w:space="0" w:color="auto" w:frame="1"/>
+          </w:rPr>
+          <w:t>Just Java</w:t>
+        </w:r>
+      </w:hyperlink>
+      <w:r>
+        <w:rPr>
+          <w:rFonts w:ascii="Helvetica" w:hAnsi="Helvetica" w:cs="Helvetica"/>
+          <w:color w:val="4F4F4F"/>
+        </w:rPr>
+        <w:t> on this </w:t>
+      </w:r>
+      <w:proofErr w:type="spellStart"/>
+      <w:r>
+        <w:rPr>
+          <w:rFonts w:ascii="Helvetica" w:hAnsi="Helvetica" w:cs="Helvetica"/>
+          <w:color w:val="4F4F4F"/>
+        </w:rPr>
+        <w:fldChar w:fldCharType="begin"/>
+      </w:r>
+      <w:r>
+        <w:rPr>
+          <w:rFonts w:ascii="Helvetica" w:hAnsi="Helvetica" w:cs="Helvetica"/>
+          <w:color w:val="4F4F4F"/>
+        </w:rPr>
+        <w:instrText xml:space="preserve"> HYPERLINK "https://github.com/" \t "_blank" </w:instrText>
+      </w:r>
+      <w:r>
+        <w:rPr>
+          <w:rFonts w:ascii="Helvetica" w:hAnsi="Helvetica" w:cs="Helvetica"/>
+          <w:color w:val="4F4F4F"/>
+        </w:rPr>
+        <w:fldChar w:fldCharType="separate"/>
+      </w:r>
+      <w:r>
+        <w:rPr>
+          <w:rStyle w:val="Hyperlink"/>
+          <w:rFonts w:ascii="inherit" w:hAnsi="inherit" w:cs="Helvetica"/>
+          <w:b/>
+          <w:bCs/>
+          <w:color w:val="02B3E4"/>
+          <w:bdr w:val="none" w:sz="0" w:space="0" w:color="auto" w:frame="1"/>
+        </w:rPr>
+        <w:t>Github</w:t>
+      </w:r>
+      <w:proofErr w:type="spellEnd"/>
+      <w:r>
+        <w:rPr>
+          <w:rFonts w:ascii="Helvetica" w:hAnsi="Helvetica" w:cs="Helvetica"/>
+          <w:color w:val="4F4F4F"/>
+        </w:rPr>
+        <w:fldChar w:fldCharType="end"/>
+      </w:r>
+      <w:r>
+        <w:rPr>
+          <w:rFonts w:ascii="Helvetica" w:hAnsi="Helvetica" w:cs="Helvetica"/>
+          <w:color w:val="4F4F4F"/>
+        </w:rPr>
+        <w:t xml:space="preserve"> web-page. </w:t>
+      </w:r>
+      <w:proofErr w:type="spellStart"/>
+      <w:r>
+        <w:rPr>
+          <w:rFonts w:ascii="Helvetica" w:hAnsi="Helvetica" w:cs="Helvetica"/>
+          <w:color w:val="4F4F4F"/>
+        </w:rPr>
+        <w:t>Github</w:t>
+      </w:r>
+      <w:proofErr w:type="spellEnd"/>
+      <w:r>
+        <w:rPr>
+          <w:rFonts w:ascii="Helvetica" w:hAnsi="Helvetica" w:cs="Helvetica"/>
+          <w:color w:val="4F4F4F"/>
+        </w:rPr>
+        <w:t xml:space="preserve"> is a website that facilitates sharing code online. Code on </w:t>
+      </w:r>
+      <w:proofErr w:type="spellStart"/>
+      <w:r>
+        <w:rPr>
+          <w:rFonts w:ascii="Helvetica" w:hAnsi="Helvetica" w:cs="Helvetica"/>
+          <w:color w:val="4F4F4F"/>
+        </w:rPr>
+        <w:t>Github</w:t>
+      </w:r>
+      <w:proofErr w:type="spellEnd"/>
+      <w:r>
+        <w:rPr>
+          <w:rFonts w:ascii="Helvetica" w:hAnsi="Helvetica" w:cs="Helvetica"/>
+          <w:color w:val="4F4F4F"/>
+        </w:rPr>
+        <w:t xml:space="preserve"> is organized via the </w:t>
+      </w:r>
+      <w:hyperlink r:id="rId36" w:tgtFrame="_blank" w:history="1">
+        <w:r>
+          <w:rPr>
+            <w:rStyle w:val="Hyperlink"/>
+            <w:rFonts w:ascii="inherit" w:hAnsi="inherit" w:cs="Helvetica"/>
+            <w:b/>
+            <w:bCs/>
+            <w:color w:val="02B3E4"/>
+            <w:bdr w:val="none" w:sz="0" w:space="0" w:color="auto" w:frame="1"/>
+          </w:rPr>
+          <w:t>Git</w:t>
+        </w:r>
+      </w:hyperlink>
+      <w:r>
+        <w:rPr>
+          <w:rFonts w:ascii="Helvetica" w:hAnsi="Helvetica" w:cs="Helvetica"/>
+          <w:color w:val="4F4F4F"/>
+        </w:rPr>
+        <w:t xml:space="preserve"> version control system. To learn more about Git and </w:t>
+      </w:r>
+      <w:proofErr w:type="spellStart"/>
+      <w:r>
+        <w:rPr>
+          <w:rFonts w:ascii="Helvetica" w:hAnsi="Helvetica" w:cs="Helvetica"/>
+          <w:color w:val="4F4F4F"/>
+        </w:rPr>
+        <w:t>Github</w:t>
+      </w:r>
+      <w:proofErr w:type="spellEnd"/>
+      <w:r>
+        <w:rPr>
+          <w:rFonts w:ascii="Helvetica" w:hAnsi="Helvetica" w:cs="Helvetica"/>
+          <w:color w:val="4F4F4F"/>
+        </w:rPr>
+        <w:t>, consider taking our </w:t>
+      </w:r>
+      <w:hyperlink r:id="rId37" w:tgtFrame="_blank" w:history="1">
+        <w:r>
+          <w:rPr>
+            <w:rStyle w:val="Hyperlink"/>
+            <w:rFonts w:ascii="inherit" w:hAnsi="inherit" w:cs="Helvetica"/>
+            <w:b/>
+            <w:bCs/>
+            <w:color w:val="02B3E4"/>
+            <w:bdr w:val="none" w:sz="0" w:space="0" w:color="auto" w:frame="1"/>
+          </w:rPr>
+          <w:t>version control course</w:t>
+        </w:r>
+      </w:hyperlink>
+      <w:r>
+        <w:rPr>
+          <w:rFonts w:ascii="Helvetica" w:hAnsi="Helvetica" w:cs="Helvetica"/>
+          <w:color w:val="4F4F4F"/>
+        </w:rPr>
+        <w:t>.</w:t>
+      </w:r>
+    </w:p>
+    <w:p>
+      <w:pPr>
+        <w:spacing w:after="0"/>
+      </w:pPr>
+    </w:p>
+    <w:p>
+      <w:pPr>
+        <w:spacing w:after="0"/>
+      </w:pPr>
       <w:bookmarkStart w:id="0" w:name="_GoBack"/>
       <w:bookmarkEnd w:id="0"/>
-      <w:r>
-        <w:t xml:space="preserve"> </w:t>
-      </w:r>
-    </w:p>
-    <w:p/>
+    </w:p>
+    <w:p>
+      <w:pPr>
+        <w:spacing w:after="0"/>
+      </w:pPr>
+    </w:p>
     <w:sectPr>
       <w:pgSz w:w="11906" w:h="16838"/>
       <w:pgMar w:top="1440" w:right="1440" w:bottom="1440" w:left="1440" w:header="708" w:footer="708" w:gutter="0"/>
@@ -293,6 +2970,155 @@
 <file path=word/numbering.xml><?xml version="1.0" encoding="utf-8"?>
 <w:numbering xmlns:wpc="http://schemas.microsoft.com/office/word/2010/wordprocessingCanvas" xmlns:cx="http://schemas.microsoft.com/office/drawing/2014/chartex" xmlns:cx1="http://schemas.microsoft.com/office/drawing/2015/9/8/chartex" xmlns:cx2="http://schemas.microsoft.com/office/drawing/2015/10/21/chartex" xmlns:cx3="http://schemas.microsoft.com/office/drawing/2016/5/9/chartex" xmlns:cx4="http://schemas.microsoft.com/office/drawing/2016/5/10/chartex" xmlns:cx5="http://schemas.microsoft.com/office/drawing/2016/5/11/chartex" xmlns:cx6="http://schemas.microsoft.com/office/drawing/2016/5/12/chartex" xmlns:cx7="http://schemas.microsoft.com/office/drawing/2016/5/13/chartex" xmlns:cx8="http://schemas.microsoft.com/office/drawing/2016/5/14/chartex" xmlns:mc="http://schemas.openxmlformats.org/markup-compatibility/2006" xmlns:aink="http://schemas.microsoft.com/office/drawing/2016/ink" xmlns:am3d="http://schemas.microsoft.com/office/drawing/2017/model3d" xmlns:o="urn:schemas-microsoft-com:office:office" xmlns:r="http://schemas.openxmlformats.org/officeDocument/2006/relationships" xmlns:m="http://schemas.openxmlformats.org/officeDocument/2006/math" xmlns:v="urn:schemas-microsoft-com:vml" xmlns:wp14="http://schemas.microsoft.com/office/word/2010/wordprocessingDrawing" xmlns:wp="http://schemas.openxmlformats.org/drawingml/2006/wordprocessingDrawing" xmlns:w10="urn:schemas-microsoft-com:office:word" xmlns:w="http://schemas.openxmlformats.org/wordprocessingml/2006/main" xmlns:w14="http://schemas.microsoft.com/office/word/2010/wordml" xmlns:w15="http://schemas.microsoft.com/office/word/2012/wordml" xmlns:w16cid="http://schemas.microsoft.com/office/word/2016/wordml/cid" xmlns:w16se="http://schemas.microsoft.com/office/word/2015/wordml/symex" xmlns:wpg="http://schemas.microsoft.com/office/word/2010/wordprocessingGroup" xmlns:wpi="http://schemas.microsoft.com/office/word/2010/wordprocessingInk" xmlns:wne="http://schemas.microsoft.com/office/word/2006/wordml" xmlns:wps="http://schemas.microsoft.com/office/word/2010/wordprocessingShape" mc:Ignorable="w14 w15 w16se w16cid wp14">
   <w:abstractNum w:abstractNumId="0" w15:restartNumberingAfterBreak="0">
+    <w:nsid w:val="0B586B87"/>
+    <w:multiLevelType w:val="multilevel"/>
+    <w:tmpl w:val="AF46B75E"/>
+    <w:lvl w:ilvl="0">
+      <w:start w:val="1"/>
+      <w:numFmt w:val="bullet"/>
+      <w:lvlText w:val=""/>
+      <w:lvlJc w:val="left"/>
+      <w:pPr>
+        <w:tabs>
+          <w:tab w:val="num" w:pos="720"/>
+        </w:tabs>
+        <w:ind w:left="720" w:hanging="360"/>
+      </w:pPr>
+      <w:rPr>
+        <w:rFonts w:ascii="Symbol" w:hAnsi="Symbol" w:hint="default"/>
+        <w:sz w:val="20"/>
+      </w:rPr>
+    </w:lvl>
+    <w:lvl w:ilvl="1" w:tentative="1">
+      <w:start w:val="1"/>
+      <w:numFmt w:val="bullet"/>
+      <w:lvlText w:val=""/>
+      <w:lvlJc w:val="left"/>
+      <w:pPr>
+        <w:tabs>
+          <w:tab w:val="num" w:pos="1440"/>
+        </w:tabs>
+        <w:ind w:left="1440" w:hanging="360"/>
+      </w:pPr>
+      <w:rPr>
+        <w:rFonts w:ascii="Symbol" w:hAnsi="Symbol" w:hint="default"/>
+        <w:sz w:val="20"/>
+      </w:rPr>
+    </w:lvl>
+    <w:lvl w:ilvl="2" w:tentative="1">
+      <w:start w:val="1"/>
+      <w:numFmt w:val="bullet"/>
+      <w:lvlText w:val=""/>
+      <w:lvlJc w:val="left"/>
+      <w:pPr>
+        <w:tabs>
+          <w:tab w:val="num" w:pos="2160"/>
+        </w:tabs>
+        <w:ind w:left="2160" w:hanging="360"/>
+      </w:pPr>
+      <w:rPr>
+        <w:rFonts w:ascii="Symbol" w:hAnsi="Symbol" w:hint="default"/>
+        <w:sz w:val="20"/>
+      </w:rPr>
+    </w:lvl>
+    <w:lvl w:ilvl="3" w:tentative="1">
+      <w:start w:val="1"/>
+      <w:numFmt w:val="bullet"/>
+      <w:lvlText w:val=""/>
+      <w:lvlJc w:val="left"/>
+      <w:pPr>
+        <w:tabs>
+          <w:tab w:val="num" w:pos="2880"/>
+        </w:tabs>
+        <w:ind w:left="2880" w:hanging="360"/>
+      </w:pPr>
+      <w:rPr>
+        <w:rFonts w:ascii="Symbol" w:hAnsi="Symbol" w:hint="default"/>
+        <w:sz w:val="20"/>
+      </w:rPr>
+    </w:lvl>
+    <w:lvl w:ilvl="4" w:tentative="1">
+      <w:start w:val="1"/>
+      <w:numFmt w:val="bullet"/>
+      <w:lvlText w:val=""/>
+      <w:lvlJc w:val="left"/>
+      <w:pPr>
+        <w:tabs>
+          <w:tab w:val="num" w:pos="3600"/>
+        </w:tabs>
+        <w:ind w:left="3600" w:hanging="360"/>
+      </w:pPr>
+      <w:rPr>
+        <w:rFonts w:ascii="Symbol" w:hAnsi="Symbol" w:hint="default"/>
+        <w:sz w:val="20"/>
+      </w:rPr>
+    </w:lvl>
+    <w:lvl w:ilvl="5" w:tentative="1">
+      <w:start w:val="1"/>
+      <w:numFmt w:val="bullet"/>
+      <w:lvlText w:val=""/>
+      <w:lvlJc w:val="left"/>
+      <w:pPr>
+        <w:tabs>
+          <w:tab w:val="num" w:pos="4320"/>
+        </w:tabs>
+        <w:ind w:left="4320" w:hanging="360"/>
+      </w:pPr>
+      <w:rPr>
+        <w:rFonts w:ascii="Symbol" w:hAnsi="Symbol" w:hint="default"/>
+        <w:sz w:val="20"/>
+      </w:rPr>
+    </w:lvl>
+    <w:lvl w:ilvl="6" w:tentative="1">
+      <w:start w:val="1"/>
+      <w:numFmt w:val="bullet"/>
+      <w:lvlText w:val=""/>
+      <w:lvlJc w:val="left"/>
+      <w:pPr>
+        <w:tabs>
+          <w:tab w:val="num" w:pos="5040"/>
+        </w:tabs>
+        <w:ind w:left="5040" w:hanging="360"/>
+      </w:pPr>
+      <w:rPr>
+        <w:rFonts w:ascii="Symbol" w:hAnsi="Symbol" w:hint="default"/>
+        <w:sz w:val="20"/>
+      </w:rPr>
+    </w:lvl>
+    <w:lvl w:ilvl="7" w:tentative="1">
+      <w:start w:val="1"/>
+      <w:numFmt w:val="bullet"/>
+      <w:lvlText w:val=""/>
+      <w:lvlJc w:val="left"/>
+      <w:pPr>
+        <w:tabs>
+          <w:tab w:val="num" w:pos="5760"/>
+        </w:tabs>
+        <w:ind w:left="5760" w:hanging="360"/>
+      </w:pPr>
+      <w:rPr>
+        <w:rFonts w:ascii="Symbol" w:hAnsi="Symbol" w:hint="default"/>
+        <w:sz w:val="20"/>
+      </w:rPr>
+    </w:lvl>
+    <w:lvl w:ilvl="8" w:tentative="1">
+      <w:start w:val="1"/>
+      <w:numFmt w:val="bullet"/>
+      <w:lvlText w:val=""/>
+      <w:lvlJc w:val="left"/>
+      <w:pPr>
+        <w:tabs>
+          <w:tab w:val="num" w:pos="6480"/>
+        </w:tabs>
+        <w:ind w:left="6480" w:hanging="360"/>
+      </w:pPr>
+      <w:rPr>
+        <w:rFonts w:ascii="Symbol" w:hAnsi="Symbol" w:hint="default"/>
+        <w:sz w:val="20"/>
+      </w:rPr>
+    </w:lvl>
+  </w:abstractNum>
+  <w:abstractNum w:abstractNumId="1" w15:restartNumberingAfterBreak="0">
     <w:nsid w:val="16CA6798"/>
     <w:multiLevelType w:val="hybridMultilevel"/>
     <w:tmpl w:val="ABBCC82A"/>
@@ -381,7 +3207,305 @@
       </w:pPr>
     </w:lvl>
   </w:abstractNum>
-  <w:abstractNum w:abstractNumId="1" w15:restartNumberingAfterBreak="0">
+  <w:abstractNum w:abstractNumId="2" w15:restartNumberingAfterBreak="0">
+    <w:nsid w:val="1DBA15A8"/>
+    <w:multiLevelType w:val="multilevel"/>
+    <w:tmpl w:val="1690DDCC"/>
+    <w:lvl w:ilvl="0">
+      <w:start w:val="1"/>
+      <w:numFmt w:val="bullet"/>
+      <w:lvlText w:val=""/>
+      <w:lvlJc w:val="left"/>
+      <w:pPr>
+        <w:tabs>
+          <w:tab w:val="num" w:pos="720"/>
+        </w:tabs>
+        <w:ind w:left="720" w:hanging="360"/>
+      </w:pPr>
+      <w:rPr>
+        <w:rFonts w:ascii="Symbol" w:hAnsi="Symbol" w:hint="default"/>
+        <w:sz w:val="20"/>
+      </w:rPr>
+    </w:lvl>
+    <w:lvl w:ilvl="1" w:tentative="1">
+      <w:start w:val="1"/>
+      <w:numFmt w:val="bullet"/>
+      <w:lvlText w:val=""/>
+      <w:lvlJc w:val="left"/>
+      <w:pPr>
+        <w:tabs>
+          <w:tab w:val="num" w:pos="1440"/>
+        </w:tabs>
+        <w:ind w:left="1440" w:hanging="360"/>
+      </w:pPr>
+      <w:rPr>
+        <w:rFonts w:ascii="Symbol" w:hAnsi="Symbol" w:hint="default"/>
+        <w:sz w:val="20"/>
+      </w:rPr>
+    </w:lvl>
+    <w:lvl w:ilvl="2" w:tentative="1">
+      <w:start w:val="1"/>
+      <w:numFmt w:val="bullet"/>
+      <w:lvlText w:val=""/>
+      <w:lvlJc w:val="left"/>
+      <w:pPr>
+        <w:tabs>
+          <w:tab w:val="num" w:pos="2160"/>
+        </w:tabs>
+        <w:ind w:left="2160" w:hanging="360"/>
+      </w:pPr>
+      <w:rPr>
+        <w:rFonts w:ascii="Symbol" w:hAnsi="Symbol" w:hint="default"/>
+        <w:sz w:val="20"/>
+      </w:rPr>
+    </w:lvl>
+    <w:lvl w:ilvl="3" w:tentative="1">
+      <w:start w:val="1"/>
+      <w:numFmt w:val="bullet"/>
+      <w:lvlText w:val=""/>
+      <w:lvlJc w:val="left"/>
+      <w:pPr>
+        <w:tabs>
+          <w:tab w:val="num" w:pos="2880"/>
+        </w:tabs>
+        <w:ind w:left="2880" w:hanging="360"/>
+      </w:pPr>
+      <w:rPr>
+        <w:rFonts w:ascii="Symbol" w:hAnsi="Symbol" w:hint="default"/>
+        <w:sz w:val="20"/>
+      </w:rPr>
+    </w:lvl>
+    <w:lvl w:ilvl="4" w:tentative="1">
+      <w:start w:val="1"/>
+      <w:numFmt w:val="bullet"/>
+      <w:lvlText w:val=""/>
+      <w:lvlJc w:val="left"/>
+      <w:pPr>
+        <w:tabs>
+          <w:tab w:val="num" w:pos="3600"/>
+        </w:tabs>
+        <w:ind w:left="3600" w:hanging="360"/>
+      </w:pPr>
+      <w:rPr>
+        <w:rFonts w:ascii="Symbol" w:hAnsi="Symbol" w:hint="default"/>
+        <w:sz w:val="20"/>
+      </w:rPr>
+    </w:lvl>
+    <w:lvl w:ilvl="5" w:tentative="1">
+      <w:start w:val="1"/>
+      <w:numFmt w:val="bullet"/>
+      <w:lvlText w:val=""/>
+      <w:lvlJc w:val="left"/>
+      <w:pPr>
+        <w:tabs>
+          <w:tab w:val="num" w:pos="4320"/>
+        </w:tabs>
+        <w:ind w:left="4320" w:hanging="360"/>
+      </w:pPr>
+      <w:rPr>
+        <w:rFonts w:ascii="Symbol" w:hAnsi="Symbol" w:hint="default"/>
+        <w:sz w:val="20"/>
+      </w:rPr>
+    </w:lvl>
+    <w:lvl w:ilvl="6" w:tentative="1">
+      <w:start w:val="1"/>
+      <w:numFmt w:val="bullet"/>
+      <w:lvlText w:val=""/>
+      <w:lvlJc w:val="left"/>
+      <w:pPr>
+        <w:tabs>
+          <w:tab w:val="num" w:pos="5040"/>
+        </w:tabs>
+        <w:ind w:left="5040" w:hanging="360"/>
+      </w:pPr>
+      <w:rPr>
+        <w:rFonts w:ascii="Symbol" w:hAnsi="Symbol" w:hint="default"/>
+        <w:sz w:val="20"/>
+      </w:rPr>
+    </w:lvl>
+    <w:lvl w:ilvl="7" w:tentative="1">
+      <w:start w:val="1"/>
+      <w:numFmt w:val="bullet"/>
+      <w:lvlText w:val=""/>
+      <w:lvlJc w:val="left"/>
+      <w:pPr>
+        <w:tabs>
+          <w:tab w:val="num" w:pos="5760"/>
+        </w:tabs>
+        <w:ind w:left="5760" w:hanging="360"/>
+      </w:pPr>
+      <w:rPr>
+        <w:rFonts w:ascii="Symbol" w:hAnsi="Symbol" w:hint="default"/>
+        <w:sz w:val="20"/>
+      </w:rPr>
+    </w:lvl>
+    <w:lvl w:ilvl="8" w:tentative="1">
+      <w:start w:val="1"/>
+      <w:numFmt w:val="bullet"/>
+      <w:lvlText w:val=""/>
+      <w:lvlJc w:val="left"/>
+      <w:pPr>
+        <w:tabs>
+          <w:tab w:val="num" w:pos="6480"/>
+        </w:tabs>
+        <w:ind w:left="6480" w:hanging="360"/>
+      </w:pPr>
+      <w:rPr>
+        <w:rFonts w:ascii="Symbol" w:hAnsi="Symbol" w:hint="default"/>
+        <w:sz w:val="20"/>
+      </w:rPr>
+    </w:lvl>
+  </w:abstractNum>
+  <w:abstractNum w:abstractNumId="3" w15:restartNumberingAfterBreak="0">
+    <w:nsid w:val="421A2470"/>
+    <w:multiLevelType w:val="multilevel"/>
+    <w:tmpl w:val="4D3ECF4C"/>
+    <w:lvl w:ilvl="0">
+      <w:start w:val="1"/>
+      <w:numFmt w:val="bullet"/>
+      <w:lvlText w:val=""/>
+      <w:lvlJc w:val="left"/>
+      <w:pPr>
+        <w:tabs>
+          <w:tab w:val="num" w:pos="720"/>
+        </w:tabs>
+        <w:ind w:left="720" w:hanging="360"/>
+      </w:pPr>
+      <w:rPr>
+        <w:rFonts w:ascii="Symbol" w:hAnsi="Symbol" w:hint="default"/>
+        <w:sz w:val="20"/>
+      </w:rPr>
+    </w:lvl>
+    <w:lvl w:ilvl="1" w:tentative="1">
+      <w:start w:val="1"/>
+      <w:numFmt w:val="bullet"/>
+      <w:lvlText w:val=""/>
+      <w:lvlJc w:val="left"/>
+      <w:pPr>
+        <w:tabs>
+          <w:tab w:val="num" w:pos="1440"/>
+        </w:tabs>
+        <w:ind w:left="1440" w:hanging="360"/>
+      </w:pPr>
+      <w:rPr>
+        <w:rFonts w:ascii="Symbol" w:hAnsi="Symbol" w:hint="default"/>
+        <w:sz w:val="20"/>
+      </w:rPr>
+    </w:lvl>
+    <w:lvl w:ilvl="2" w:tentative="1">
+      <w:start w:val="1"/>
+      <w:numFmt w:val="bullet"/>
+      <w:lvlText w:val=""/>
+      <w:lvlJc w:val="left"/>
+      <w:pPr>
+        <w:tabs>
+          <w:tab w:val="num" w:pos="2160"/>
+        </w:tabs>
+        <w:ind w:left="2160" w:hanging="360"/>
+      </w:pPr>
+      <w:rPr>
+        <w:rFonts w:ascii="Symbol" w:hAnsi="Symbol" w:hint="default"/>
+        <w:sz w:val="20"/>
+      </w:rPr>
+    </w:lvl>
+    <w:lvl w:ilvl="3" w:tentative="1">
+      <w:start w:val="1"/>
+      <w:numFmt w:val="bullet"/>
+      <w:lvlText w:val=""/>
+      <w:lvlJc w:val="left"/>
+      <w:pPr>
+        <w:tabs>
+          <w:tab w:val="num" w:pos="2880"/>
+        </w:tabs>
+        <w:ind w:left="2880" w:hanging="360"/>
+      </w:pPr>
+      <w:rPr>
+        <w:rFonts w:ascii="Symbol" w:hAnsi="Symbol" w:hint="default"/>
+        <w:sz w:val="20"/>
+      </w:rPr>
+    </w:lvl>
+    <w:lvl w:ilvl="4" w:tentative="1">
+      <w:start w:val="1"/>
+      <w:numFmt w:val="bullet"/>
+      <w:lvlText w:val=""/>
+      <w:lvlJc w:val="left"/>
+      <w:pPr>
+        <w:tabs>
+          <w:tab w:val="num" w:pos="3600"/>
+        </w:tabs>
+        <w:ind w:left="3600" w:hanging="360"/>
+      </w:pPr>
+      <w:rPr>
+        <w:rFonts w:ascii="Symbol" w:hAnsi="Symbol" w:hint="default"/>
+        <w:sz w:val="20"/>
+      </w:rPr>
+    </w:lvl>
+    <w:lvl w:ilvl="5" w:tentative="1">
+      <w:start w:val="1"/>
+      <w:numFmt w:val="bullet"/>
+      <w:lvlText w:val=""/>
+      <w:lvlJc w:val="left"/>
+      <w:pPr>
+        <w:tabs>
+          <w:tab w:val="num" w:pos="4320"/>
+        </w:tabs>
+        <w:ind w:left="4320" w:hanging="360"/>
+      </w:pPr>
+      <w:rPr>
+        <w:rFonts w:ascii="Symbol" w:hAnsi="Symbol" w:hint="default"/>
+        <w:sz w:val="20"/>
+      </w:rPr>
+    </w:lvl>
+    <w:lvl w:ilvl="6" w:tentative="1">
+      <w:start w:val="1"/>
+      <w:numFmt w:val="bullet"/>
+      <w:lvlText w:val=""/>
+      <w:lvlJc w:val="left"/>
+      <w:pPr>
+        <w:tabs>
+          <w:tab w:val="num" w:pos="5040"/>
+        </w:tabs>
+        <w:ind w:left="5040" w:hanging="360"/>
+      </w:pPr>
+      <w:rPr>
+        <w:rFonts w:ascii="Symbol" w:hAnsi="Symbol" w:hint="default"/>
+        <w:sz w:val="20"/>
+      </w:rPr>
+    </w:lvl>
+    <w:lvl w:ilvl="7" w:tentative="1">
+      <w:start w:val="1"/>
+      <w:numFmt w:val="bullet"/>
+      <w:lvlText w:val=""/>
+      <w:lvlJc w:val="left"/>
+      <w:pPr>
+        <w:tabs>
+          <w:tab w:val="num" w:pos="5760"/>
+        </w:tabs>
+        <w:ind w:left="5760" w:hanging="360"/>
+      </w:pPr>
+      <w:rPr>
+        <w:rFonts w:ascii="Symbol" w:hAnsi="Symbol" w:hint="default"/>
+        <w:sz w:val="20"/>
+      </w:rPr>
+    </w:lvl>
+    <w:lvl w:ilvl="8" w:tentative="1">
+      <w:start w:val="1"/>
+      <w:numFmt w:val="bullet"/>
+      <w:lvlText w:val=""/>
+      <w:lvlJc w:val="left"/>
+      <w:pPr>
+        <w:tabs>
+          <w:tab w:val="num" w:pos="6480"/>
+        </w:tabs>
+        <w:ind w:left="6480" w:hanging="360"/>
+      </w:pPr>
+      <w:rPr>
+        <w:rFonts w:ascii="Symbol" w:hAnsi="Symbol" w:hint="default"/>
+        <w:sz w:val="20"/>
+      </w:rPr>
+    </w:lvl>
+  </w:abstractNum>
+  <w:abstractNum w:abstractNumId="4" w15:restartNumberingAfterBreak="0">
     <w:nsid w:val="62151DE9"/>
     <w:multiLevelType w:val="hybridMultilevel"/>
     <w:tmpl w:val="2410F416"/>
@@ -470,11 +3594,592 @@
       </w:pPr>
     </w:lvl>
   </w:abstractNum>
+  <w:abstractNum w:abstractNumId="5" w15:restartNumberingAfterBreak="0">
+    <w:nsid w:val="731408CC"/>
+    <w:multiLevelType w:val="multilevel"/>
+    <w:tmpl w:val="52946CFC"/>
+    <w:lvl w:ilvl="0">
+      <w:start w:val="1"/>
+      <w:numFmt w:val="bullet"/>
+      <w:lvlText w:val=""/>
+      <w:lvlJc w:val="left"/>
+      <w:pPr>
+        <w:tabs>
+          <w:tab w:val="num" w:pos="720"/>
+        </w:tabs>
+        <w:ind w:left="720" w:hanging="360"/>
+      </w:pPr>
+      <w:rPr>
+        <w:rFonts w:ascii="Symbol" w:hAnsi="Symbol" w:hint="default"/>
+        <w:sz w:val="20"/>
+      </w:rPr>
+    </w:lvl>
+    <w:lvl w:ilvl="1" w:tentative="1">
+      <w:start w:val="1"/>
+      <w:numFmt w:val="bullet"/>
+      <w:lvlText w:val=""/>
+      <w:lvlJc w:val="left"/>
+      <w:pPr>
+        <w:tabs>
+          <w:tab w:val="num" w:pos="1440"/>
+        </w:tabs>
+        <w:ind w:left="1440" w:hanging="360"/>
+      </w:pPr>
+      <w:rPr>
+        <w:rFonts w:ascii="Symbol" w:hAnsi="Symbol" w:hint="default"/>
+        <w:sz w:val="20"/>
+      </w:rPr>
+    </w:lvl>
+    <w:lvl w:ilvl="2" w:tentative="1">
+      <w:start w:val="1"/>
+      <w:numFmt w:val="bullet"/>
+      <w:lvlText w:val=""/>
+      <w:lvlJc w:val="left"/>
+      <w:pPr>
+        <w:tabs>
+          <w:tab w:val="num" w:pos="2160"/>
+        </w:tabs>
+        <w:ind w:left="2160" w:hanging="360"/>
+      </w:pPr>
+      <w:rPr>
+        <w:rFonts w:ascii="Symbol" w:hAnsi="Symbol" w:hint="default"/>
+        <w:sz w:val="20"/>
+      </w:rPr>
+    </w:lvl>
+    <w:lvl w:ilvl="3" w:tentative="1">
+      <w:start w:val="1"/>
+      <w:numFmt w:val="bullet"/>
+      <w:lvlText w:val=""/>
+      <w:lvlJc w:val="left"/>
+      <w:pPr>
+        <w:tabs>
+          <w:tab w:val="num" w:pos="2880"/>
+        </w:tabs>
+        <w:ind w:left="2880" w:hanging="360"/>
+      </w:pPr>
+      <w:rPr>
+        <w:rFonts w:ascii="Symbol" w:hAnsi="Symbol" w:hint="default"/>
+        <w:sz w:val="20"/>
+      </w:rPr>
+    </w:lvl>
+    <w:lvl w:ilvl="4" w:tentative="1">
+      <w:start w:val="1"/>
+      <w:numFmt w:val="bullet"/>
+      <w:lvlText w:val=""/>
+      <w:lvlJc w:val="left"/>
+      <w:pPr>
+        <w:tabs>
+          <w:tab w:val="num" w:pos="3600"/>
+        </w:tabs>
+        <w:ind w:left="3600" w:hanging="360"/>
+      </w:pPr>
+      <w:rPr>
+        <w:rFonts w:ascii="Symbol" w:hAnsi="Symbol" w:hint="default"/>
+        <w:sz w:val="20"/>
+      </w:rPr>
+    </w:lvl>
+    <w:lvl w:ilvl="5" w:tentative="1">
+      <w:start w:val="1"/>
+      <w:numFmt w:val="bullet"/>
+      <w:lvlText w:val=""/>
+      <w:lvlJc w:val="left"/>
+      <w:pPr>
+        <w:tabs>
+          <w:tab w:val="num" w:pos="4320"/>
+        </w:tabs>
+        <w:ind w:left="4320" w:hanging="360"/>
+      </w:pPr>
+      <w:rPr>
+        <w:rFonts w:ascii="Symbol" w:hAnsi="Symbol" w:hint="default"/>
+        <w:sz w:val="20"/>
+      </w:rPr>
+    </w:lvl>
+    <w:lvl w:ilvl="6" w:tentative="1">
+      <w:start w:val="1"/>
+      <w:numFmt w:val="bullet"/>
+      <w:lvlText w:val=""/>
+      <w:lvlJc w:val="left"/>
+      <w:pPr>
+        <w:tabs>
+          <w:tab w:val="num" w:pos="5040"/>
+        </w:tabs>
+        <w:ind w:left="5040" w:hanging="360"/>
+      </w:pPr>
+      <w:rPr>
+        <w:rFonts w:ascii="Symbol" w:hAnsi="Symbol" w:hint="default"/>
+        <w:sz w:val="20"/>
+      </w:rPr>
+    </w:lvl>
+    <w:lvl w:ilvl="7" w:tentative="1">
+      <w:start w:val="1"/>
+      <w:numFmt w:val="bullet"/>
+      <w:lvlText w:val=""/>
+      <w:lvlJc w:val="left"/>
+      <w:pPr>
+        <w:tabs>
+          <w:tab w:val="num" w:pos="5760"/>
+        </w:tabs>
+        <w:ind w:left="5760" w:hanging="360"/>
+      </w:pPr>
+      <w:rPr>
+        <w:rFonts w:ascii="Symbol" w:hAnsi="Symbol" w:hint="default"/>
+        <w:sz w:val="20"/>
+      </w:rPr>
+    </w:lvl>
+    <w:lvl w:ilvl="8" w:tentative="1">
+      <w:start w:val="1"/>
+      <w:numFmt w:val="bullet"/>
+      <w:lvlText w:val=""/>
+      <w:lvlJc w:val="left"/>
+      <w:pPr>
+        <w:tabs>
+          <w:tab w:val="num" w:pos="6480"/>
+        </w:tabs>
+        <w:ind w:left="6480" w:hanging="360"/>
+      </w:pPr>
+      <w:rPr>
+        <w:rFonts w:ascii="Symbol" w:hAnsi="Symbol" w:hint="default"/>
+        <w:sz w:val="20"/>
+      </w:rPr>
+    </w:lvl>
+  </w:abstractNum>
+  <w:abstractNum w:abstractNumId="6" w15:restartNumberingAfterBreak="0">
+    <w:nsid w:val="792B2643"/>
+    <w:multiLevelType w:val="multilevel"/>
+    <w:tmpl w:val="46C21132"/>
+    <w:lvl w:ilvl="0">
+      <w:start w:val="1"/>
+      <w:numFmt w:val="decimal"/>
+      <w:lvlText w:val="%1."/>
+      <w:lvlJc w:val="left"/>
+      <w:pPr>
+        <w:tabs>
+          <w:tab w:val="num" w:pos="720"/>
+        </w:tabs>
+        <w:ind w:left="720" w:hanging="360"/>
+      </w:pPr>
+    </w:lvl>
+    <w:lvl w:ilvl="1" w:tentative="1">
+      <w:start w:val="1"/>
+      <w:numFmt w:val="decimal"/>
+      <w:lvlText w:val="%2."/>
+      <w:lvlJc w:val="left"/>
+      <w:pPr>
+        <w:tabs>
+          <w:tab w:val="num" w:pos="1440"/>
+        </w:tabs>
+        <w:ind w:left="1440" w:hanging="360"/>
+      </w:pPr>
+    </w:lvl>
+    <w:lvl w:ilvl="2" w:tentative="1">
+      <w:start w:val="1"/>
+      <w:numFmt w:val="decimal"/>
+      <w:lvlText w:val="%3."/>
+      <w:lvlJc w:val="left"/>
+      <w:pPr>
+        <w:tabs>
+          <w:tab w:val="num" w:pos="2160"/>
+        </w:tabs>
+        <w:ind w:left="2160" w:hanging="360"/>
+      </w:pPr>
+    </w:lvl>
+    <w:lvl w:ilvl="3" w:tentative="1">
+      <w:start w:val="1"/>
+      <w:numFmt w:val="decimal"/>
+      <w:lvlText w:val="%4."/>
+      <w:lvlJc w:val="left"/>
+      <w:pPr>
+        <w:tabs>
+          <w:tab w:val="num" w:pos="2880"/>
+        </w:tabs>
+        <w:ind w:left="2880" w:hanging="360"/>
+      </w:pPr>
+    </w:lvl>
+    <w:lvl w:ilvl="4" w:tentative="1">
+      <w:start w:val="1"/>
+      <w:numFmt w:val="decimal"/>
+      <w:lvlText w:val="%5."/>
+      <w:lvlJc w:val="left"/>
+      <w:pPr>
+        <w:tabs>
+          <w:tab w:val="num" w:pos="3600"/>
+        </w:tabs>
+        <w:ind w:left="3600" w:hanging="360"/>
+      </w:pPr>
+    </w:lvl>
+    <w:lvl w:ilvl="5" w:tentative="1">
+      <w:start w:val="1"/>
+      <w:numFmt w:val="decimal"/>
+      <w:lvlText w:val="%6."/>
+      <w:lvlJc w:val="left"/>
+      <w:pPr>
+        <w:tabs>
+          <w:tab w:val="num" w:pos="4320"/>
+        </w:tabs>
+        <w:ind w:left="4320" w:hanging="360"/>
+      </w:pPr>
+    </w:lvl>
+    <w:lvl w:ilvl="6" w:tentative="1">
+      <w:start w:val="1"/>
+      <w:numFmt w:val="decimal"/>
+      <w:lvlText w:val="%7."/>
+      <w:lvlJc w:val="left"/>
+      <w:pPr>
+        <w:tabs>
+          <w:tab w:val="num" w:pos="5040"/>
+        </w:tabs>
+        <w:ind w:left="5040" w:hanging="360"/>
+      </w:pPr>
+    </w:lvl>
+    <w:lvl w:ilvl="7" w:tentative="1">
+      <w:start w:val="1"/>
+      <w:numFmt w:val="decimal"/>
+      <w:lvlText w:val="%8."/>
+      <w:lvlJc w:val="left"/>
+      <w:pPr>
+        <w:tabs>
+          <w:tab w:val="num" w:pos="5760"/>
+        </w:tabs>
+        <w:ind w:left="5760" w:hanging="360"/>
+      </w:pPr>
+    </w:lvl>
+    <w:lvl w:ilvl="8" w:tentative="1">
+      <w:start w:val="1"/>
+      <w:numFmt w:val="decimal"/>
+      <w:lvlText w:val="%9."/>
+      <w:lvlJc w:val="left"/>
+      <w:pPr>
+        <w:tabs>
+          <w:tab w:val="num" w:pos="6480"/>
+        </w:tabs>
+        <w:ind w:left="6480" w:hanging="360"/>
+      </w:pPr>
+    </w:lvl>
+  </w:abstractNum>
+  <w:abstractNum w:abstractNumId="7" w15:restartNumberingAfterBreak="0">
+    <w:nsid w:val="7DD11B6A"/>
+    <w:multiLevelType w:val="multilevel"/>
+    <w:tmpl w:val="C71032DC"/>
+    <w:lvl w:ilvl="0">
+      <w:start w:val="1"/>
+      <w:numFmt w:val="bullet"/>
+      <w:lvlText w:val=""/>
+      <w:lvlJc w:val="left"/>
+      <w:pPr>
+        <w:tabs>
+          <w:tab w:val="num" w:pos="720"/>
+        </w:tabs>
+        <w:ind w:left="720" w:hanging="360"/>
+      </w:pPr>
+      <w:rPr>
+        <w:rFonts w:ascii="Symbol" w:hAnsi="Symbol" w:hint="default"/>
+        <w:sz w:val="20"/>
+      </w:rPr>
+    </w:lvl>
+    <w:lvl w:ilvl="1" w:tentative="1">
+      <w:start w:val="1"/>
+      <w:numFmt w:val="bullet"/>
+      <w:lvlText w:val=""/>
+      <w:lvlJc w:val="left"/>
+      <w:pPr>
+        <w:tabs>
+          <w:tab w:val="num" w:pos="1440"/>
+        </w:tabs>
+        <w:ind w:left="1440" w:hanging="360"/>
+      </w:pPr>
+      <w:rPr>
+        <w:rFonts w:ascii="Symbol" w:hAnsi="Symbol" w:hint="default"/>
+        <w:sz w:val="20"/>
+      </w:rPr>
+    </w:lvl>
+    <w:lvl w:ilvl="2" w:tentative="1">
+      <w:start w:val="1"/>
+      <w:numFmt w:val="bullet"/>
+      <w:lvlText w:val=""/>
+      <w:lvlJc w:val="left"/>
+      <w:pPr>
+        <w:tabs>
+          <w:tab w:val="num" w:pos="2160"/>
+        </w:tabs>
+        <w:ind w:left="2160" w:hanging="360"/>
+      </w:pPr>
+      <w:rPr>
+        <w:rFonts w:ascii="Symbol" w:hAnsi="Symbol" w:hint="default"/>
+        <w:sz w:val="20"/>
+      </w:rPr>
+    </w:lvl>
+    <w:lvl w:ilvl="3" w:tentative="1">
+      <w:start w:val="1"/>
+      <w:numFmt w:val="bullet"/>
+      <w:lvlText w:val=""/>
+      <w:lvlJc w:val="left"/>
+      <w:pPr>
+        <w:tabs>
+          <w:tab w:val="num" w:pos="2880"/>
+        </w:tabs>
+        <w:ind w:left="2880" w:hanging="360"/>
+      </w:pPr>
+      <w:rPr>
+        <w:rFonts w:ascii="Symbol" w:hAnsi="Symbol" w:hint="default"/>
+        <w:sz w:val="20"/>
+      </w:rPr>
+    </w:lvl>
+    <w:lvl w:ilvl="4" w:tentative="1">
+      <w:start w:val="1"/>
+      <w:numFmt w:val="bullet"/>
+      <w:lvlText w:val=""/>
+      <w:lvlJc w:val="left"/>
+      <w:pPr>
+        <w:tabs>
+          <w:tab w:val="num" w:pos="3600"/>
+        </w:tabs>
+        <w:ind w:left="3600" w:hanging="360"/>
+      </w:pPr>
+      <w:rPr>
+        <w:rFonts w:ascii="Symbol" w:hAnsi="Symbol" w:hint="default"/>
+        <w:sz w:val="20"/>
+      </w:rPr>
+    </w:lvl>
+    <w:lvl w:ilvl="5" w:tentative="1">
+      <w:start w:val="1"/>
+      <w:numFmt w:val="bullet"/>
+      <w:lvlText w:val=""/>
+      <w:lvlJc w:val="left"/>
+      <w:pPr>
+        <w:tabs>
+          <w:tab w:val="num" w:pos="4320"/>
+        </w:tabs>
+        <w:ind w:left="4320" w:hanging="360"/>
+      </w:pPr>
+      <w:rPr>
+        <w:rFonts w:ascii="Symbol" w:hAnsi="Symbol" w:hint="default"/>
+        <w:sz w:val="20"/>
+      </w:rPr>
+    </w:lvl>
+    <w:lvl w:ilvl="6" w:tentative="1">
+      <w:start w:val="1"/>
+      <w:numFmt w:val="bullet"/>
+      <w:lvlText w:val=""/>
+      <w:lvlJc w:val="left"/>
+      <w:pPr>
+        <w:tabs>
+          <w:tab w:val="num" w:pos="5040"/>
+        </w:tabs>
+        <w:ind w:left="5040" w:hanging="360"/>
+      </w:pPr>
+      <w:rPr>
+        <w:rFonts w:ascii="Symbol" w:hAnsi="Symbol" w:hint="default"/>
+        <w:sz w:val="20"/>
+      </w:rPr>
+    </w:lvl>
+    <w:lvl w:ilvl="7" w:tentative="1">
+      <w:start w:val="1"/>
+      <w:numFmt w:val="bullet"/>
+      <w:lvlText w:val=""/>
+      <w:lvlJc w:val="left"/>
+      <w:pPr>
+        <w:tabs>
+          <w:tab w:val="num" w:pos="5760"/>
+        </w:tabs>
+        <w:ind w:left="5760" w:hanging="360"/>
+      </w:pPr>
+      <w:rPr>
+        <w:rFonts w:ascii="Symbol" w:hAnsi="Symbol" w:hint="default"/>
+        <w:sz w:val="20"/>
+      </w:rPr>
+    </w:lvl>
+    <w:lvl w:ilvl="8" w:tentative="1">
+      <w:start w:val="1"/>
+      <w:numFmt w:val="bullet"/>
+      <w:lvlText w:val=""/>
+      <w:lvlJc w:val="left"/>
+      <w:pPr>
+        <w:tabs>
+          <w:tab w:val="num" w:pos="6480"/>
+        </w:tabs>
+        <w:ind w:left="6480" w:hanging="360"/>
+      </w:pPr>
+      <w:rPr>
+        <w:rFonts w:ascii="Symbol" w:hAnsi="Symbol" w:hint="default"/>
+        <w:sz w:val="20"/>
+      </w:rPr>
+    </w:lvl>
+  </w:abstractNum>
+  <w:abstractNum w:abstractNumId="8" w15:restartNumberingAfterBreak="0">
+    <w:nsid w:val="7F605353"/>
+    <w:multiLevelType w:val="multilevel"/>
+    <w:tmpl w:val="B1163666"/>
+    <w:lvl w:ilvl="0">
+      <w:start w:val="1"/>
+      <w:numFmt w:val="bullet"/>
+      <w:lvlText w:val=""/>
+      <w:lvlJc w:val="left"/>
+      <w:pPr>
+        <w:tabs>
+          <w:tab w:val="num" w:pos="720"/>
+        </w:tabs>
+        <w:ind w:left="720" w:hanging="360"/>
+      </w:pPr>
+      <w:rPr>
+        <w:rFonts w:ascii="Symbol" w:hAnsi="Symbol" w:hint="default"/>
+        <w:sz w:val="20"/>
+      </w:rPr>
+    </w:lvl>
+    <w:lvl w:ilvl="1" w:tentative="1">
+      <w:start w:val="1"/>
+      <w:numFmt w:val="bullet"/>
+      <w:lvlText w:val=""/>
+      <w:lvlJc w:val="left"/>
+      <w:pPr>
+        <w:tabs>
+          <w:tab w:val="num" w:pos="1440"/>
+        </w:tabs>
+        <w:ind w:left="1440" w:hanging="360"/>
+      </w:pPr>
+      <w:rPr>
+        <w:rFonts w:ascii="Symbol" w:hAnsi="Symbol" w:hint="default"/>
+        <w:sz w:val="20"/>
+      </w:rPr>
+    </w:lvl>
+    <w:lvl w:ilvl="2" w:tentative="1">
+      <w:start w:val="1"/>
+      <w:numFmt w:val="bullet"/>
+      <w:lvlText w:val=""/>
+      <w:lvlJc w:val="left"/>
+      <w:pPr>
+        <w:tabs>
+          <w:tab w:val="num" w:pos="2160"/>
+        </w:tabs>
+        <w:ind w:left="2160" w:hanging="360"/>
+      </w:pPr>
+      <w:rPr>
+        <w:rFonts w:ascii="Symbol" w:hAnsi="Symbol" w:hint="default"/>
+        <w:sz w:val="20"/>
+      </w:rPr>
+    </w:lvl>
+    <w:lvl w:ilvl="3" w:tentative="1">
+      <w:start w:val="1"/>
+      <w:numFmt w:val="bullet"/>
+      <w:lvlText w:val=""/>
+      <w:lvlJc w:val="left"/>
+      <w:pPr>
+        <w:tabs>
+          <w:tab w:val="num" w:pos="2880"/>
+        </w:tabs>
+        <w:ind w:left="2880" w:hanging="360"/>
+      </w:pPr>
+      <w:rPr>
+        <w:rFonts w:ascii="Symbol" w:hAnsi="Symbol" w:hint="default"/>
+        <w:sz w:val="20"/>
+      </w:rPr>
+    </w:lvl>
+    <w:lvl w:ilvl="4" w:tentative="1">
+      <w:start w:val="1"/>
+      <w:numFmt w:val="bullet"/>
+      <w:lvlText w:val=""/>
+      <w:lvlJc w:val="left"/>
+      <w:pPr>
+        <w:tabs>
+          <w:tab w:val="num" w:pos="3600"/>
+        </w:tabs>
+        <w:ind w:left="3600" w:hanging="360"/>
+      </w:pPr>
+      <w:rPr>
+        <w:rFonts w:ascii="Symbol" w:hAnsi="Symbol" w:hint="default"/>
+        <w:sz w:val="20"/>
+      </w:rPr>
+    </w:lvl>
+    <w:lvl w:ilvl="5" w:tentative="1">
+      <w:start w:val="1"/>
+      <w:numFmt w:val="bullet"/>
+      <w:lvlText w:val=""/>
+      <w:lvlJc w:val="left"/>
+      <w:pPr>
+        <w:tabs>
+          <w:tab w:val="num" w:pos="4320"/>
+        </w:tabs>
+        <w:ind w:left="4320" w:hanging="360"/>
+      </w:pPr>
+      <w:rPr>
+        <w:rFonts w:ascii="Symbol" w:hAnsi="Symbol" w:hint="default"/>
+        <w:sz w:val="20"/>
+      </w:rPr>
+    </w:lvl>
+    <w:lvl w:ilvl="6" w:tentative="1">
+      <w:start w:val="1"/>
+      <w:numFmt w:val="bullet"/>
+      <w:lvlText w:val=""/>
+      <w:lvlJc w:val="left"/>
+      <w:pPr>
+        <w:tabs>
+          <w:tab w:val="num" w:pos="5040"/>
+        </w:tabs>
+        <w:ind w:left="5040" w:hanging="360"/>
+      </w:pPr>
+      <w:rPr>
+        <w:rFonts w:ascii="Symbol" w:hAnsi="Symbol" w:hint="default"/>
+        <w:sz w:val="20"/>
+      </w:rPr>
+    </w:lvl>
+    <w:lvl w:ilvl="7" w:tentative="1">
+      <w:start w:val="1"/>
+      <w:numFmt w:val="bullet"/>
+      <w:lvlText w:val=""/>
+      <w:lvlJc w:val="left"/>
+      <w:pPr>
+        <w:tabs>
+          <w:tab w:val="num" w:pos="5760"/>
+        </w:tabs>
+        <w:ind w:left="5760" w:hanging="360"/>
+      </w:pPr>
+      <w:rPr>
+        <w:rFonts w:ascii="Symbol" w:hAnsi="Symbol" w:hint="default"/>
+        <w:sz w:val="20"/>
+      </w:rPr>
+    </w:lvl>
+    <w:lvl w:ilvl="8" w:tentative="1">
+      <w:start w:val="1"/>
+      <w:numFmt w:val="bullet"/>
+      <w:lvlText w:val=""/>
+      <w:lvlJc w:val="left"/>
+      <w:pPr>
+        <w:tabs>
+          <w:tab w:val="num" w:pos="6480"/>
+        </w:tabs>
+        <w:ind w:left="6480" w:hanging="360"/>
+      </w:pPr>
+      <w:rPr>
+        <w:rFonts w:ascii="Symbol" w:hAnsi="Symbol" w:hint="default"/>
+        <w:sz w:val="20"/>
+      </w:rPr>
+    </w:lvl>
+  </w:abstractNum>
   <w:num w:numId="1">
+    <w:abstractNumId w:val="4"/>
+  </w:num>
+  <w:num w:numId="2">
     <w:abstractNumId w:val="1"/>
   </w:num>
-  <w:num w:numId="2">
+  <w:num w:numId="3">
+    <w:abstractNumId w:val="6"/>
+  </w:num>
+  <w:num w:numId="4">
+    <w:abstractNumId w:val="5"/>
+  </w:num>
+  <w:num w:numId="5">
+    <w:abstractNumId w:val="7"/>
+  </w:num>
+  <w:num w:numId="6">
+    <w:abstractNumId w:val="3"/>
+  </w:num>
+  <w:num w:numId="7">
     <w:abstractNumId w:val="0"/>
+  </w:num>
+  <w:num w:numId="8">
+    <w:abstractNumId w:val="8"/>
+  </w:num>
+  <w:num w:numId="9">
+    <w:abstractNumId w:val="2"/>
   </w:num>
 </w:numbering>
 </file>
@@ -877,6 +4582,49 @@
     <w:name w:val="Normal"/>
     <w:qFormat/>
   </w:style>
+  <w:style w:type="paragraph" w:styleId="Heading2">
+    <w:name w:val="heading 2"/>
+    <w:basedOn w:val="Normal"/>
+    <w:next w:val="Normal"/>
+    <w:link w:val="Heading2Char"/>
+    <w:uiPriority w:val="9"/>
+    <w:semiHidden/>
+    <w:unhideWhenUsed/>
+    <w:qFormat/>
+    <w:rsid w:val="00470305"/>
+    <w:pPr>
+      <w:keepNext/>
+      <w:keepLines/>
+      <w:spacing w:before="40" w:after="0"/>
+      <w:outlineLvl w:val="1"/>
+    </w:pPr>
+    <w:rPr>
+      <w:rFonts w:asciiTheme="majorHAnsi" w:eastAsiaTheme="majorEastAsia" w:hAnsiTheme="majorHAnsi" w:cstheme="majorBidi"/>
+      <w:color w:val="2F5496" w:themeColor="accent1" w:themeShade="BF"/>
+      <w:sz w:val="26"/>
+      <w:szCs w:val="26"/>
+    </w:rPr>
+  </w:style>
+  <w:style w:type="paragraph" w:styleId="Heading3">
+    <w:name w:val="heading 3"/>
+    <w:basedOn w:val="Normal"/>
+    <w:link w:val="Heading3Char"/>
+    <w:uiPriority w:val="9"/>
+    <w:qFormat/>
+    <w:rsid w:val="005D0EC9"/>
+    <w:pPr>
+      <w:spacing w:before="100" w:beforeAutospacing="1" w:after="100" w:afterAutospacing="1" w:line="240" w:lineRule="auto"/>
+      <w:outlineLvl w:val="2"/>
+    </w:pPr>
+    <w:rPr>
+      <w:rFonts w:ascii="Times New Roman" w:eastAsia="Times New Roman" w:hAnsi="Times New Roman" w:cs="Times New Roman"/>
+      <w:b/>
+      <w:bCs/>
+      <w:sz w:val="27"/>
+      <w:szCs w:val="27"/>
+      <w:lang w:eastAsia="en-IN"/>
+    </w:rPr>
+  </w:style>
   <w:style w:type="character" w:default="1" w:styleId="DefaultParagraphFont">
     <w:name w:val="Default Paragraph Font"/>
     <w:uiPriority w:val="1"/>
@@ -937,6 +4685,77 @@
       <w:ind w:left="720"/>
       <w:contextualSpacing/>
     </w:pPr>
+  </w:style>
+  <w:style w:type="character" w:customStyle="1" w:styleId="Heading3Char">
+    <w:name w:val="Heading 3 Char"/>
+    <w:basedOn w:val="DefaultParagraphFont"/>
+    <w:link w:val="Heading3"/>
+    <w:uiPriority w:val="9"/>
+    <w:rsid w:val="005D0EC9"/>
+    <w:rPr>
+      <w:rFonts w:ascii="Times New Roman" w:eastAsia="Times New Roman" w:hAnsi="Times New Roman" w:cs="Times New Roman"/>
+      <w:b/>
+      <w:bCs/>
+      <w:sz w:val="27"/>
+      <w:szCs w:val="27"/>
+      <w:lang w:eastAsia="en-IN"/>
+    </w:rPr>
+  </w:style>
+  <w:style w:type="paragraph" w:styleId="NormalWeb">
+    <w:name w:val="Normal (Web)"/>
+    <w:basedOn w:val="Normal"/>
+    <w:uiPriority w:val="99"/>
+    <w:semiHidden/>
+    <w:unhideWhenUsed/>
+    <w:rsid w:val="005D0EC9"/>
+    <w:pPr>
+      <w:spacing w:before="100" w:beforeAutospacing="1" w:after="100" w:afterAutospacing="1" w:line="240" w:lineRule="auto"/>
+    </w:pPr>
+    <w:rPr>
+      <w:rFonts w:ascii="Times New Roman" w:eastAsia="Times New Roman" w:hAnsi="Times New Roman" w:cs="Times New Roman"/>
+      <w:sz w:val="24"/>
+      <w:szCs w:val="24"/>
+      <w:lang w:eastAsia="en-IN"/>
+    </w:rPr>
+  </w:style>
+  <w:style w:type="character" w:styleId="HTMLCode">
+    <w:name w:val="HTML Code"/>
+    <w:basedOn w:val="DefaultParagraphFont"/>
+    <w:uiPriority w:val="99"/>
+    <w:semiHidden/>
+    <w:unhideWhenUsed/>
+    <w:rsid w:val="005D0EC9"/>
+    <w:rPr>
+      <w:rFonts w:ascii="Courier New" w:eastAsia="Times New Roman" w:hAnsi="Courier New" w:cs="Courier New"/>
+      <w:sz w:val="20"/>
+      <w:szCs w:val="20"/>
+    </w:rPr>
+  </w:style>
+  <w:style w:type="character" w:styleId="HTMLVariable">
+    <w:name w:val="HTML Variable"/>
+    <w:basedOn w:val="DefaultParagraphFont"/>
+    <w:uiPriority w:val="99"/>
+    <w:semiHidden/>
+    <w:unhideWhenUsed/>
+    <w:rsid w:val="005D0EC9"/>
+    <w:rPr>
+      <w:i/>
+      <w:iCs/>
+    </w:rPr>
+  </w:style>
+  <w:style w:type="character" w:customStyle="1" w:styleId="Heading2Char">
+    <w:name w:val="Heading 2 Char"/>
+    <w:basedOn w:val="DefaultParagraphFont"/>
+    <w:link w:val="Heading2"/>
+    <w:uiPriority w:val="9"/>
+    <w:semiHidden/>
+    <w:rsid w:val="00470305"/>
+    <w:rPr>
+      <w:rFonts w:asciiTheme="majorHAnsi" w:eastAsiaTheme="majorEastAsia" w:hAnsiTheme="majorHAnsi" w:cstheme="majorBidi"/>
+      <w:color w:val="2F5496" w:themeColor="accent1" w:themeShade="BF"/>
+      <w:sz w:val="26"/>
+      <w:szCs w:val="26"/>
+    </w:rPr>
   </w:style>
 </w:styles>
 </file>

</xml_diff>

<commit_message>
Add few notes in documentation
</commit_message>
<xml_diff>
--- a/Developing Android Application Tutorial Cheat sheet.docx
+++ b/Developing Android Application Tutorial Cheat sheet.docx
@@ -23,8 +23,21 @@
       <w:pPr>
         <w:spacing w:after="0"/>
       </w:pPr>
-      <w:r>
-        <w:t>TextView, ImageView, Button</w:t>
+      <w:proofErr w:type="spellStart"/>
+      <w:r>
+        <w:t>TextView</w:t>
+      </w:r>
+      <w:proofErr w:type="spellEnd"/>
+      <w:r>
+        <w:t xml:space="preserve">, </w:t>
+      </w:r>
+      <w:proofErr w:type="spellStart"/>
+      <w:r>
+        <w:t>ImageView</w:t>
+      </w:r>
+      <w:proofErr w:type="spellEnd"/>
+      <w:r>
+        <w:t>, Button</w:t>
       </w:r>
     </w:p>
     <w:p>
@@ -49,8 +62,13 @@
       <w:pPr>
         <w:spacing w:after="0"/>
       </w:pPr>
-      <w:r>
-        <w:t xml:space="preserve">TextView layout can be done at the following website: </w:t>
+      <w:proofErr w:type="spellStart"/>
+      <w:r>
+        <w:t>TextView</w:t>
+      </w:r>
+      <w:proofErr w:type="spellEnd"/>
+      <w:r>
+        <w:t xml:space="preserve"> layout can be done at the following website: </w:t>
       </w:r>
     </w:p>
     <w:p>
@@ -80,9 +98,11 @@
       <w:pPr>
         <w:spacing w:after="0"/>
       </w:pPr>
+      <w:proofErr w:type="spellStart"/>
       <w:r>
         <w:t>TextView</w:t>
       </w:r>
+      <w:proofErr w:type="spellEnd"/>
     </w:p>
     <w:p>
       <w:pPr>
@@ -96,43 +116,103 @@
       <w:pPr>
         <w:spacing w:after="0"/>
       </w:pPr>
-      <w:r>
-        <w:t>android:layout_width=</w:t>
-      </w:r>
-      <w:r>
-        <w:t xml:space="preserve"> “wrap_content”</w:t>
-      </w:r>
-    </w:p>
-    <w:p>
-      <w:pPr>
-        <w:spacing w:after="0"/>
-      </w:pPr>
-      <w:r>
-        <w:t>android:layout_height=”wrap_content”</w:t>
-      </w:r>
-    </w:p>
-    <w:p>
-      <w:pPr>
-        <w:spacing w:after="0"/>
-      </w:pPr>
+      <w:proofErr w:type="spellStart"/>
+      <w:proofErr w:type="gramStart"/>
+      <w:r>
+        <w:t>android:layout</w:t>
+      </w:r>
+      <w:proofErr w:type="gramEnd"/>
+      <w:r>
+        <w:t>_width</w:t>
+      </w:r>
+      <w:proofErr w:type="spellEnd"/>
+      <w:r>
+        <w:t>=</w:t>
+      </w:r>
+      <w:r>
+        <w:t xml:space="preserve"> “</w:t>
+      </w:r>
+      <w:proofErr w:type="spellStart"/>
+      <w:r>
+        <w:t>wrap_content</w:t>
+      </w:r>
+      <w:proofErr w:type="spellEnd"/>
+      <w:r>
+        <w:t>”</w:t>
+      </w:r>
+    </w:p>
+    <w:p>
+      <w:pPr>
+        <w:spacing w:after="0"/>
+      </w:pPr>
+      <w:proofErr w:type="spellStart"/>
+      <w:proofErr w:type="gramStart"/>
+      <w:r>
+        <w:t>android:layout</w:t>
+      </w:r>
+      <w:proofErr w:type="gramEnd"/>
+      <w:r>
+        <w:t>_height</w:t>
+      </w:r>
+      <w:proofErr w:type="spellEnd"/>
+      <w:r>
+        <w:t>=”</w:t>
+      </w:r>
+      <w:proofErr w:type="spellStart"/>
+      <w:r>
+        <w:t>wrap_content</w:t>
+      </w:r>
+      <w:proofErr w:type="spellEnd"/>
+      <w:r>
+        <w:t>”</w:t>
+      </w:r>
+    </w:p>
+    <w:p>
+      <w:pPr>
+        <w:spacing w:after="0"/>
+      </w:pPr>
+      <w:proofErr w:type="spellStart"/>
       <w:r>
         <w:t>android:text</w:t>
       </w:r>
-    </w:p>
-    <w:p>
-      <w:pPr>
-        <w:spacing w:after="0"/>
-      </w:pPr>
-      <w:r>
-        <w:t>android:background=</w:t>
-      </w:r>
-    </w:p>
-    <w:p>
-      <w:pPr>
-        <w:spacing w:after="0"/>
-      </w:pPr>
-      <w:r>
-        <w:t>android:textAppearance="?android:textAppearanceLarge"</w:t>
+      <w:proofErr w:type="spellEnd"/>
+    </w:p>
+    <w:p>
+      <w:pPr>
+        <w:spacing w:after="0"/>
+      </w:pPr>
+      <w:proofErr w:type="spellStart"/>
+      <w:proofErr w:type="gramStart"/>
+      <w:r>
+        <w:t>android:background</w:t>
+      </w:r>
+      <w:proofErr w:type="spellEnd"/>
+      <w:proofErr w:type="gramEnd"/>
+      <w:r>
+        <w:t>=</w:t>
+      </w:r>
+    </w:p>
+    <w:p>
+      <w:pPr>
+        <w:spacing w:after="0"/>
+      </w:pPr>
+      <w:proofErr w:type="spellStart"/>
+      <w:proofErr w:type="gramStart"/>
+      <w:r>
+        <w:t>android:textAppearance</w:t>
+      </w:r>
+      <w:proofErr w:type="spellEnd"/>
+      <w:proofErr w:type="gramEnd"/>
+      <w:r>
+        <w:t>="?</w:t>
+      </w:r>
+      <w:proofErr w:type="spellStart"/>
+      <w:r>
+        <w:t>android:textAppearanceLarge</w:t>
+      </w:r>
+      <w:proofErr w:type="spellEnd"/>
+      <w:r>
+        <w:t>"</w:t>
       </w:r>
     </w:p>
     <w:p>
@@ -151,7 +231,15 @@
         <w:t>best practice for font appearance</w:t>
       </w:r>
       <w:r>
-        <w:t xml:space="preserve">, color, and so on. </w:t>
+        <w:t xml:space="preserve">, </w:t>
+      </w:r>
+      <w:proofErr w:type="spellStart"/>
+      <w:r>
+        <w:t>color</w:t>
+      </w:r>
+      <w:proofErr w:type="spellEnd"/>
+      <w:r>
+        <w:t xml:space="preserve">, and so on. </w:t>
       </w:r>
     </w:p>
     <w:p>
@@ -192,8 +280,13 @@
       <w:pPr>
         <w:spacing w:after="0"/>
       </w:pPr>
-      <w:r>
-        <w:t xml:space="preserve">Color code </w:t>
+      <w:proofErr w:type="spellStart"/>
+      <w:r>
+        <w:t>Color</w:t>
+      </w:r>
+      <w:proofErr w:type="spellEnd"/>
+      <w:r>
+        <w:t xml:space="preserve"> code </w:t>
       </w:r>
     </w:p>
     <w:p>
@@ -257,8 +350,13 @@
       <w:pPr>
         <w:spacing w:after="0"/>
       </w:pPr>
-      <w:r>
-        <w:t>Snackbar and toast</w:t>
+      <w:proofErr w:type="spellStart"/>
+      <w:r>
+        <w:t>Snackbar</w:t>
+      </w:r>
+      <w:proofErr w:type="spellEnd"/>
+      <w:r>
+        <w:t xml:space="preserve"> and toast</w:t>
       </w:r>
     </w:p>
     <w:p>
@@ -284,7 +382,15 @@
         <w:spacing w:after="0"/>
       </w:pPr>
       <w:r>
-        <w:t xml:space="preserve">If you want more than one views, you have to create view group. </w:t>
+        <w:t xml:space="preserve">If you want more than one views, you </w:t>
+      </w:r>
+      <w:proofErr w:type="gramStart"/>
+      <w:r>
+        <w:t>have to</w:t>
+      </w:r>
+      <w:proofErr w:type="gramEnd"/>
+      <w:r>
+        <w:t xml:space="preserve"> create view group. </w:t>
       </w:r>
     </w:p>
     <w:p>
@@ -362,7 +468,15 @@
         <w:spacing w:after="0"/>
       </w:pPr>
       <w:r>
-        <w:t>Fixed dp values</w:t>
+        <w:t xml:space="preserve">Fixed </w:t>
+      </w:r>
+      <w:proofErr w:type="spellStart"/>
+      <w:r>
+        <w:t>dp</w:t>
+      </w:r>
+      <w:proofErr w:type="spellEnd"/>
+      <w:r>
+        <w:t xml:space="preserve"> values</w:t>
       </w:r>
     </w:p>
     <w:p>
@@ -374,8 +488,13 @@
         </w:numPr>
         <w:spacing w:after="0"/>
       </w:pPr>
-      <w:r>
-        <w:t xml:space="preserve">Wrap_content </w:t>
+      <w:proofErr w:type="spellStart"/>
+      <w:r>
+        <w:t>Wrap_content</w:t>
+      </w:r>
+      <w:proofErr w:type="spellEnd"/>
+      <w:r>
+        <w:t xml:space="preserve"> </w:t>
       </w:r>
     </w:p>
     <w:p>
@@ -387,9 +506,11 @@
         </w:numPr>
         <w:spacing w:after="0"/>
       </w:pPr>
+      <w:proofErr w:type="spellStart"/>
       <w:r>
         <w:t>Match_parent</w:t>
       </w:r>
+      <w:proofErr w:type="spellEnd"/>
     </w:p>
     <w:p>
       <w:pPr>
@@ -410,8 +531,21 @@
         <w:spacing w:after="0"/>
       </w:pPr>
       <w:r>
-        <w:t>There is another parather layout_weight</w:t>
-      </w:r>
+        <w:t xml:space="preserve">There is another </w:t>
+      </w:r>
+      <w:proofErr w:type="spellStart"/>
+      <w:r>
+        <w:t>parather</w:t>
+      </w:r>
+      <w:proofErr w:type="spellEnd"/>
+      <w:r>
+        <w:t xml:space="preserve"> </w:t>
+      </w:r>
+      <w:proofErr w:type="spellStart"/>
+      <w:r>
+        <w:t>layout_weight</w:t>
+      </w:r>
+      <w:proofErr w:type="spellEnd"/>
       <w:r>
         <w:t xml:space="preserve">. </w:t>
       </w:r>
@@ -447,8 +581,18 @@
         <w:spacing w:after="0"/>
         <w:ind w:firstLine="720"/>
       </w:pPr>
-      <w:r>
-        <w:t>android:layout_alignParentRight="true"</w:t>
+      <w:proofErr w:type="spellStart"/>
+      <w:proofErr w:type="gramStart"/>
+      <w:r>
+        <w:t>android:layout</w:t>
+      </w:r>
+      <w:proofErr w:type="gramEnd"/>
+      <w:r>
+        <w:t>_alignParentRight</w:t>
+      </w:r>
+      <w:proofErr w:type="spellEnd"/>
+      <w:r>
+        <w:t>="true"</w:t>
       </w:r>
     </w:p>
     <w:p>
@@ -456,8 +600,18 @@
         <w:spacing w:after="0"/>
         <w:ind w:firstLine="720"/>
       </w:pPr>
-      <w:r>
-        <w:t>android:layout_alignParentTop="true"</w:t>
+      <w:proofErr w:type="spellStart"/>
+      <w:proofErr w:type="gramStart"/>
+      <w:r>
+        <w:t>android:layout</w:t>
+      </w:r>
+      <w:proofErr w:type="gramEnd"/>
+      <w:r>
+        <w:t>_alignParentTop</w:t>
+      </w:r>
+      <w:proofErr w:type="spellEnd"/>
+      <w:r>
+        <w:t>="true"</w:t>
       </w:r>
     </w:p>
     <w:p>
@@ -469,7 +623,19 @@
       </w:r>
       <w:r>
         <w:tab/>
-        <w:t>android:layout_alignParentBottom="true"</w:t>
+      </w:r>
+      <w:proofErr w:type="spellStart"/>
+      <w:proofErr w:type="gramStart"/>
+      <w:r>
+        <w:t>android:layout</w:t>
+      </w:r>
+      <w:proofErr w:type="gramEnd"/>
+      <w:r>
+        <w:t>_alignParentBottom</w:t>
+      </w:r>
+      <w:proofErr w:type="spellEnd"/>
+      <w:r>
+        <w:t>="true"</w:t>
       </w:r>
     </w:p>
     <w:p>
@@ -481,7 +647,19 @@
       </w:r>
       <w:r>
         <w:tab/>
-        <w:t xml:space="preserve">android:layout_alignParentLeft="true"        </w:t>
+      </w:r>
+      <w:proofErr w:type="spellStart"/>
+      <w:proofErr w:type="gramStart"/>
+      <w:r>
+        <w:t>android:layout</w:t>
+      </w:r>
+      <w:proofErr w:type="gramEnd"/>
+      <w:r>
+        <w:t>_alignParentLeft</w:t>
+      </w:r>
+      <w:proofErr w:type="spellEnd"/>
+      <w:r>
+        <w:t xml:space="preserve">="true"        </w:t>
       </w:r>
       <w:r>
         <w:t xml:space="preserve"> </w:t>
@@ -493,7 +671,19 @@
       </w:pPr>
       <w:r>
         <w:tab/>
-        <w:t>android:layout_centerVertical=”true”</w:t>
+      </w:r>
+      <w:proofErr w:type="spellStart"/>
+      <w:proofErr w:type="gramStart"/>
+      <w:r>
+        <w:t>android:layout</w:t>
+      </w:r>
+      <w:proofErr w:type="gramEnd"/>
+      <w:r>
+        <w:t>_centerVertical</w:t>
+      </w:r>
+      <w:proofErr w:type="spellEnd"/>
+      <w:r>
+        <w:t>=”true”</w:t>
       </w:r>
     </w:p>
     <w:p>
@@ -1023,8 +1213,29 @@
           <w:szCs w:val="21"/>
           <w:lang w:eastAsia="en-IN"/>
         </w:rPr>
-        <w:t> and then locate the USB driver folder. For example, the Google USB Driver is located in </w:t>
-      </w:r>
+        <w:t xml:space="preserve"> and then locate the USB driver folder. For example, the Google USB Driver </w:t>
+      </w:r>
+      <w:proofErr w:type="gramStart"/>
+      <w:r>
+        <w:rPr>
+          <w:rFonts w:ascii="Arial" w:eastAsia="Times New Roman" w:hAnsi="Arial" w:cs="Arial"/>
+          <w:sz w:val="21"/>
+          <w:szCs w:val="21"/>
+          <w:lang w:eastAsia="en-IN"/>
+        </w:rPr>
+        <w:t>is located in</w:t>
+      </w:r>
+      <w:proofErr w:type="gramEnd"/>
+      <w:r>
+        <w:rPr>
+          <w:rFonts w:ascii="Arial" w:eastAsia="Times New Roman" w:hAnsi="Arial" w:cs="Arial"/>
+          <w:sz w:val="21"/>
+          <w:szCs w:val="21"/>
+          <w:lang w:eastAsia="en-IN"/>
+        </w:rPr>
+        <w:t> </w:t>
+      </w:r>
+      <w:proofErr w:type="spellStart"/>
       <w:r>
         <w:rPr>
           <w:rFonts w:ascii="Consolas" w:eastAsia="Times New Roman" w:hAnsi="Consolas" w:cs="Courier New"/>
@@ -1039,6 +1250,7 @@
         </w:rPr>
         <w:t>android_sdk</w:t>
       </w:r>
+      <w:proofErr w:type="spellEnd"/>
       <w:r>
         <w:rPr>
           <w:rFonts w:ascii="Consolas" w:eastAsia="Times New Roman" w:hAnsi="Consolas" w:cs="Courier New"/>
@@ -1047,7 +1259,29 @@
           <w:szCs w:val="20"/>
           <w:lang w:eastAsia="en-IN"/>
         </w:rPr>
-        <w:t>\extras\google\usb_driver\</w:t>
+        <w:t>\extras\google\</w:t>
+      </w:r>
+      <w:proofErr w:type="spellStart"/>
+      <w:r>
+        <w:rPr>
+          <w:rFonts w:ascii="Consolas" w:eastAsia="Times New Roman" w:hAnsi="Consolas" w:cs="Courier New"/>
+          <w:color w:val="006600"/>
+          <w:sz w:val="20"/>
+          <w:szCs w:val="20"/>
+          <w:lang w:eastAsia="en-IN"/>
+        </w:rPr>
+        <w:t>usb_driver</w:t>
+      </w:r>
+      <w:proofErr w:type="spellEnd"/>
+      <w:r>
+        <w:rPr>
+          <w:rFonts w:ascii="Consolas" w:eastAsia="Times New Roman" w:hAnsi="Consolas" w:cs="Courier New"/>
+          <w:color w:val="006600"/>
+          <w:sz w:val="20"/>
+          <w:szCs w:val="20"/>
+          <w:lang w:eastAsia="en-IN"/>
+        </w:rPr>
+        <w:t>\</w:t>
       </w:r>
       <w:r>
         <w:rPr>
@@ -1130,8 +1364,21 @@
       <w:pPr>
         <w:spacing w:after="0"/>
       </w:pPr>
-      <w:r>
-        <w:t>Android:scr = “@drawable/androidparty”</w:t>
+      <w:proofErr w:type="spellStart"/>
+      <w:r>
+        <w:t>Android:scr</w:t>
+      </w:r>
+      <w:proofErr w:type="spellEnd"/>
+      <w:r>
+        <w:t xml:space="preserve"> = “@drawable/</w:t>
+      </w:r>
+      <w:proofErr w:type="spellStart"/>
+      <w:r>
+        <w:t>androidparty</w:t>
+      </w:r>
+      <w:proofErr w:type="spellEnd"/>
+      <w:r>
+        <w:t>”</w:t>
       </w:r>
     </w:p>
     <w:p>
@@ -1428,7 +1675,23 @@
           <w:rFonts w:ascii="Helvetica" w:hAnsi="Helvetica" w:cs="Helvetica"/>
           <w:color w:val="4F4F4F"/>
         </w:rPr>
-        <w:t>. It's written by Google Design Advocate, Roman Nurik, who was the lead designer on the </w:t>
+        <w:t xml:space="preserve">. It's written by Google Design Advocate, Roman </w:t>
+      </w:r>
+      <w:proofErr w:type="spellStart"/>
+      <w:r>
+        <w:rPr>
+          <w:rFonts w:ascii="Helvetica" w:hAnsi="Helvetica" w:cs="Helvetica"/>
+          <w:color w:val="4F4F4F"/>
+        </w:rPr>
+        <w:t>Nurik</w:t>
+      </w:r>
+      <w:proofErr w:type="spellEnd"/>
+      <w:r>
+        <w:rPr>
+          <w:rFonts w:ascii="Helvetica" w:hAnsi="Helvetica" w:cs="Helvetica"/>
+          <w:color w:val="4F4F4F"/>
+        </w:rPr>
+        <w:t>, who was the lead designer on the </w:t>
       </w:r>
       <w:hyperlink r:id="rId17" w:tgtFrame="_blank" w:history="1">
         <w:r>
@@ -1448,7 +1711,23 @@
           <w:rFonts w:ascii="Helvetica" w:hAnsi="Helvetica" w:cs="Helvetica"/>
           <w:color w:val="4F4F4F"/>
         </w:rPr>
-        <w:t>. Google I/O is an annual conference that Google holds for developers.</w:t>
+        <w:t xml:space="preserve">. </w:t>
+      </w:r>
+      <w:proofErr w:type="gramStart"/>
+      <w:r>
+        <w:rPr>
+          <w:rFonts w:ascii="Helvetica" w:hAnsi="Helvetica" w:cs="Helvetica"/>
+          <w:color w:val="4F4F4F"/>
+        </w:rPr>
+        <w:t>Google</w:t>
+      </w:r>
+      <w:proofErr w:type="gramEnd"/>
+      <w:r>
+        <w:rPr>
+          <w:rFonts w:ascii="Helvetica" w:hAnsi="Helvetica" w:cs="Helvetica"/>
+          <w:color w:val="4F4F4F"/>
+        </w:rPr>
+        <w:t xml:space="preserve"> I/O is an annual conference that Google holds for developers.</w:t>
       </w:r>
     </w:p>
     <w:p>
@@ -1612,7 +1891,27 @@
           <w:sz w:val="30"/>
           <w:szCs w:val="30"/>
         </w:rPr>
-        <w:t>Kirill's Favorite Resources</w:t>
+        <w:t xml:space="preserve">Kirill's </w:t>
+      </w:r>
+      <w:proofErr w:type="spellStart"/>
+      <w:r>
+        <w:rPr>
+          <w:rFonts w:ascii="Helvetica" w:hAnsi="Helvetica" w:cs="Helvetica"/>
+          <w:color w:val="2E3D49"/>
+          <w:sz w:val="30"/>
+          <w:szCs w:val="30"/>
+        </w:rPr>
+        <w:t>Favorite</w:t>
+      </w:r>
+      <w:proofErr w:type="spellEnd"/>
+      <w:r>
+        <w:rPr>
+          <w:rFonts w:ascii="Helvetica" w:hAnsi="Helvetica" w:cs="Helvetica"/>
+          <w:color w:val="2E3D49"/>
+          <w:sz w:val="30"/>
+          <w:szCs w:val="30"/>
+        </w:rPr>
+        <w:t xml:space="preserve"> Resources</w:t>
       </w:r>
     </w:p>
     <w:p>
@@ -1650,7 +1949,23 @@
           <w:rFonts w:ascii="Helvetica" w:hAnsi="Helvetica" w:cs="Helvetica"/>
           <w:color w:val="4F4F4F"/>
         </w:rPr>
-        <w:t>Here are some of Kirill’s favorite Android resources:</w:t>
+        <w:t xml:space="preserve">Here are some of Kirill’s </w:t>
+      </w:r>
+      <w:proofErr w:type="spellStart"/>
+      <w:r>
+        <w:rPr>
+          <w:rFonts w:ascii="Helvetica" w:hAnsi="Helvetica" w:cs="Helvetica"/>
+          <w:color w:val="4F4F4F"/>
+        </w:rPr>
+        <w:t>favorite</w:t>
+      </w:r>
+      <w:proofErr w:type="spellEnd"/>
+      <w:r>
+        <w:rPr>
+          <w:rFonts w:ascii="Helvetica" w:hAnsi="Helvetica" w:cs="Helvetica"/>
+          <w:color w:val="4F4F4F"/>
+        </w:rPr>
+        <w:t xml:space="preserve"> Android resources:</w:t>
       </w:r>
     </w:p>
     <w:p>
@@ -1734,7 +2049,27 @@
           <w:sz w:val="23"/>
           <w:szCs w:val="23"/>
         </w:rPr>
-        <w:t>: A blog that gives you a deeper look into Android support libraries.</w:t>
+        <w:t xml:space="preserve">: A blog that gives you a deeper </w:t>
+      </w:r>
+      <w:proofErr w:type="gramStart"/>
+      <w:r>
+        <w:rPr>
+          <w:rFonts w:ascii="inherit" w:hAnsi="inherit" w:cs="Helvetica"/>
+          <w:color w:val="4F4F4F"/>
+          <w:sz w:val="23"/>
+          <w:szCs w:val="23"/>
+        </w:rPr>
+        <w:t>look into</w:t>
+      </w:r>
+      <w:proofErr w:type="gramEnd"/>
+      <w:r>
+        <w:rPr>
+          <w:rFonts w:ascii="inherit" w:hAnsi="inherit" w:cs="Helvetica"/>
+          <w:color w:val="4F4F4F"/>
+          <w:sz w:val="23"/>
+          <w:szCs w:val="23"/>
+        </w:rPr>
+        <w:t xml:space="preserve"> Android support libraries.</w:t>
       </w:r>
     </w:p>
     <w:p>
@@ -1815,7 +2150,23 @@
           <w:rFonts w:ascii="Helvetica" w:hAnsi="Helvetica" w:cs="Helvetica"/>
           <w:color w:val="4F4F4F"/>
         </w:rPr>
-        <w:t>, and check out his #pixelpushing series.</w:t>
+        <w:t>, and check out his #</w:t>
+      </w:r>
+      <w:proofErr w:type="spellStart"/>
+      <w:r>
+        <w:rPr>
+          <w:rFonts w:ascii="Helvetica" w:hAnsi="Helvetica" w:cs="Helvetica"/>
+          <w:color w:val="4F4F4F"/>
+        </w:rPr>
+        <w:t>pixelpushing</w:t>
+      </w:r>
+      <w:proofErr w:type="spellEnd"/>
+      <w:r>
+        <w:rPr>
+          <w:rFonts w:ascii="Helvetica" w:hAnsi="Helvetica" w:cs="Helvetica"/>
+          <w:color w:val="4F4F4F"/>
+        </w:rPr>
+        <w:t xml:space="preserve"> series.</w:t>
       </w:r>
     </w:p>
     <w:p>
@@ -1969,6 +2320,7 @@
         </w:rPr>
       </w:pPr>
       <w:hyperlink r:id="rId27" w:tgtFrame="_blank" w:history="1">
+        <w:proofErr w:type="spellStart"/>
         <w:r>
           <w:rPr>
             <w:rStyle w:val="Hyperlink"/>
@@ -1982,6 +2334,7 @@
           </w:rPr>
           <w:t>MaterialUp</w:t>
         </w:r>
+        <w:proofErr w:type="spellEnd"/>
       </w:hyperlink>
       <w:r>
         <w:rPr>
@@ -2152,7 +2505,23 @@
           <w:rFonts w:ascii="Helvetica" w:hAnsi="Helvetica" w:cs="Helvetica"/>
           <w:color w:val="2E3D49"/>
         </w:rPr>
-        <w:t>Alice's Favorite Resources</w:t>
+        <w:t xml:space="preserve">Alice's </w:t>
+      </w:r>
+      <w:proofErr w:type="spellStart"/>
+      <w:r>
+        <w:rPr>
+          <w:rFonts w:ascii="Helvetica" w:hAnsi="Helvetica" w:cs="Helvetica"/>
+          <w:color w:val="2E3D49"/>
+        </w:rPr>
+        <w:t>Favorite</w:t>
+      </w:r>
+      <w:proofErr w:type="spellEnd"/>
+      <w:r>
+        <w:rPr>
+          <w:rFonts w:ascii="Helvetica" w:hAnsi="Helvetica" w:cs="Helvetica"/>
+          <w:color w:val="2E3D49"/>
+        </w:rPr>
+        <w:t xml:space="preserve"> Resources</w:t>
       </w:r>
     </w:p>
     <w:p>
@@ -2264,7 +2633,27 @@
           <w:sz w:val="23"/>
           <w:szCs w:val="23"/>
         </w:rPr>
-        <w:t> is definitely used the most for day-to-day development. She usually does a search in Google and click on any Stack Overflow results first.</w:t>
+        <w:t xml:space="preserve"> is </w:t>
+      </w:r>
+      <w:proofErr w:type="gramStart"/>
+      <w:r>
+        <w:rPr>
+          <w:rFonts w:ascii="inherit" w:hAnsi="inherit" w:cs="Helvetica"/>
+          <w:color w:val="4F4F4F"/>
+          <w:sz w:val="23"/>
+          <w:szCs w:val="23"/>
+        </w:rPr>
+        <w:t>definitely used</w:t>
+      </w:r>
+      <w:proofErr w:type="gramEnd"/>
+      <w:r>
+        <w:rPr>
+          <w:rFonts w:ascii="inherit" w:hAnsi="inherit" w:cs="Helvetica"/>
+          <w:color w:val="4F4F4F"/>
+          <w:sz w:val="23"/>
+          <w:szCs w:val="23"/>
+        </w:rPr>
+        <w:t xml:space="preserve"> the most for day-to-day development. She usually does a search in Google and click on any Stack Overflow results first.</w:t>
       </w:r>
     </w:p>
     <w:p>
@@ -2414,27 +2803,87 @@
         </w:rPr>
         <w:t> on this </w:t>
       </w:r>
+      <w:proofErr w:type="spellStart"/>
+      <w:r>
+        <w:rPr>
+          <w:rFonts w:ascii="Helvetica" w:hAnsi="Helvetica" w:cs="Helvetica"/>
+          <w:color w:val="4F4F4F"/>
+        </w:rPr>
+        <w:fldChar w:fldCharType="begin"/>
+      </w:r>
+      <w:r>
+        <w:rPr>
+          <w:rFonts w:ascii="Helvetica" w:hAnsi="Helvetica" w:cs="Helvetica"/>
+          <w:color w:val="4F4F4F"/>
+        </w:rPr>
+        <w:instrText xml:space="preserve"> HYPERLINK "https://github.com/" \t "_blank" </w:instrText>
+      </w:r>
+      <w:r>
+        <w:rPr>
+          <w:rFonts w:ascii="Helvetica" w:hAnsi="Helvetica" w:cs="Helvetica"/>
+          <w:color w:val="4F4F4F"/>
+        </w:rPr>
+        <w:fldChar w:fldCharType="separate"/>
+      </w:r>
+      <w:r>
+        <w:rPr>
+          <w:rStyle w:val="Hyperlink"/>
+          <w:rFonts w:ascii="inherit" w:hAnsi="inherit" w:cs="Helvetica"/>
+          <w:b/>
+          <w:bCs/>
+          <w:color w:val="02B3E4"/>
+          <w:bdr w:val="none" w:sz="0" w:space="0" w:color="auto" w:frame="1"/>
+        </w:rPr>
+        <w:t>Github</w:t>
+      </w:r>
+      <w:proofErr w:type="spellEnd"/>
+      <w:r>
+        <w:rPr>
+          <w:rFonts w:ascii="Helvetica" w:hAnsi="Helvetica" w:cs="Helvetica"/>
+          <w:color w:val="4F4F4F"/>
+        </w:rPr>
+        <w:fldChar w:fldCharType="end"/>
+      </w:r>
+      <w:r>
+        <w:rPr>
+          <w:rFonts w:ascii="Helvetica" w:hAnsi="Helvetica" w:cs="Helvetica"/>
+          <w:color w:val="4F4F4F"/>
+        </w:rPr>
+        <w:t xml:space="preserve"> web-page. </w:t>
+      </w:r>
+      <w:proofErr w:type="spellStart"/>
+      <w:r>
+        <w:rPr>
+          <w:rFonts w:ascii="Helvetica" w:hAnsi="Helvetica" w:cs="Helvetica"/>
+          <w:color w:val="4F4F4F"/>
+        </w:rPr>
+        <w:t>Github</w:t>
+      </w:r>
+      <w:proofErr w:type="spellEnd"/>
+      <w:r>
+        <w:rPr>
+          <w:rFonts w:ascii="Helvetica" w:hAnsi="Helvetica" w:cs="Helvetica"/>
+          <w:color w:val="4F4F4F"/>
+        </w:rPr>
+        <w:t xml:space="preserve"> is a website that facilitates sharing code online. Code on </w:t>
+      </w:r>
+      <w:proofErr w:type="spellStart"/>
+      <w:r>
+        <w:rPr>
+          <w:rFonts w:ascii="Helvetica" w:hAnsi="Helvetica" w:cs="Helvetica"/>
+          <w:color w:val="4F4F4F"/>
+        </w:rPr>
+        <w:t>Github</w:t>
+      </w:r>
+      <w:proofErr w:type="spellEnd"/>
+      <w:r>
+        <w:rPr>
+          <w:rFonts w:ascii="Helvetica" w:hAnsi="Helvetica" w:cs="Helvetica"/>
+          <w:color w:val="4F4F4F"/>
+        </w:rPr>
+        <w:t xml:space="preserve"> is organized via the </w:t>
+      </w:r>
       <w:hyperlink r:id="rId36" w:tgtFrame="_blank" w:history="1">
-        <w:r>
-          <w:rPr>
-            <w:rStyle w:val="Hyperlink"/>
-            <w:rFonts w:ascii="inherit" w:hAnsi="inherit" w:cs="Helvetica"/>
-            <w:b/>
-            <w:bCs/>
-            <w:color w:val="02B3E4"/>
-            <w:bdr w:val="none" w:sz="0" w:space="0" w:color="auto" w:frame="1"/>
-          </w:rPr>
-          <w:t>Github</w:t>
-        </w:r>
-      </w:hyperlink>
-      <w:r>
-        <w:rPr>
-          <w:rFonts w:ascii="Helvetica" w:hAnsi="Helvetica" w:cs="Helvetica"/>
-          <w:color w:val="4F4F4F"/>
-        </w:rPr>
-        <w:t> web-page. Github is a website that facilitates sharing code online. Code on Github is organized via the </w:t>
-      </w:r>
-      <w:hyperlink r:id="rId37" w:tgtFrame="_blank" w:history="1">
         <w:r>
           <w:rPr>
             <w:rStyle w:val="Hyperlink"/>
@@ -2452,9 +2901,25 @@
           <w:rFonts w:ascii="Helvetica" w:hAnsi="Helvetica" w:cs="Helvetica"/>
           <w:color w:val="4F4F4F"/>
         </w:rPr>
-        <w:t> version control system. To learn more about Git and Github, consider taking our </w:t>
-      </w:r>
-      <w:hyperlink r:id="rId38" w:tgtFrame="_blank" w:history="1">
+        <w:t xml:space="preserve"> version control system. To learn more about Git and </w:t>
+      </w:r>
+      <w:proofErr w:type="spellStart"/>
+      <w:r>
+        <w:rPr>
+          <w:rFonts w:ascii="Helvetica" w:hAnsi="Helvetica" w:cs="Helvetica"/>
+          <w:color w:val="4F4F4F"/>
+        </w:rPr>
+        <w:t>Github</w:t>
+      </w:r>
+      <w:proofErr w:type="spellEnd"/>
+      <w:r>
+        <w:rPr>
+          <w:rFonts w:ascii="Helvetica" w:hAnsi="Helvetica" w:cs="Helvetica"/>
+          <w:color w:val="4F4F4F"/>
+        </w:rPr>
+        <w:t>, consider taking our </w:t>
+      </w:r>
+      <w:hyperlink r:id="rId37" w:tgtFrame="_blank" w:history="1">
         <w:r>
           <w:rPr>
             <w:rStyle w:val="Hyperlink"/>
@@ -2560,8 +3025,21 @@
         <w:spacing w:after="0"/>
         <w:ind w:left="1440"/>
       </w:pPr>
-      <w:r>
-        <w:t>Gridlayout, linearlayout or so on</w:t>
+      <w:proofErr w:type="spellStart"/>
+      <w:r>
+        <w:t>Gridlayout</w:t>
+      </w:r>
+      <w:proofErr w:type="spellEnd"/>
+      <w:r>
+        <w:t xml:space="preserve">, </w:t>
+      </w:r>
+      <w:proofErr w:type="spellStart"/>
+      <w:r>
+        <w:t>linearlayout</w:t>
+      </w:r>
+      <w:proofErr w:type="spellEnd"/>
+      <w:r>
+        <w:t xml:space="preserve"> or so on</w:t>
       </w:r>
     </w:p>
     <w:p>
@@ -2645,7 +3123,23 @@
           <w:rFonts w:ascii="Helvetica" w:hAnsi="Helvetica" w:cs="Helvetica"/>
           <w:color w:val="4F4F4F"/>
         </w:rPr>
-        <w:t>For this quiz you’ll be making your app look like this:</w:t>
+        <w:t xml:space="preserve">For this </w:t>
+      </w:r>
+      <w:proofErr w:type="gramStart"/>
+      <w:r>
+        <w:rPr>
+          <w:rFonts w:ascii="Helvetica" w:hAnsi="Helvetica" w:cs="Helvetica"/>
+          <w:color w:val="4F4F4F"/>
+        </w:rPr>
+        <w:t>quiz</w:t>
+      </w:r>
+      <w:proofErr w:type="gramEnd"/>
+      <w:r>
+        <w:rPr>
+          <w:rFonts w:ascii="Helvetica" w:hAnsi="Helvetica" w:cs="Helvetica"/>
+          <w:color w:val="4F4F4F"/>
+        </w:rPr>
+        <w:t xml:space="preserve"> you’ll be making your app look like this:</w:t>
       </w:r>
     </w:p>
     <w:p>
@@ -2684,7 +3178,7 @@
                     </pic:cNvPicPr>
                   </pic:nvPicPr>
                   <pic:blipFill>
-                    <a:blip r:embed="rId39">
+                    <a:blip r:embed="rId38">
                       <a:extLst>
                         <a:ext uri="{28A0092B-C50C-407E-A947-70E740481C1C}">
                           <a14:useLocalDpi xmlns:a14="http://schemas.microsoft.com/office/drawing/2010/main" val="0"/>
@@ -2805,7 +3299,27 @@
           <w:sz w:val="23"/>
           <w:szCs w:val="23"/>
         </w:rPr>
-        <w:t>Make a grey line between the two LinearLayouts.</w:t>
+        <w:t xml:space="preserve">Make a grey line between the two </w:t>
+      </w:r>
+      <w:proofErr w:type="spellStart"/>
+      <w:r>
+        <w:rPr>
+          <w:rFonts w:ascii="inherit" w:hAnsi="inherit" w:cs="Helvetica"/>
+          <w:color w:val="4F4F4F"/>
+          <w:sz w:val="23"/>
+          <w:szCs w:val="23"/>
+        </w:rPr>
+        <w:t>LinearLayouts</w:t>
+      </w:r>
+      <w:proofErr w:type="spellEnd"/>
+      <w:r>
+        <w:rPr>
+          <w:rFonts w:ascii="inherit" w:hAnsi="inherit" w:cs="Helvetica"/>
+          <w:color w:val="4F4F4F"/>
+          <w:sz w:val="23"/>
+          <w:szCs w:val="23"/>
+        </w:rPr>
+        <w:t>.</w:t>
       </w:r>
     </w:p>
     <w:p>
@@ -2832,7 +3346,27 @@
           <w:sz w:val="23"/>
           <w:szCs w:val="23"/>
         </w:rPr>
-        <w:t>Adjust the LinearLayouts sizes.</w:t>
+        <w:t xml:space="preserve">Adjust the </w:t>
+      </w:r>
+      <w:proofErr w:type="spellStart"/>
+      <w:r>
+        <w:rPr>
+          <w:rFonts w:ascii="inherit" w:hAnsi="inherit" w:cs="Helvetica"/>
+          <w:color w:val="4F4F4F"/>
+          <w:sz w:val="23"/>
+          <w:szCs w:val="23"/>
+        </w:rPr>
+        <w:t>LinearLayouts</w:t>
+      </w:r>
+      <w:proofErr w:type="spellEnd"/>
+      <w:r>
+        <w:rPr>
+          <w:rFonts w:ascii="inherit" w:hAnsi="inherit" w:cs="Helvetica"/>
+          <w:color w:val="4F4F4F"/>
+          <w:sz w:val="23"/>
+          <w:szCs w:val="23"/>
+        </w:rPr>
+        <w:t xml:space="preserve"> sizes.</w:t>
       </w:r>
     </w:p>
     <w:p>
@@ -2859,7 +3393,27 @@
           <w:sz w:val="23"/>
           <w:szCs w:val="23"/>
         </w:rPr>
-        <w:t>Update the text size, color and font.</w:t>
+        <w:t xml:space="preserve">Update the text size, </w:t>
+      </w:r>
+      <w:proofErr w:type="spellStart"/>
+      <w:r>
+        <w:rPr>
+          <w:rFonts w:ascii="inherit" w:hAnsi="inherit" w:cs="Helvetica"/>
+          <w:color w:val="4F4F4F"/>
+          <w:sz w:val="23"/>
+          <w:szCs w:val="23"/>
+        </w:rPr>
+        <w:t>color</w:t>
+      </w:r>
+      <w:proofErr w:type="spellEnd"/>
+      <w:r>
+        <w:rPr>
+          <w:rFonts w:ascii="inherit" w:hAnsi="inherit" w:cs="Helvetica"/>
+          <w:color w:val="4F4F4F"/>
+          <w:sz w:val="23"/>
+          <w:szCs w:val="23"/>
+        </w:rPr>
+        <w:t xml:space="preserve"> and font.</w:t>
       </w:r>
     </w:p>
     <w:p>
@@ -2905,7 +3459,23 @@
           <w:rFonts w:ascii="Helvetica" w:hAnsi="Helvetica" w:cs="Helvetica"/>
           <w:color w:val="2E3D49"/>
         </w:rPr>
-        <w:t>Step 1 : Copy Over New styles.xml File</w:t>
+        <w:t xml:space="preserve">Step </w:t>
+      </w:r>
+      <w:proofErr w:type="gramStart"/>
+      <w:r>
+        <w:rPr>
+          <w:rFonts w:ascii="Helvetica" w:hAnsi="Helvetica" w:cs="Helvetica"/>
+          <w:color w:val="2E3D49"/>
+        </w:rPr>
+        <w:t>1 :</w:t>
+      </w:r>
+      <w:proofErr w:type="gramEnd"/>
+      <w:r>
+        <w:rPr>
+          <w:rFonts w:ascii="Helvetica" w:hAnsi="Helvetica" w:cs="Helvetica"/>
+          <w:color w:val="2E3D49"/>
+        </w:rPr>
+        <w:t xml:space="preserve"> Copy Over New styles.xml File</w:t>
       </w:r>
     </w:p>
     <w:p>
@@ -2941,7 +3511,39 @@
           <w:rFonts w:ascii="Helvetica" w:hAnsi="Helvetica" w:cs="Helvetica"/>
           <w:color w:val="4F4F4F"/>
         </w:rPr>
-        <w:t> file is a type of resource file that defines the format and look for a layout. You can set things like button colors and the color of the action bar.</w:t>
+        <w:t xml:space="preserve"> file is a type of resource file that defines the format and look for a layout. You can set things like button </w:t>
+      </w:r>
+      <w:proofErr w:type="spellStart"/>
+      <w:r>
+        <w:rPr>
+          <w:rFonts w:ascii="Helvetica" w:hAnsi="Helvetica" w:cs="Helvetica"/>
+          <w:color w:val="4F4F4F"/>
+        </w:rPr>
+        <w:t>colors</w:t>
+      </w:r>
+      <w:proofErr w:type="spellEnd"/>
+      <w:r>
+        <w:rPr>
+          <w:rFonts w:ascii="Helvetica" w:hAnsi="Helvetica" w:cs="Helvetica"/>
+          <w:color w:val="4F4F4F"/>
+        </w:rPr>
+        <w:t xml:space="preserve"> and the </w:t>
+      </w:r>
+      <w:proofErr w:type="spellStart"/>
+      <w:r>
+        <w:rPr>
+          <w:rFonts w:ascii="Helvetica" w:hAnsi="Helvetica" w:cs="Helvetica"/>
+          <w:color w:val="4F4F4F"/>
+        </w:rPr>
+        <w:t>color</w:t>
+      </w:r>
+      <w:proofErr w:type="spellEnd"/>
+      <w:r>
+        <w:rPr>
+          <w:rFonts w:ascii="Helvetica" w:hAnsi="Helvetica" w:cs="Helvetica"/>
+          <w:color w:val="4F4F4F"/>
+        </w:rPr>
+        <w:t xml:space="preserve"> of the action bar.</w:t>
       </w:r>
     </w:p>
     <w:p>
@@ -2980,7 +3582,7 @@
                     </pic:cNvPicPr>
                   </pic:nvPicPr>
                   <pic:blipFill>
-                    <a:blip r:embed="rId40">
+                    <a:blip r:embed="rId39">
                       <a:extLst>
                         <a:ext uri="{28A0092B-C50C-407E-A947-70E740481C1C}">
                           <a14:useLocalDpi xmlns:a14="http://schemas.microsoft.com/office/drawing/2010/main" val="0"/>
@@ -3074,7 +3676,27 @@
           <w:sz w:val="23"/>
           <w:szCs w:val="23"/>
         </w:rPr>
-        <w:t xml:space="preserve">   &lt;!-- Base application theme. --&gt;</w:t>
+        <w:t xml:space="preserve">   </w:t>
+      </w:r>
+      <w:proofErr w:type="gramStart"/>
+      <w:r>
+        <w:rPr>
+          <w:rFonts w:ascii="Lucida Console" w:hAnsi="Lucida Console"/>
+          <w:color w:val="525C65"/>
+          <w:sz w:val="23"/>
+          <w:szCs w:val="23"/>
+        </w:rPr>
+        <w:t>&lt;!--</w:t>
+      </w:r>
+      <w:proofErr w:type="gramEnd"/>
+      <w:r>
+        <w:rPr>
+          <w:rFonts w:ascii="Lucida Console" w:hAnsi="Lucida Console"/>
+          <w:color w:val="525C65"/>
+          <w:sz w:val="23"/>
+          <w:szCs w:val="23"/>
+        </w:rPr>
+        <w:t xml:space="preserve"> Base application theme. --&gt;</w:t>
       </w:r>
     </w:p>
     <w:p>
@@ -3097,7 +3719,49 @@
           <w:sz w:val="23"/>
           <w:szCs w:val="23"/>
         </w:rPr>
-        <w:t xml:space="preserve">   &lt;style name="AppTheme" parent="Theme.AppCompat.Light"&gt;</w:t>
+        <w:t xml:space="preserve">   &lt;style name="</w:t>
+      </w:r>
+      <w:proofErr w:type="spellStart"/>
+      <w:r>
+        <w:rPr>
+          <w:rFonts w:ascii="Lucida Console" w:hAnsi="Lucida Console"/>
+          <w:color w:val="525C65"/>
+          <w:sz w:val="23"/>
+          <w:szCs w:val="23"/>
+        </w:rPr>
+        <w:t>AppTheme</w:t>
+      </w:r>
+      <w:proofErr w:type="spellEnd"/>
+      <w:r>
+        <w:rPr>
+          <w:rFonts w:ascii="Lucida Console" w:hAnsi="Lucida Console"/>
+          <w:color w:val="525C65"/>
+          <w:sz w:val="23"/>
+          <w:szCs w:val="23"/>
+        </w:rPr>
+        <w:t>" parent="</w:t>
+      </w:r>
+      <w:proofErr w:type="spellStart"/>
+      <w:proofErr w:type="gramStart"/>
+      <w:r>
+        <w:rPr>
+          <w:rFonts w:ascii="Lucida Console" w:hAnsi="Lucida Console"/>
+          <w:color w:val="525C65"/>
+          <w:sz w:val="23"/>
+          <w:szCs w:val="23"/>
+        </w:rPr>
+        <w:t>Theme.AppCompat.Light</w:t>
+      </w:r>
+      <w:proofErr w:type="spellEnd"/>
+      <w:proofErr w:type="gramEnd"/>
+      <w:r>
+        <w:rPr>
+          <w:rFonts w:ascii="Lucida Console" w:hAnsi="Lucida Console"/>
+          <w:color w:val="525C65"/>
+          <w:sz w:val="23"/>
+          <w:szCs w:val="23"/>
+        </w:rPr>
+        <w:t>"&gt;</w:t>
       </w:r>
     </w:p>
     <w:p>
@@ -3120,7 +3784,67 @@
           <w:sz w:val="23"/>
           <w:szCs w:val="23"/>
         </w:rPr>
-        <w:t xml:space="preserve">       &lt;!-- Primary theme color of the app (sets background color of app bar) --&gt;</w:t>
+        <w:t xml:space="preserve">       </w:t>
+      </w:r>
+      <w:proofErr w:type="gramStart"/>
+      <w:r>
+        <w:rPr>
+          <w:rFonts w:ascii="Lucida Console" w:hAnsi="Lucida Console"/>
+          <w:color w:val="525C65"/>
+          <w:sz w:val="23"/>
+          <w:szCs w:val="23"/>
+        </w:rPr>
+        <w:t>&lt;!--</w:t>
+      </w:r>
+      <w:proofErr w:type="gramEnd"/>
+      <w:r>
+        <w:rPr>
+          <w:rFonts w:ascii="Lucida Console" w:hAnsi="Lucida Console"/>
+          <w:color w:val="525C65"/>
+          <w:sz w:val="23"/>
+          <w:szCs w:val="23"/>
+        </w:rPr>
+        <w:t xml:space="preserve"> Primary theme </w:t>
+      </w:r>
+      <w:proofErr w:type="spellStart"/>
+      <w:r>
+        <w:rPr>
+          <w:rFonts w:ascii="Lucida Console" w:hAnsi="Lucida Console"/>
+          <w:color w:val="525C65"/>
+          <w:sz w:val="23"/>
+          <w:szCs w:val="23"/>
+        </w:rPr>
+        <w:t>color</w:t>
+      </w:r>
+      <w:proofErr w:type="spellEnd"/>
+      <w:r>
+        <w:rPr>
+          <w:rFonts w:ascii="Lucida Console" w:hAnsi="Lucida Console"/>
+          <w:color w:val="525C65"/>
+          <w:sz w:val="23"/>
+          <w:szCs w:val="23"/>
+        </w:rPr>
+        <w:t xml:space="preserve"> of the app (sets background </w:t>
+      </w:r>
+      <w:proofErr w:type="spellStart"/>
+      <w:r>
+        <w:rPr>
+          <w:rFonts w:ascii="Lucida Console" w:hAnsi="Lucida Console"/>
+          <w:color w:val="525C65"/>
+          <w:sz w:val="23"/>
+          <w:szCs w:val="23"/>
+        </w:rPr>
+        <w:t>color</w:t>
+      </w:r>
+      <w:proofErr w:type="spellEnd"/>
+      <w:r>
+        <w:rPr>
+          <w:rFonts w:ascii="Lucida Console" w:hAnsi="Lucida Console"/>
+          <w:color w:val="525C65"/>
+          <w:sz w:val="23"/>
+          <w:szCs w:val="23"/>
+        </w:rPr>
+        <w:t xml:space="preserve"> of app bar) --&gt;</w:t>
       </w:r>
     </w:p>
     <w:p>
@@ -3143,7 +3867,27 @@
           <w:sz w:val="23"/>
           <w:szCs w:val="23"/>
         </w:rPr>
-        <w:t xml:space="preserve">       &lt;item name="colorPrimary"&gt;#FF9800&lt;/item&gt;</w:t>
+        <w:t xml:space="preserve">       &lt;item name="</w:t>
+      </w:r>
+      <w:proofErr w:type="spellStart"/>
+      <w:r>
+        <w:rPr>
+          <w:rFonts w:ascii="Lucida Console" w:hAnsi="Lucida Console"/>
+          <w:color w:val="525C65"/>
+          <w:sz w:val="23"/>
+          <w:szCs w:val="23"/>
+        </w:rPr>
+        <w:t>colorPrimary</w:t>
+      </w:r>
+      <w:proofErr w:type="spellEnd"/>
+      <w:r>
+        <w:rPr>
+          <w:rFonts w:ascii="Lucida Console" w:hAnsi="Lucida Console"/>
+          <w:color w:val="525C65"/>
+          <w:sz w:val="23"/>
+          <w:szCs w:val="23"/>
+        </w:rPr>
+        <w:t>"&gt;#FF9800&lt;/item&gt;</w:t>
       </w:r>
     </w:p>
     <w:p>
@@ -3166,7 +3910,47 @@
           <w:sz w:val="23"/>
           <w:szCs w:val="23"/>
         </w:rPr>
-        <w:t xml:space="preserve">       &lt;!-- Background color of buttons in the app --&gt;</w:t>
+        <w:t xml:space="preserve">       </w:t>
+      </w:r>
+      <w:proofErr w:type="gramStart"/>
+      <w:r>
+        <w:rPr>
+          <w:rFonts w:ascii="Lucida Console" w:hAnsi="Lucida Console"/>
+          <w:color w:val="525C65"/>
+          <w:sz w:val="23"/>
+          <w:szCs w:val="23"/>
+        </w:rPr>
+        <w:t>&lt;!--</w:t>
+      </w:r>
+      <w:proofErr w:type="gramEnd"/>
+      <w:r>
+        <w:rPr>
+          <w:rFonts w:ascii="Lucida Console" w:hAnsi="Lucida Console"/>
+          <w:color w:val="525C65"/>
+          <w:sz w:val="23"/>
+          <w:szCs w:val="23"/>
+        </w:rPr>
+        <w:t xml:space="preserve"> Background </w:t>
+      </w:r>
+      <w:proofErr w:type="spellStart"/>
+      <w:r>
+        <w:rPr>
+          <w:rFonts w:ascii="Lucida Console" w:hAnsi="Lucida Console"/>
+          <w:color w:val="525C65"/>
+          <w:sz w:val="23"/>
+          <w:szCs w:val="23"/>
+        </w:rPr>
+        <w:t>color</w:t>
+      </w:r>
+      <w:proofErr w:type="spellEnd"/>
+      <w:r>
+        <w:rPr>
+          <w:rFonts w:ascii="Lucida Console" w:hAnsi="Lucida Console"/>
+          <w:color w:val="525C65"/>
+          <w:sz w:val="23"/>
+          <w:szCs w:val="23"/>
+        </w:rPr>
+        <w:t xml:space="preserve"> of buttons in the app --&gt;</w:t>
       </w:r>
     </w:p>
     <w:p>
@@ -3189,7 +3973,27 @@
           <w:sz w:val="23"/>
           <w:szCs w:val="23"/>
         </w:rPr>
-        <w:t xml:space="preserve">       &lt;item name="colorButtonNormal"&gt;#FF9800&lt;/item&gt;</w:t>
+        <w:t xml:space="preserve">       &lt;item name="</w:t>
+      </w:r>
+      <w:proofErr w:type="spellStart"/>
+      <w:r>
+        <w:rPr>
+          <w:rFonts w:ascii="Lucida Console" w:hAnsi="Lucida Console"/>
+          <w:color w:val="525C65"/>
+          <w:sz w:val="23"/>
+          <w:szCs w:val="23"/>
+        </w:rPr>
+        <w:t>colorButtonNormal</w:t>
+      </w:r>
+      <w:proofErr w:type="spellEnd"/>
+      <w:r>
+        <w:rPr>
+          <w:rFonts w:ascii="Lucida Console" w:hAnsi="Lucida Console"/>
+          <w:color w:val="525C65"/>
+          <w:sz w:val="23"/>
+          <w:szCs w:val="23"/>
+        </w:rPr>
+        <w:t>"&gt;#FF9800&lt;/item&gt;</w:t>
       </w:r>
     </w:p>
     <w:p>
@@ -3249,6 +4053,7 @@
           <w:color w:val="4F4F4F"/>
         </w:rPr>
       </w:pPr>
+      <w:proofErr w:type="spellStart"/>
       <w:r>
         <w:rPr>
           <w:rStyle w:val="HTMLCode"/>
@@ -3259,13 +4064,31 @@
         </w:rPr>
         <w:t>colorPrimary</w:t>
       </w:r>
-      <w:r>
-        <w:rPr>
-          <w:rFonts w:ascii="Helvetica" w:hAnsi="Helvetica" w:cs="Helvetica"/>
-          <w:color w:val="4F4F4F"/>
-        </w:rPr>
-        <w:t> will change the color of the Action Bar. </w:t>
-      </w:r>
+      <w:proofErr w:type="spellEnd"/>
+      <w:r>
+        <w:rPr>
+          <w:rFonts w:ascii="Helvetica" w:hAnsi="Helvetica" w:cs="Helvetica"/>
+          <w:color w:val="4F4F4F"/>
+        </w:rPr>
+        <w:t xml:space="preserve"> will change the </w:t>
+      </w:r>
+      <w:proofErr w:type="spellStart"/>
+      <w:r>
+        <w:rPr>
+          <w:rFonts w:ascii="Helvetica" w:hAnsi="Helvetica" w:cs="Helvetica"/>
+          <w:color w:val="4F4F4F"/>
+        </w:rPr>
+        <w:t>color</w:t>
+      </w:r>
+      <w:proofErr w:type="spellEnd"/>
+      <w:r>
+        <w:rPr>
+          <w:rFonts w:ascii="Helvetica" w:hAnsi="Helvetica" w:cs="Helvetica"/>
+          <w:color w:val="4F4F4F"/>
+        </w:rPr>
+        <w:t xml:space="preserve"> of the Action Bar. </w:t>
+      </w:r>
+      <w:proofErr w:type="spellStart"/>
       <w:r>
         <w:rPr>
           <w:rStyle w:val="HTMLCode"/>
@@ -3276,12 +4099,29 @@
         </w:rPr>
         <w:t>colorButtonNormal</w:t>
       </w:r>
-      <w:r>
-        <w:rPr>
-          <w:rFonts w:ascii="Helvetica" w:hAnsi="Helvetica" w:cs="Helvetica"/>
-          <w:color w:val="4F4F4F"/>
-        </w:rPr>
-        <w:t> will change the color of the Buttons.</w:t>
+      <w:proofErr w:type="spellEnd"/>
+      <w:r>
+        <w:rPr>
+          <w:rFonts w:ascii="Helvetica" w:hAnsi="Helvetica" w:cs="Helvetica"/>
+          <w:color w:val="4F4F4F"/>
+        </w:rPr>
+        <w:t xml:space="preserve"> will change the </w:t>
+      </w:r>
+      <w:proofErr w:type="spellStart"/>
+      <w:r>
+        <w:rPr>
+          <w:rFonts w:ascii="Helvetica" w:hAnsi="Helvetica" w:cs="Helvetica"/>
+          <w:color w:val="4F4F4F"/>
+        </w:rPr>
+        <w:t>color</w:t>
+      </w:r>
+      <w:proofErr w:type="spellEnd"/>
+      <w:r>
+        <w:rPr>
+          <w:rFonts w:ascii="Helvetica" w:hAnsi="Helvetica" w:cs="Helvetica"/>
+          <w:color w:val="4F4F4F"/>
+        </w:rPr>
+        <w:t xml:space="preserve"> of the Buttons.</w:t>
       </w:r>
     </w:p>
     <w:p>
@@ -3302,7 +4142,67 @@
           <w:color w:val="4F4F4F"/>
           <w:bdr w:val="none" w:sz="0" w:space="0" w:color="auto" w:frame="1"/>
         </w:rPr>
-        <w:t>Note: colorButtonNormal will only work on phones running API 22 and above. So if you have an older phone, the buttons will not be colored orange.</w:t>
+        <w:t xml:space="preserve">Note: </w:t>
+      </w:r>
+      <w:proofErr w:type="spellStart"/>
+      <w:r>
+        <w:rPr>
+          <w:rStyle w:val="Strong"/>
+          <w:rFonts w:ascii="inherit" w:eastAsiaTheme="majorEastAsia" w:hAnsi="inherit" w:cs="Helvetica"/>
+          <w:color w:val="4F4F4F"/>
+          <w:bdr w:val="none" w:sz="0" w:space="0" w:color="auto" w:frame="1"/>
+        </w:rPr>
+        <w:t>colorButtonNormal</w:t>
+      </w:r>
+      <w:proofErr w:type="spellEnd"/>
+      <w:r>
+        <w:rPr>
+          <w:rStyle w:val="Strong"/>
+          <w:rFonts w:ascii="inherit" w:eastAsiaTheme="majorEastAsia" w:hAnsi="inherit" w:cs="Helvetica"/>
+          <w:color w:val="4F4F4F"/>
+          <w:bdr w:val="none" w:sz="0" w:space="0" w:color="auto" w:frame="1"/>
+        </w:rPr>
+        <w:t xml:space="preserve"> will only work on phones running API 22 and above. </w:t>
+      </w:r>
+      <w:proofErr w:type="gramStart"/>
+      <w:r>
+        <w:rPr>
+          <w:rStyle w:val="Strong"/>
+          <w:rFonts w:ascii="inherit" w:eastAsiaTheme="majorEastAsia" w:hAnsi="inherit" w:cs="Helvetica"/>
+          <w:color w:val="4F4F4F"/>
+          <w:bdr w:val="none" w:sz="0" w:space="0" w:color="auto" w:frame="1"/>
+        </w:rPr>
+        <w:t>So</w:t>
+      </w:r>
+      <w:proofErr w:type="gramEnd"/>
+      <w:r>
+        <w:rPr>
+          <w:rStyle w:val="Strong"/>
+          <w:rFonts w:ascii="inherit" w:eastAsiaTheme="majorEastAsia" w:hAnsi="inherit" w:cs="Helvetica"/>
+          <w:color w:val="4F4F4F"/>
+          <w:bdr w:val="none" w:sz="0" w:space="0" w:color="auto" w:frame="1"/>
+        </w:rPr>
+        <w:t xml:space="preserve"> if you have an older phone, the buttons will not be </w:t>
+      </w:r>
+      <w:proofErr w:type="spellStart"/>
+      <w:r>
+        <w:rPr>
+          <w:rStyle w:val="Strong"/>
+          <w:rFonts w:ascii="inherit" w:eastAsiaTheme="majorEastAsia" w:hAnsi="inherit" w:cs="Helvetica"/>
+          <w:color w:val="4F4F4F"/>
+          <w:bdr w:val="none" w:sz="0" w:space="0" w:color="auto" w:frame="1"/>
+        </w:rPr>
+        <w:t>colored</w:t>
+      </w:r>
+      <w:proofErr w:type="spellEnd"/>
+      <w:r>
+        <w:rPr>
+          <w:rStyle w:val="Strong"/>
+          <w:rFonts w:ascii="inherit" w:eastAsiaTheme="majorEastAsia" w:hAnsi="inherit" w:cs="Helvetica"/>
+          <w:color w:val="4F4F4F"/>
+          <w:bdr w:val="none" w:sz="0" w:space="0" w:color="auto" w:frame="1"/>
+        </w:rPr>
+        <w:t xml:space="preserve"> orange.</w:t>
       </w:r>
     </w:p>
     <w:p>
@@ -3321,7 +4221,23 @@
           <w:rFonts w:ascii="Helvetica" w:hAnsi="Helvetica" w:cs="Helvetica"/>
           <w:color w:val="2E3D49"/>
         </w:rPr>
-        <w:t>Step 2 : Make the Grey Line</w:t>
+        <w:t xml:space="preserve">Step </w:t>
+      </w:r>
+      <w:proofErr w:type="gramStart"/>
+      <w:r>
+        <w:rPr>
+          <w:rFonts w:ascii="Helvetica" w:hAnsi="Helvetica" w:cs="Helvetica"/>
+          <w:color w:val="2E3D49"/>
+        </w:rPr>
+        <w:t>2 :</w:t>
+      </w:r>
+      <w:proofErr w:type="gramEnd"/>
+      <w:r>
+        <w:rPr>
+          <w:rFonts w:ascii="Helvetica" w:hAnsi="Helvetica" w:cs="Helvetica"/>
+          <w:color w:val="2E3D49"/>
+        </w:rPr>
+        <w:t xml:space="preserve"> Make the Grey Line</w:t>
       </w:r>
     </w:p>
     <w:p>
@@ -3357,7 +4273,23 @@
           <w:rFonts w:ascii="Helvetica" w:hAnsi="Helvetica" w:cs="Helvetica"/>
           <w:color w:val="4F4F4F"/>
         </w:rPr>
-        <w:t> tag to make a view box and you can then color in the box using the </w:t>
+        <w:t xml:space="preserve"> tag to make a view box and you can then </w:t>
+      </w:r>
+      <w:proofErr w:type="spellStart"/>
+      <w:r>
+        <w:rPr>
+          <w:rFonts w:ascii="Helvetica" w:hAnsi="Helvetica" w:cs="Helvetica"/>
+          <w:color w:val="4F4F4F"/>
+        </w:rPr>
+        <w:t>color</w:t>
+      </w:r>
+      <w:proofErr w:type="spellEnd"/>
+      <w:r>
+        <w:rPr>
+          <w:rFonts w:ascii="Helvetica" w:hAnsi="Helvetica" w:cs="Helvetica"/>
+          <w:color w:val="4F4F4F"/>
+        </w:rPr>
+        <w:t xml:space="preserve"> in the box using the </w:t>
       </w:r>
       <w:r>
         <w:rPr>
@@ -3374,7 +4306,23 @@
           <w:rFonts w:ascii="Helvetica" w:hAnsi="Helvetica" w:cs="Helvetica"/>
           <w:color w:val="4F4F4F"/>
         </w:rPr>
-        <w:t> attribute. The color of the view should be </w:t>
+        <w:t xml:space="preserve"> attribute. The </w:t>
+      </w:r>
+      <w:proofErr w:type="spellStart"/>
+      <w:r>
+        <w:rPr>
+          <w:rFonts w:ascii="Helvetica" w:hAnsi="Helvetica" w:cs="Helvetica"/>
+          <w:color w:val="4F4F4F"/>
+        </w:rPr>
+        <w:t>color</w:t>
+      </w:r>
+      <w:proofErr w:type="spellEnd"/>
+      <w:r>
+        <w:rPr>
+          <w:rFonts w:ascii="Helvetica" w:hAnsi="Helvetica" w:cs="Helvetica"/>
+          <w:color w:val="4F4F4F"/>
+        </w:rPr>
+        <w:t xml:space="preserve"> of the view should be </w:t>
       </w:r>
       <w:r>
         <w:rPr>
@@ -3384,8 +4332,44 @@
           <w:bdr w:val="none" w:sz="0" w:space="0" w:color="auto" w:frame="1"/>
           <w:shd w:val="clear" w:color="auto" w:fill="F9F2F4"/>
         </w:rPr>
-        <w:t>@android:color/darker_gray</w:t>
-      </w:r>
+        <w:t>@</w:t>
+      </w:r>
+      <w:proofErr w:type="spellStart"/>
+      <w:proofErr w:type="gramStart"/>
+      <w:r>
+        <w:rPr>
+          <w:rStyle w:val="HTMLCode"/>
+          <w:rFonts w:ascii="Lucida Console" w:hAnsi="Lucida Console"/>
+          <w:color w:val="C7254E"/>
+          <w:bdr w:val="none" w:sz="0" w:space="0" w:color="auto" w:frame="1"/>
+          <w:shd w:val="clear" w:color="auto" w:fill="F9F2F4"/>
+        </w:rPr>
+        <w:t>android:color</w:t>
+      </w:r>
+      <w:proofErr w:type="spellEnd"/>
+      <w:proofErr w:type="gramEnd"/>
+      <w:r>
+        <w:rPr>
+          <w:rStyle w:val="HTMLCode"/>
+          <w:rFonts w:ascii="Lucida Console" w:hAnsi="Lucida Console"/>
+          <w:color w:val="C7254E"/>
+          <w:bdr w:val="none" w:sz="0" w:space="0" w:color="auto" w:frame="1"/>
+          <w:shd w:val="clear" w:color="auto" w:fill="F9F2F4"/>
+        </w:rPr>
+        <w:t>/</w:t>
+      </w:r>
+      <w:proofErr w:type="spellStart"/>
+      <w:r>
+        <w:rPr>
+          <w:rStyle w:val="HTMLCode"/>
+          <w:rFonts w:ascii="Lucida Console" w:hAnsi="Lucida Console"/>
+          <w:color w:val="C7254E"/>
+          <w:bdr w:val="none" w:sz="0" w:space="0" w:color="auto" w:frame="1"/>
+          <w:shd w:val="clear" w:color="auto" w:fill="F9F2F4"/>
+        </w:rPr>
+        <w:t>darker_gray</w:t>
+      </w:r>
+      <w:proofErr w:type="spellEnd"/>
       <w:r>
         <w:rPr>
           <w:rFonts w:ascii="Helvetica" w:hAnsi="Helvetica" w:cs="Helvetica"/>
@@ -3429,8 +4413,33 @@
           <w:rFonts w:ascii="Helvetica" w:hAnsi="Helvetica" w:cs="Helvetica"/>
           <w:color w:val="2E3D49"/>
         </w:rPr>
-        <w:t>Step 3 : Adjust the LinearLayouts</w:t>
-      </w:r>
+        <w:t xml:space="preserve">Step </w:t>
+      </w:r>
+      <w:proofErr w:type="gramStart"/>
+      <w:r>
+        <w:rPr>
+          <w:rFonts w:ascii="Helvetica" w:hAnsi="Helvetica" w:cs="Helvetica"/>
+          <w:color w:val="2E3D49"/>
+        </w:rPr>
+        <w:t>3 :</w:t>
+      </w:r>
+      <w:proofErr w:type="gramEnd"/>
+      <w:r>
+        <w:rPr>
+          <w:rFonts w:ascii="Helvetica" w:hAnsi="Helvetica" w:cs="Helvetica"/>
+          <w:color w:val="2E3D49"/>
+        </w:rPr>
+        <w:t xml:space="preserve"> Adjust the </w:t>
+      </w:r>
+      <w:proofErr w:type="spellStart"/>
+      <w:r>
+        <w:rPr>
+          <w:rFonts w:ascii="Helvetica" w:hAnsi="Helvetica" w:cs="Helvetica"/>
+          <w:color w:val="2E3D49"/>
+        </w:rPr>
+        <w:t>LinearLayouts</w:t>
+      </w:r>
+      <w:proofErr w:type="spellEnd"/>
     </w:p>
     <w:p>
       <w:pPr>
@@ -3487,7 +4496,7 @@
                     </pic:cNvPicPr>
                   </pic:nvPicPr>
                   <pic:blipFill>
-                    <a:blip r:embed="rId41">
+                    <a:blip r:embed="rId40">
                       <a:extLst>
                         <a:ext uri="{28A0092B-C50C-407E-A947-70E740481C1C}">
                           <a14:useLocalDpi xmlns:a14="http://schemas.microsoft.com/office/drawing/2010/main" val="0"/>
@@ -3553,6 +4562,7 @@
         </w:rPr>
         <w:t> use fixed widths, instead use </w:t>
       </w:r>
+      <w:proofErr w:type="spellStart"/>
       <w:r>
         <w:rPr>
           <w:rStyle w:val="HTMLCode"/>
@@ -3563,6 +4573,7 @@
         </w:rPr>
         <w:t>match_parent</w:t>
       </w:r>
+      <w:proofErr w:type="spellEnd"/>
       <w:r>
         <w:rPr>
           <w:rFonts w:ascii="Helvetica" w:hAnsi="Helvetica" w:cs="Helvetica"/>
@@ -3570,6 +4581,7 @@
         </w:rPr>
         <w:t> and </w:t>
       </w:r>
+      <w:proofErr w:type="spellStart"/>
       <w:r>
         <w:rPr>
           <w:rStyle w:val="HTMLCode"/>
@@ -3580,6 +4592,7 @@
         </w:rPr>
         <w:t>wrap_content</w:t>
       </w:r>
+      <w:proofErr w:type="spellEnd"/>
       <w:r>
         <w:rPr>
           <w:rFonts w:ascii="Helvetica" w:hAnsi="Helvetica" w:cs="Helvetica"/>
@@ -3604,7 +4617,39 @@
           <w:rFonts w:ascii="Helvetica" w:hAnsi="Helvetica" w:cs="Helvetica"/>
           <w:color w:val="2E3D49"/>
         </w:rPr>
-        <w:t>Step 4 : Update the Text Size, Color and Font</w:t>
+        <w:t xml:space="preserve">Step </w:t>
+      </w:r>
+      <w:proofErr w:type="gramStart"/>
+      <w:r>
+        <w:rPr>
+          <w:rFonts w:ascii="Helvetica" w:hAnsi="Helvetica" w:cs="Helvetica"/>
+          <w:color w:val="2E3D49"/>
+        </w:rPr>
+        <w:t>4 :</w:t>
+      </w:r>
+      <w:proofErr w:type="gramEnd"/>
+      <w:r>
+        <w:rPr>
+          <w:rFonts w:ascii="Helvetica" w:hAnsi="Helvetica" w:cs="Helvetica"/>
+          <w:color w:val="2E3D49"/>
+        </w:rPr>
+        <w:t xml:space="preserve"> Update the Text Size, </w:t>
+      </w:r>
+      <w:proofErr w:type="spellStart"/>
+      <w:r>
+        <w:rPr>
+          <w:rFonts w:ascii="Helvetica" w:hAnsi="Helvetica" w:cs="Helvetica"/>
+          <w:color w:val="2E3D49"/>
+        </w:rPr>
+        <w:t>Color</w:t>
+      </w:r>
+      <w:proofErr w:type="spellEnd"/>
+      <w:r>
+        <w:rPr>
+          <w:rFonts w:ascii="Helvetica" w:hAnsi="Helvetica" w:cs="Helvetica"/>
+          <w:color w:val="2E3D49"/>
+        </w:rPr>
+        <w:t xml:space="preserve"> and Font</w:t>
       </w:r>
     </w:p>
     <w:p>
@@ -3623,7 +4668,39 @@
           <w:rFonts w:ascii="Helvetica" w:hAnsi="Helvetica" w:cs="Helvetica"/>
           <w:color w:val="4F4F4F"/>
         </w:rPr>
-        <w:t>Update the the TextViews to the following specifications.</w:t>
+        <w:t xml:space="preserve">Update the </w:t>
+      </w:r>
+      <w:proofErr w:type="spellStart"/>
+      <w:r>
+        <w:rPr>
+          <w:rFonts w:ascii="Helvetica" w:hAnsi="Helvetica" w:cs="Helvetica"/>
+          <w:color w:val="4F4F4F"/>
+        </w:rPr>
+        <w:t>the</w:t>
+      </w:r>
+      <w:proofErr w:type="spellEnd"/>
+      <w:r>
+        <w:rPr>
+          <w:rFonts w:ascii="Helvetica" w:hAnsi="Helvetica" w:cs="Helvetica"/>
+          <w:color w:val="4F4F4F"/>
+        </w:rPr>
+        <w:t xml:space="preserve"> </w:t>
+      </w:r>
+      <w:proofErr w:type="spellStart"/>
+      <w:r>
+        <w:rPr>
+          <w:rFonts w:ascii="Helvetica" w:hAnsi="Helvetica" w:cs="Helvetica"/>
+          <w:color w:val="4F4F4F"/>
+        </w:rPr>
+        <w:t>TextViews</w:t>
+      </w:r>
+      <w:proofErr w:type="spellEnd"/>
+      <w:r>
+        <w:rPr>
+          <w:rFonts w:ascii="Helvetica" w:hAnsi="Helvetica" w:cs="Helvetica"/>
+          <w:color w:val="4F4F4F"/>
+        </w:rPr>
+        <w:t xml:space="preserve"> to the following specifications.</w:t>
       </w:r>
     </w:p>
     <w:p>
@@ -3644,8 +4721,19 @@
           <w:color w:val="4F4F4F"/>
           <w:bdr w:val="none" w:sz="0" w:space="0" w:color="auto" w:frame="1"/>
         </w:rPr>
-        <w:t>Team Name TextViews</w:t>
-      </w:r>
+        <w:t xml:space="preserve">Team Name </w:t>
+      </w:r>
+      <w:proofErr w:type="spellStart"/>
+      <w:r>
+        <w:rPr>
+          <w:rStyle w:val="Strong"/>
+          <w:rFonts w:ascii="inherit" w:eastAsiaTheme="majorEastAsia" w:hAnsi="inherit" w:cs="Helvetica"/>
+          <w:color w:val="4F4F4F"/>
+          <w:bdr w:val="none" w:sz="0" w:space="0" w:color="auto" w:frame="1"/>
+        </w:rPr>
+        <w:t>TextViews</w:t>
+      </w:r>
+      <w:proofErr w:type="spellEnd"/>
       <w:r>
         <w:rPr>
           <w:rFonts w:ascii="Helvetica" w:hAnsi="Helvetica" w:cs="Helvetica"/>
@@ -3709,6 +4797,7 @@
           <w:szCs w:val="23"/>
         </w:rPr>
       </w:pPr>
+      <w:proofErr w:type="spellStart"/>
       <w:r>
         <w:rPr>
           <w:rStyle w:val="Strong"/>
@@ -3720,6 +4809,7 @@
         </w:rPr>
         <w:t>Color</w:t>
       </w:r>
+      <w:proofErr w:type="spellEnd"/>
       <w:r>
         <w:rPr>
           <w:rFonts w:ascii="inherit" w:hAnsi="inherit" w:cs="Helvetica"/>
@@ -3786,8 +4876,19 @@
           <w:color w:val="4F4F4F"/>
           <w:bdr w:val="none" w:sz="0" w:space="0" w:color="auto" w:frame="1"/>
         </w:rPr>
-        <w:t>Score TextViews</w:t>
-      </w:r>
+        <w:t xml:space="preserve">Score </w:t>
+      </w:r>
+      <w:proofErr w:type="spellStart"/>
+      <w:r>
+        <w:rPr>
+          <w:rStyle w:val="Strong"/>
+          <w:rFonts w:ascii="inherit" w:eastAsiaTheme="majorEastAsia" w:hAnsi="inherit" w:cs="Helvetica"/>
+          <w:color w:val="4F4F4F"/>
+          <w:bdr w:val="none" w:sz="0" w:space="0" w:color="auto" w:frame="1"/>
+        </w:rPr>
+        <w:t>TextViews</w:t>
+      </w:r>
+      <w:proofErr w:type="spellEnd"/>
     </w:p>
     <w:p>
       <w:pPr>
@@ -3845,6 +4946,7 @@
           <w:szCs w:val="23"/>
         </w:rPr>
       </w:pPr>
+      <w:proofErr w:type="spellStart"/>
       <w:r>
         <w:rPr>
           <w:rStyle w:val="Strong"/>
@@ -3856,6 +4958,7 @@
         </w:rPr>
         <w:t>Color</w:t>
       </w:r>
+      <w:proofErr w:type="spellEnd"/>
       <w:r>
         <w:rPr>
           <w:rFonts w:ascii="inherit" w:hAnsi="inherit" w:cs="Helvetica"/>
@@ -3920,7 +5023,23 @@
           <w:rFonts w:ascii="Helvetica" w:hAnsi="Helvetica" w:cs="Helvetica"/>
           <w:color w:val="2E3D49"/>
         </w:rPr>
-        <w:t>Step 5 : Padding and Margin</w:t>
+        <w:t xml:space="preserve">Step </w:t>
+      </w:r>
+      <w:proofErr w:type="gramStart"/>
+      <w:r>
+        <w:rPr>
+          <w:rFonts w:ascii="Helvetica" w:hAnsi="Helvetica" w:cs="Helvetica"/>
+          <w:color w:val="2E3D49"/>
+        </w:rPr>
+        <w:t>5 :</w:t>
+      </w:r>
+      <w:proofErr w:type="gramEnd"/>
+      <w:r>
+        <w:rPr>
+          <w:rFonts w:ascii="Helvetica" w:hAnsi="Helvetica" w:cs="Helvetica"/>
+          <w:color w:val="2E3D49"/>
+        </w:rPr>
+        <w:t xml:space="preserve"> Padding and Margin</w:t>
       </w:r>
     </w:p>
     <w:p>
@@ -3977,7 +5096,7 @@
                     </pic:cNvPicPr>
                   </pic:nvPicPr>
                   <pic:blipFill>
-                    <a:blip r:embed="rId42">
+                    <a:blip r:embed="rId41">
                       <a:extLst>
                         <a:ext uri="{28A0092B-C50C-407E-A947-70E740481C1C}">
                           <a14:useLocalDpi xmlns:a14="http://schemas.microsoft.com/office/drawing/2010/main" val="0"/>
@@ -4044,7 +5163,7 @@
                     <pic:cNvPicPr/>
                   </pic:nvPicPr>
                   <pic:blipFill>
-                    <a:blip r:embed="rId43"/>
+                    <a:blip r:embed="rId42"/>
                     <a:stretch>
                       <a:fillRect/>
                     </a:stretch>
@@ -4090,8 +5209,13 @@
       <w:pPr>
         <w:spacing w:after="0"/>
       </w:pPr>
-      <w:r>
-        <w:t>Log.v()</w:t>
+      <w:proofErr w:type="spellStart"/>
+      <w:r>
+        <w:t>Log.v</w:t>
+      </w:r>
+      <w:proofErr w:type="spellEnd"/>
+      <w:r>
+        <w:t>()</w:t>
       </w:r>
     </w:p>
     <w:p>
@@ -4119,15 +5243,17 @@
       <w:pPr>
         <w:spacing w:after="0"/>
       </w:pPr>
+      <w:proofErr w:type="spellStart"/>
       <w:r>
         <w:t>Action.View</w:t>
       </w:r>
-    </w:p>
-    <w:p>
-      <w:pPr>
-        <w:spacing w:after="0"/>
-      </w:pPr>
-      <w:hyperlink r:id="rId44" w:history="1">
+      <w:proofErr w:type="spellEnd"/>
+    </w:p>
+    <w:p>
+      <w:pPr>
+        <w:spacing w:after="0"/>
+      </w:pPr>
+      <w:hyperlink r:id="rId43" w:history="1">
         <w:r>
           <w:rPr>
             <w:rStyle w:val="Hyperlink"/>
@@ -4140,7 +5266,7 @@
       <w:pPr>
         <w:spacing w:after="0"/>
       </w:pPr>
-      <w:hyperlink r:id="rId45" w:history="1">
+      <w:hyperlink r:id="rId44" w:history="1">
         <w:r>
           <w:rPr>
             <w:rStyle w:val="Hyperlink"/>
@@ -4172,7 +5298,25 @@
         <w:spacing w:after="0"/>
       </w:pPr>
       <w:r>
-        <w:t>To fetch value from string.xml, getString(R.string.(string variable)</w:t>
+        <w:t xml:space="preserve">To fetch value from string.xml, </w:t>
+      </w:r>
+      <w:proofErr w:type="spellStart"/>
+      <w:proofErr w:type="gramStart"/>
+      <w:r>
+        <w:t>getString</w:t>
+      </w:r>
+      <w:proofErr w:type="spellEnd"/>
+      <w:r>
+        <w:t>(</w:t>
+      </w:r>
+      <w:proofErr w:type="spellStart"/>
+      <w:proofErr w:type="gramEnd"/>
+      <w:r>
+        <w:t>R.string</w:t>
+      </w:r>
+      <w:proofErr w:type="spellEnd"/>
+      <w:r>
+        <w:t>.(string variable)</w:t>
       </w:r>
       <w:r>
         <w:t>)</w:t>
@@ -4187,7 +5331,7 @@
       <w:pPr>
         <w:spacing w:after="0"/>
       </w:pPr>
-      <w:hyperlink r:id="rId46" w:history="1">
+      <w:hyperlink r:id="rId45" w:history="1">
         <w:r>
           <w:rPr>
             <w:rStyle w:val="Hyperlink"/>
@@ -4218,7 +5362,7 @@
       <w:pPr>
         <w:spacing w:after="0"/>
       </w:pPr>
-      <w:hyperlink r:id="rId47" w:history="1">
+      <w:hyperlink r:id="rId46" w:history="1">
         <w:r>
           <w:rPr>
             <w:rStyle w:val="Hyperlink"/>
@@ -4231,8 +5375,342 @@
       <w:pPr>
         <w:spacing w:after="0"/>
       </w:pPr>
+    </w:p>
+    <w:p>
+      <w:pPr>
+        <w:spacing w:after="0"/>
+      </w:pPr>
+    </w:p>
+    <w:p>
+      <w:pPr>
+        <w:pBdr>
+          <w:bottom w:val="single" w:sz="6" w:space="1" w:color="auto"/>
+        </w:pBdr>
+        <w:spacing w:after="0"/>
+      </w:pPr>
+    </w:p>
+    <w:p>
+      <w:pPr>
+        <w:spacing w:after="0"/>
+      </w:pPr>
+      <w:r>
+        <w:t>Udacity Multiscreen Application</w:t>
+      </w:r>
+    </w:p>
+    <w:p>
+      <w:pPr>
+        <w:spacing w:after="0"/>
+      </w:pPr>
+    </w:p>
+    <w:p>
+      <w:pPr>
+        <w:spacing w:after="0"/>
+      </w:pPr>
+      <w:r>
+        <w:rPr>
+          <w:noProof/>
+        </w:rPr>
+        <w:lastRenderedPageBreak/>
+        <w:drawing>
+          <wp:inline distT="0" distB="0" distL="0" distR="0" wp14:anchorId="6ED7CE41" wp14:editId="6EB1A6A9">
+            <wp:extent cx="5731510" cy="3222625"/>
+            <wp:effectExtent l="0" t="0" r="2540" b="0"/>
+            <wp:docPr id="6" name="Picture 6"/>
+            <wp:cNvGraphicFramePr>
+              <a:graphicFrameLocks xmlns:a="http://schemas.openxmlformats.org/drawingml/2006/main" noChangeAspect="1"/>
+            </wp:cNvGraphicFramePr>
+            <a:graphic xmlns:a="http://schemas.openxmlformats.org/drawingml/2006/main">
+              <a:graphicData uri="http://schemas.openxmlformats.org/drawingml/2006/picture">
+                <pic:pic xmlns:pic="http://schemas.openxmlformats.org/drawingml/2006/picture">
+                  <pic:nvPicPr>
+                    <pic:cNvPr id="1" name=""/>
+                    <pic:cNvPicPr/>
+                  </pic:nvPicPr>
+                  <pic:blipFill>
+                    <a:blip r:embed="rId47"/>
+                    <a:stretch>
+                      <a:fillRect/>
+                    </a:stretch>
+                  </pic:blipFill>
+                  <pic:spPr>
+                    <a:xfrm>
+                      <a:off x="0" y="0"/>
+                      <a:ext cx="5731510" cy="3222625"/>
+                    </a:xfrm>
+                    <a:prstGeom prst="rect">
+                      <a:avLst/>
+                    </a:prstGeom>
+                  </pic:spPr>
+                </pic:pic>
+              </a:graphicData>
+            </a:graphic>
+          </wp:inline>
+        </w:drawing>
+      </w:r>
+    </w:p>
+    <w:p>
+      <w:pPr>
+        <w:spacing w:after="0"/>
+      </w:pPr>
+    </w:p>
+    <w:p>
+      <w:pPr>
+        <w:spacing w:after="0"/>
+      </w:pPr>
+    </w:p>
+    <w:p>
+      <w:pPr>
+        <w:spacing w:after="0"/>
+      </w:pPr>
+      <w:r>
+        <w:t>Button</w:t>
+      </w:r>
+    </w:p>
+    <w:p>
+      <w:pPr>
+        <w:spacing w:after="0"/>
+      </w:pPr>
+      <w:r>
+        <w:t>Radio button</w:t>
+      </w:r>
+    </w:p>
+    <w:p>
+      <w:pPr>
+        <w:spacing w:after="0"/>
+      </w:pPr>
+      <w:r>
+        <w:t>Checkbox button</w:t>
+      </w:r>
+    </w:p>
+    <w:p>
+      <w:pPr>
+        <w:spacing w:after="0"/>
+      </w:pPr>
+      <w:r>
+        <w:t>Spinner</w:t>
+      </w:r>
+    </w:p>
+    <w:p>
+      <w:pPr>
+        <w:spacing w:after="0"/>
+      </w:pPr>
+      <w:r>
+        <w:t>Toggle</w:t>
+      </w:r>
+    </w:p>
+    <w:p>
+      <w:pPr>
+        <w:spacing w:after="0"/>
+      </w:pPr>
+    </w:p>
+    <w:p>
+      <w:pPr>
+        <w:spacing w:after="0"/>
+      </w:pPr>
+      <w:r>
+        <w:t>Button</w:t>
+      </w:r>
+    </w:p>
+    <w:p>
+      <w:pPr>
+        <w:spacing w:after="0"/>
+      </w:pPr>
+      <w:hyperlink r:id="rId48" w:history="1">
+        <w:r>
+          <w:rPr>
+            <w:rStyle w:val="Hyperlink"/>
+          </w:rPr>
+          <w:t>http://labs.udacity.com/rr/#/Android/Input-Controls</w:t>
+        </w:r>
+      </w:hyperlink>
+    </w:p>
+    <w:p>
+      <w:pPr>
+        <w:spacing w:after="0"/>
+      </w:pPr>
+    </w:p>
+    <w:p>
+      <w:pPr>
+        <w:spacing w:after="0"/>
+      </w:pPr>
+      <w:r>
+        <w:t>Menu</w:t>
+      </w:r>
+    </w:p>
+    <w:p>
+      <w:pPr>
+        <w:spacing w:after="0"/>
+      </w:pPr>
+      <w:hyperlink r:id="rId49" w:history="1">
+        <w:r>
+          <w:rPr>
+            <w:rStyle w:val="Hyperlink"/>
+          </w:rPr>
+          <w:t>http://labs.udacity.com/rr/#/Android/Menus</w:t>
+        </w:r>
+      </w:hyperlink>
+    </w:p>
+    <w:p>
+      <w:pPr>
+        <w:spacing w:after="0"/>
+      </w:pPr>
+    </w:p>
+    <w:p>
+      <w:pPr>
+        <w:spacing w:after="0"/>
+      </w:pPr>
+      <w:proofErr w:type="spellStart"/>
+      <w:r>
+        <w:t>Onclick</w:t>
+      </w:r>
+      <w:proofErr w:type="spellEnd"/>
+      <w:r>
+        <w:t xml:space="preserve"> and Drag Drop</w:t>
+      </w:r>
+    </w:p>
+    <w:p>
+      <w:pPr>
+        <w:spacing w:after="0"/>
+      </w:pPr>
+      <w:hyperlink r:id="rId50" w:history="1">
+        <w:r>
+          <w:rPr>
+            <w:rStyle w:val="Hyperlink"/>
+          </w:rPr>
+          <w:t>http://labs.udacity.com/rr/#/Android/user-input-events</w:t>
+        </w:r>
+      </w:hyperlink>
+    </w:p>
+    <w:p>
+      <w:pPr>
+        <w:spacing w:after="0"/>
+      </w:pPr>
+    </w:p>
+    <w:p>
+      <w:pPr>
+        <w:spacing w:after="0"/>
+      </w:pPr>
+      <w:r>
+        <w:t xml:space="preserve">Navigation </w:t>
+      </w:r>
+    </w:p>
+    <w:p>
+      <w:pPr>
+        <w:spacing w:after="0"/>
+      </w:pPr>
+      <w:hyperlink r:id="rId51" w:history="1">
+        <w:r>
+          <w:rPr>
+            <w:rStyle w:val="Hyperlink"/>
+          </w:rPr>
+          <w:t>http://labs.udacity.com/rr/#/Android/navigation</w:t>
+        </w:r>
+      </w:hyperlink>
+    </w:p>
+    <w:p>
+      <w:pPr>
+        <w:spacing w:after="0"/>
+      </w:pPr>
+    </w:p>
+    <w:p>
+      <w:pPr>
+        <w:spacing w:after="0"/>
+      </w:pPr>
+      <w:proofErr w:type="spellStart"/>
+      <w:r>
+        <w:t>ListView</w:t>
+      </w:r>
+      <w:proofErr w:type="spellEnd"/>
+      <w:r>
+        <w:t xml:space="preserve"> and </w:t>
+      </w:r>
+      <w:proofErr w:type="spellStart"/>
+      <w:r>
+        <w:t>GridView</w:t>
+      </w:r>
+      <w:proofErr w:type="spellEnd"/>
+    </w:p>
+    <w:p>
+      <w:pPr>
+        <w:spacing w:after="0"/>
+      </w:pPr>
+      <w:hyperlink r:id="rId52" w:history="1">
+        <w:r>
+          <w:rPr>
+            <w:rStyle w:val="Hyperlink"/>
+          </w:rPr>
+          <w:t>http://labs.udacity.com/rr/#/Android/layouts</w:t>
+        </w:r>
+      </w:hyperlink>
+    </w:p>
+    <w:p>
+      <w:pPr>
+        <w:spacing w:after="0"/>
+      </w:pPr>
+    </w:p>
+    <w:p>
+      <w:pPr>
+        <w:spacing w:after="0"/>
+      </w:pPr>
+      <w:r>
+        <w:t>Best Practices</w:t>
+      </w:r>
+    </w:p>
+    <w:p>
+      <w:pPr>
+        <w:spacing w:after="0"/>
+      </w:pPr>
+      <w:hyperlink r:id="rId53" w:history="1">
+        <w:r>
+          <w:rPr>
+            <w:rStyle w:val="Hyperlink"/>
+          </w:rPr>
+          <w:t>http://labs.udacity.com/rr/#/Android/best-practices</w:t>
+        </w:r>
+      </w:hyperlink>
+    </w:p>
+    <w:p>
+      <w:pPr>
+        <w:spacing w:after="0"/>
+      </w:pPr>
+    </w:p>
+    <w:p>
+      <w:pPr>
+        <w:spacing w:after="0"/>
+      </w:pPr>
+      <w:r>
+        <w:t>Map, Play Radio and Sounds</w:t>
+      </w:r>
+    </w:p>
+    <w:p>
+      <w:pPr>
+        <w:spacing w:after="0"/>
+      </w:pPr>
+      <w:hyperlink r:id="rId54" w:history="1">
+        <w:r>
+          <w:rPr>
+            <w:rStyle w:val="Hyperlink"/>
+          </w:rPr>
+          <w:t>http://labs.udacity.com/rr/#/Android/miscellaneous</w:t>
+        </w:r>
+      </w:hyperlink>
+    </w:p>
+    <w:p>
+      <w:pPr>
+        <w:spacing w:after="0"/>
+      </w:pPr>
+    </w:p>
+    <w:p>
+      <w:pPr>
+        <w:spacing w:after="0"/>
+      </w:pPr>
       <w:bookmarkStart w:id="0" w:name="_GoBack"/>
       <w:bookmarkEnd w:id="0"/>
+    </w:p>
+    <w:p>
+      <w:pPr>
+        <w:spacing w:after="0"/>
+      </w:pPr>
     </w:p>
     <w:p>
       <w:pPr>

</xml_diff>